<commit_message>
Aktualizacja pracy dyplomowej - Modelowanie agenta
</commit_message>
<xml_diff>
--- a/Praca dyplomowa.docx
+++ b/Praca dyplomowa.docx
@@ -130,7 +130,7 @@
           <w:r>
             <w:fldChar w:fldCharType="separate"/>
           </w:r>
-          <w:hyperlink w:anchor="_Toc187012486" w:history="1">
+          <w:hyperlink w:anchor="_Toc187012628" w:history="1">
             <w:r>
               <w:rPr>
                 <w:rStyle w:val="Hyperlink"/>
@@ -158,7 +158,7 @@
                 <w:noProof/>
                 <w:webHidden/>
               </w:rPr>
-              <w:instrText xml:space="preserve"> PAGEREF _Toc187012486 \h </w:instrText>
+              <w:instrText xml:space="preserve"> PAGEREF _Toc187012628 \h </w:instrText>
             </w:r>
             <w:r>
               <w:rPr>
@@ -201,7 +201,7 @@
               <w:lang w:val="en-GB" w:eastAsia="en-GB"/>
             </w:rPr>
           </w:pPr>
-          <w:hyperlink w:anchor="_Toc187012487" w:history="1">
+          <w:hyperlink w:anchor="_Toc187012629" w:history="1">
             <w:r>
               <w:rPr>
                 <w:rStyle w:val="Hyperlink"/>
@@ -229,7 +229,7 @@
                 <w:noProof/>
                 <w:webHidden/>
               </w:rPr>
-              <w:instrText xml:space="preserve"> PAGEREF _Toc187012487 \h </w:instrText>
+              <w:instrText xml:space="preserve"> PAGEREF _Toc187012629 \h </w:instrText>
             </w:r>
             <w:r>
               <w:rPr>
@@ -272,7 +272,7 @@
               <w:lang w:val="en-GB" w:eastAsia="en-GB"/>
             </w:rPr>
           </w:pPr>
-          <w:hyperlink w:anchor="_Toc187012488" w:history="1">
+          <w:hyperlink w:anchor="_Toc187012630" w:history="1">
             <w:r>
               <w:rPr>
                 <w:rStyle w:val="Hyperlink"/>
@@ -300,7 +300,7 @@
                 <w:noProof/>
                 <w:webHidden/>
               </w:rPr>
-              <w:instrText xml:space="preserve"> PAGEREF _Toc187012488 \h </w:instrText>
+              <w:instrText xml:space="preserve"> PAGEREF _Toc187012630 \h </w:instrText>
             </w:r>
             <w:r>
               <w:rPr>
@@ -343,7 +343,7 @@
               <w:lang w:val="en-GB" w:eastAsia="en-GB"/>
             </w:rPr>
           </w:pPr>
-          <w:hyperlink w:anchor="_Toc187012489" w:history="1">
+          <w:hyperlink w:anchor="_Toc187012631" w:history="1">
             <w:r>
               <w:rPr>
                 <w:rStyle w:val="Hyperlink"/>
@@ -371,7 +371,7 @@
                 <w:noProof/>
                 <w:webHidden/>
               </w:rPr>
-              <w:instrText xml:space="preserve"> PAGEREF _Toc187012489 \h </w:instrText>
+              <w:instrText xml:space="preserve"> PAGEREF _Toc187012631 \h </w:instrText>
             </w:r>
             <w:r>
               <w:rPr>
@@ -414,7 +414,7 @@
               <w:lang w:val="en-GB" w:eastAsia="en-GB"/>
             </w:rPr>
           </w:pPr>
-          <w:hyperlink w:anchor="_Toc187012490" w:history="1">
+          <w:hyperlink w:anchor="_Toc187012632" w:history="1">
             <w:r>
               <w:rPr>
                 <w:rStyle w:val="Hyperlink"/>
@@ -442,7 +442,7 @@
                 <w:noProof/>
                 <w:webHidden/>
               </w:rPr>
-              <w:instrText xml:space="preserve"> PAGEREF _Toc187012490 \h </w:instrText>
+              <w:instrText xml:space="preserve"> PAGEREF _Toc187012632 \h </w:instrText>
             </w:r>
             <w:r>
               <w:rPr>
@@ -485,7 +485,7 @@
               <w:lang w:val="en-GB" w:eastAsia="en-GB"/>
             </w:rPr>
           </w:pPr>
-          <w:hyperlink w:anchor="_Toc187012491" w:history="1">
+          <w:hyperlink w:anchor="_Toc187012633" w:history="1">
             <w:r>
               <w:rPr>
                 <w:rStyle w:val="Hyperlink"/>
@@ -513,7 +513,7 @@
                 <w:noProof/>
                 <w:webHidden/>
               </w:rPr>
-              <w:instrText xml:space="preserve"> PAGEREF _Toc187012491 \h </w:instrText>
+              <w:instrText xml:space="preserve"> PAGEREF _Toc187012633 \h </w:instrText>
             </w:r>
             <w:r>
               <w:rPr>
@@ -556,7 +556,7 @@
               <w:lang w:val="en-GB" w:eastAsia="en-GB"/>
             </w:rPr>
           </w:pPr>
-          <w:hyperlink w:anchor="_Toc187012492" w:history="1">
+          <w:hyperlink w:anchor="_Toc187012634" w:history="1">
             <w:r>
               <w:rPr>
                 <w:rStyle w:val="Hyperlink"/>
@@ -584,7 +584,7 @@
                 <w:noProof/>
                 <w:webHidden/>
               </w:rPr>
-              <w:instrText xml:space="preserve"> PAGEREF _Toc187012492 \h </w:instrText>
+              <w:instrText xml:space="preserve"> PAGEREF _Toc187012634 \h </w:instrText>
             </w:r>
             <w:r>
               <w:rPr>
@@ -627,7 +627,7 @@
               <w:lang w:val="en-GB" w:eastAsia="en-GB"/>
             </w:rPr>
           </w:pPr>
-          <w:hyperlink w:anchor="_Toc187012493" w:history="1">
+          <w:hyperlink w:anchor="_Toc187012635" w:history="1">
             <w:r>
               <w:rPr>
                 <w:rStyle w:val="Hyperlink"/>
@@ -655,7 +655,7 @@
                 <w:noProof/>
                 <w:webHidden/>
               </w:rPr>
-              <w:instrText xml:space="preserve"> PAGEREF _Toc187012493 \h </w:instrText>
+              <w:instrText xml:space="preserve"> PAGEREF _Toc187012635 \h </w:instrText>
             </w:r>
             <w:r>
               <w:rPr>
@@ -698,7 +698,7 @@
               <w:lang w:val="en-GB" w:eastAsia="en-GB"/>
             </w:rPr>
           </w:pPr>
-          <w:hyperlink w:anchor="_Toc187012494" w:history="1">
+          <w:hyperlink w:anchor="_Toc187012636" w:history="1">
             <w:r>
               <w:rPr>
                 <w:rStyle w:val="Hyperlink"/>
@@ -726,7 +726,7 @@
                 <w:noProof/>
                 <w:webHidden/>
               </w:rPr>
-              <w:instrText xml:space="preserve"> PAGEREF _Toc187012494 \h </w:instrText>
+              <w:instrText xml:space="preserve"> PAGEREF _Toc187012636 \h </w:instrText>
             </w:r>
             <w:r>
               <w:rPr>
@@ -769,7 +769,7 @@
               <w:lang w:val="en-GB" w:eastAsia="en-GB"/>
             </w:rPr>
           </w:pPr>
-          <w:hyperlink w:anchor="_Toc187012495" w:history="1">
+          <w:hyperlink w:anchor="_Toc187012637" w:history="1">
             <w:r>
               <w:rPr>
                 <w:rStyle w:val="Hyperlink"/>
@@ -797,7 +797,7 @@
                 <w:noProof/>
                 <w:webHidden/>
               </w:rPr>
-              <w:instrText xml:space="preserve"> PAGEREF _Toc187012495 \h </w:instrText>
+              <w:instrText xml:space="preserve"> PAGEREF _Toc187012637 \h </w:instrText>
             </w:r>
             <w:r>
               <w:rPr>
@@ -840,7 +840,7 @@
               <w:lang w:val="en-GB" w:eastAsia="en-GB"/>
             </w:rPr>
           </w:pPr>
-          <w:hyperlink w:anchor="_Toc187012496" w:history="1">
+          <w:hyperlink w:anchor="_Toc187012638" w:history="1">
             <w:r>
               <w:rPr>
                 <w:rStyle w:val="Hyperlink"/>
@@ -868,7 +868,7 @@
                 <w:noProof/>
                 <w:webHidden/>
               </w:rPr>
-              <w:instrText xml:space="preserve"> PAGEREF _Toc187012496 \h </w:instrText>
+              <w:instrText xml:space="preserve"> PAGEREF _Toc187012638 \h </w:instrText>
             </w:r>
             <w:r>
               <w:rPr>
@@ -911,7 +911,7 @@
               <w:lang w:val="en-GB" w:eastAsia="en-GB"/>
             </w:rPr>
           </w:pPr>
-          <w:hyperlink w:anchor="_Toc187012497" w:history="1">
+          <w:hyperlink w:anchor="_Toc187012639" w:history="1">
             <w:r>
               <w:rPr>
                 <w:rStyle w:val="Hyperlink"/>
@@ -939,7 +939,7 @@
                 <w:noProof/>
                 <w:webHidden/>
               </w:rPr>
-              <w:instrText xml:space="preserve"> PAGEREF _Toc187012497 \h </w:instrText>
+              <w:instrText xml:space="preserve"> PAGEREF _Toc187012639 \h </w:instrText>
             </w:r>
             <w:r>
               <w:rPr>
@@ -982,7 +982,7 @@
               <w:lang w:val="en-GB" w:eastAsia="en-GB"/>
             </w:rPr>
           </w:pPr>
-          <w:hyperlink w:anchor="_Toc187012498" w:history="1">
+          <w:hyperlink w:anchor="_Toc187012640" w:history="1">
             <w:r>
               <w:rPr>
                 <w:rStyle w:val="Hyperlink"/>
@@ -1010,7 +1010,7 @@
                 <w:noProof/>
                 <w:webHidden/>
               </w:rPr>
-              <w:instrText xml:space="preserve"> PAGEREF _Toc187012498 \h </w:instrText>
+              <w:instrText xml:space="preserve"> PAGEREF _Toc187012640 \h </w:instrText>
             </w:r>
             <w:r>
               <w:rPr>
@@ -1053,7 +1053,7 @@
               <w:lang w:val="en-GB" w:eastAsia="en-GB"/>
             </w:rPr>
           </w:pPr>
-          <w:hyperlink w:anchor="_Toc187012499" w:history="1">
+          <w:hyperlink w:anchor="_Toc187012641" w:history="1">
             <w:r>
               <w:rPr>
                 <w:rStyle w:val="Hyperlink"/>
@@ -1081,7 +1081,7 @@
                 <w:noProof/>
                 <w:webHidden/>
               </w:rPr>
-              <w:instrText xml:space="preserve"> PAGEREF _Toc187012499 \h </w:instrText>
+              <w:instrText xml:space="preserve"> PAGEREF _Toc187012641 \h </w:instrText>
             </w:r>
             <w:r>
               <w:rPr>
@@ -1124,7 +1124,7 @@
               <w:lang w:val="en-GB" w:eastAsia="en-GB"/>
             </w:rPr>
           </w:pPr>
-          <w:hyperlink w:anchor="_Toc187012500" w:history="1">
+          <w:hyperlink w:anchor="_Toc187012642" w:history="1">
             <w:r>
               <w:rPr>
                 <w:rStyle w:val="Hyperlink"/>
@@ -1152,7 +1152,7 @@
                 <w:noProof/>
                 <w:webHidden/>
               </w:rPr>
-              <w:instrText xml:space="preserve"> PAGEREF _Toc187012500 \h </w:instrText>
+              <w:instrText xml:space="preserve"> PAGEREF _Toc187012642 \h </w:instrText>
             </w:r>
             <w:r>
               <w:rPr>
@@ -1195,7 +1195,7 @@
               <w:lang w:val="en-GB" w:eastAsia="en-GB"/>
             </w:rPr>
           </w:pPr>
-          <w:hyperlink w:anchor="_Toc187012501" w:history="1">
+          <w:hyperlink w:anchor="_Toc187012643" w:history="1">
             <w:r>
               <w:rPr>
                 <w:rStyle w:val="Hyperlink"/>
@@ -1223,7 +1223,7 @@
                 <w:noProof/>
                 <w:webHidden/>
               </w:rPr>
-              <w:instrText xml:space="preserve"> PAGEREF _Toc187012501 \h </w:instrText>
+              <w:instrText xml:space="preserve"> PAGEREF _Toc187012643 \h </w:instrText>
             </w:r>
             <w:r>
               <w:rPr>
@@ -1266,7 +1266,7 @@
               <w:lang w:val="en-GB" w:eastAsia="en-GB"/>
             </w:rPr>
           </w:pPr>
-          <w:hyperlink w:anchor="_Toc187012502" w:history="1">
+          <w:hyperlink w:anchor="_Toc187012644" w:history="1">
             <w:r>
               <w:rPr>
                 <w:rStyle w:val="Hyperlink"/>
@@ -1294,7 +1294,7 @@
                 <w:noProof/>
                 <w:webHidden/>
               </w:rPr>
-              <w:instrText xml:space="preserve"> PAGEREF _Toc187012502 \h </w:instrText>
+              <w:instrText xml:space="preserve"> PAGEREF _Toc187012644 \h </w:instrText>
             </w:r>
             <w:r>
               <w:rPr>
@@ -1337,7 +1337,7 @@
               <w:lang w:val="en-GB" w:eastAsia="en-GB"/>
             </w:rPr>
           </w:pPr>
-          <w:hyperlink w:anchor="_Toc187012503" w:history="1">
+          <w:hyperlink w:anchor="_Toc187012645" w:history="1">
             <w:r>
               <w:rPr>
                 <w:rStyle w:val="Hyperlink"/>
@@ -1365,7 +1365,7 @@
                 <w:noProof/>
                 <w:webHidden/>
               </w:rPr>
-              <w:instrText xml:space="preserve"> PAGEREF _Toc187012503 \h </w:instrText>
+              <w:instrText xml:space="preserve"> PAGEREF _Toc187012645 \h </w:instrText>
             </w:r>
             <w:r>
               <w:rPr>
@@ -1408,7 +1408,7 @@
               <w:lang w:val="en-GB" w:eastAsia="en-GB"/>
             </w:rPr>
           </w:pPr>
-          <w:hyperlink w:anchor="_Toc187012504" w:history="1">
+          <w:hyperlink w:anchor="_Toc187012646" w:history="1">
             <w:r>
               <w:rPr>
                 <w:rStyle w:val="Hyperlink"/>
@@ -1436,7 +1436,7 @@
                 <w:noProof/>
                 <w:webHidden/>
               </w:rPr>
-              <w:instrText xml:space="preserve"> PAGEREF _Toc187012504 \h </w:instrText>
+              <w:instrText xml:space="preserve"> PAGEREF _Toc187012646 \h </w:instrText>
             </w:r>
             <w:r>
               <w:rPr>
@@ -1479,7 +1479,7 @@
               <w:lang w:val="en-GB" w:eastAsia="en-GB"/>
             </w:rPr>
           </w:pPr>
-          <w:hyperlink w:anchor="_Toc187012505" w:history="1">
+          <w:hyperlink w:anchor="_Toc187012647" w:history="1">
             <w:r>
               <w:rPr>
                 <w:rStyle w:val="Hyperlink"/>
@@ -1507,7 +1507,7 @@
                 <w:noProof/>
                 <w:webHidden/>
               </w:rPr>
-              <w:instrText xml:space="preserve"> PAGEREF _Toc187012505 \h </w:instrText>
+              <w:instrText xml:space="preserve"> PAGEREF _Toc187012647 \h </w:instrText>
             </w:r>
             <w:r>
               <w:rPr>
@@ -1550,7 +1550,7 @@
               <w:lang w:val="en-GB" w:eastAsia="en-GB"/>
             </w:rPr>
           </w:pPr>
-          <w:hyperlink w:anchor="_Toc187012506" w:history="1">
+          <w:hyperlink w:anchor="_Toc187012648" w:history="1">
             <w:r>
               <w:rPr>
                 <w:rStyle w:val="Hyperlink"/>
@@ -1578,7 +1578,7 @@
                 <w:noProof/>
                 <w:webHidden/>
               </w:rPr>
-              <w:instrText xml:space="preserve"> PAGEREF _Toc187012506 \h </w:instrText>
+              <w:instrText xml:space="preserve"> PAGEREF _Toc187012648 \h </w:instrText>
             </w:r>
             <w:r>
               <w:rPr>
@@ -1621,7 +1621,7 @@
               <w:lang w:val="en-GB" w:eastAsia="en-GB"/>
             </w:rPr>
           </w:pPr>
-          <w:hyperlink w:anchor="_Toc187012507" w:history="1">
+          <w:hyperlink w:anchor="_Toc187012649" w:history="1">
             <w:r>
               <w:rPr>
                 <w:rStyle w:val="Hyperlink"/>
@@ -1649,7 +1649,7 @@
                 <w:noProof/>
                 <w:webHidden/>
               </w:rPr>
-              <w:instrText xml:space="preserve"> PAGEREF _Toc187012507 \h </w:instrText>
+              <w:instrText xml:space="preserve"> PAGEREF _Toc187012649 \h </w:instrText>
             </w:r>
             <w:r>
               <w:rPr>
@@ -1692,7 +1692,7 @@
               <w:lang w:val="en-GB" w:eastAsia="en-GB"/>
             </w:rPr>
           </w:pPr>
-          <w:hyperlink w:anchor="_Toc187012508" w:history="1">
+          <w:hyperlink w:anchor="_Toc187012650" w:history="1">
             <w:r>
               <w:rPr>
                 <w:rStyle w:val="Hyperlink"/>
@@ -1720,7 +1720,7 @@
                 <w:noProof/>
                 <w:webHidden/>
               </w:rPr>
-              <w:instrText xml:space="preserve"> PAGEREF _Toc187012508 \h </w:instrText>
+              <w:instrText xml:space="preserve"> PAGEREF _Toc187012650 \h </w:instrText>
             </w:r>
             <w:r>
               <w:rPr>
@@ -1763,7 +1763,7 @@
               <w:lang w:val="en-GB" w:eastAsia="en-GB"/>
             </w:rPr>
           </w:pPr>
-          <w:hyperlink w:anchor="_Toc187012509" w:history="1">
+          <w:hyperlink w:anchor="_Toc187012651" w:history="1">
             <w:r>
               <w:rPr>
                 <w:rStyle w:val="Hyperlink"/>
@@ -1791,7 +1791,7 @@
                 <w:noProof/>
                 <w:webHidden/>
               </w:rPr>
-              <w:instrText xml:space="preserve"> PAGEREF _Toc187012509 \h </w:instrText>
+              <w:instrText xml:space="preserve"> PAGEREF _Toc187012651 \h </w:instrText>
             </w:r>
             <w:r>
               <w:rPr>
@@ -1834,7 +1834,7 @@
               <w:lang w:val="en-GB" w:eastAsia="en-GB"/>
             </w:rPr>
           </w:pPr>
-          <w:hyperlink w:anchor="_Toc187012510" w:history="1">
+          <w:hyperlink w:anchor="_Toc187012652" w:history="1">
             <w:r>
               <w:rPr>
                 <w:rStyle w:val="Hyperlink"/>
@@ -1862,7 +1862,7 @@
                 <w:noProof/>
                 <w:webHidden/>
               </w:rPr>
-              <w:instrText xml:space="preserve"> PAGEREF _Toc187012510 \h </w:instrText>
+              <w:instrText xml:space="preserve"> PAGEREF _Toc187012652 \h </w:instrText>
             </w:r>
             <w:r>
               <w:rPr>
@@ -1905,7 +1905,7 @@
               <w:lang w:val="en-GB" w:eastAsia="en-GB"/>
             </w:rPr>
           </w:pPr>
-          <w:hyperlink w:anchor="_Toc187012511" w:history="1">
+          <w:hyperlink w:anchor="_Toc187012653" w:history="1">
             <w:r>
               <w:rPr>
                 <w:rStyle w:val="Hyperlink"/>
@@ -1933,7 +1933,7 @@
                 <w:noProof/>
                 <w:webHidden/>
               </w:rPr>
-              <w:instrText xml:space="preserve"> PAGEREF _Toc187012511 \h </w:instrText>
+              <w:instrText xml:space="preserve"> PAGEREF _Toc187012653 \h </w:instrText>
             </w:r>
             <w:r>
               <w:rPr>
@@ -1976,7 +1976,7 @@
               <w:lang w:val="en-GB" w:eastAsia="en-GB"/>
             </w:rPr>
           </w:pPr>
-          <w:hyperlink w:anchor="_Toc187012512" w:history="1">
+          <w:hyperlink w:anchor="_Toc187012654" w:history="1">
             <w:r>
               <w:rPr>
                 <w:rStyle w:val="Hyperlink"/>
@@ -2004,7 +2004,7 @@
                 <w:noProof/>
                 <w:webHidden/>
               </w:rPr>
-              <w:instrText xml:space="preserve"> PAGEREF _Toc187012512 \h </w:instrText>
+              <w:instrText xml:space="preserve"> PAGEREF _Toc187012654 \h </w:instrText>
             </w:r>
             <w:r>
               <w:rPr>
@@ -2047,7 +2047,7 @@
               <w:lang w:val="en-GB" w:eastAsia="en-GB"/>
             </w:rPr>
           </w:pPr>
-          <w:hyperlink w:anchor="_Toc187012513" w:history="1">
+          <w:hyperlink w:anchor="_Toc187012655" w:history="1">
             <w:r>
               <w:rPr>
                 <w:rStyle w:val="Hyperlink"/>
@@ -2075,7 +2075,7 @@
                 <w:noProof/>
                 <w:webHidden/>
               </w:rPr>
-              <w:instrText xml:space="preserve"> PAGEREF _Toc187012513 \h </w:instrText>
+              <w:instrText xml:space="preserve"> PAGEREF _Toc187012655 \h </w:instrText>
             </w:r>
             <w:r>
               <w:rPr>
@@ -2118,30 +2118,14 @@
               <w:lang w:val="en-GB" w:eastAsia="en-GB"/>
             </w:rPr>
           </w:pPr>
-          <w:hyperlink w:anchor="_Toc187012514" w:history="1">
+          <w:hyperlink w:anchor="_Toc187012656" w:history="1">
             <w:r>
               <w:rPr>
                 <w:rStyle w:val="Hyperlink"/>
                 <w:noProof/>
                 <w:lang w:val="pl-PL"/>
               </w:rPr>
-              <w:t>Struktura proje</w:t>
-            </w:r>
-            <w:r>
-              <w:rPr>
-                <w:rStyle w:val="Hyperlink"/>
-                <w:noProof/>
-                <w:lang w:val="pl-PL"/>
-              </w:rPr>
-              <w:t>k</w:t>
-            </w:r>
-            <w:r>
-              <w:rPr>
-                <w:rStyle w:val="Hyperlink"/>
-                <w:noProof/>
-                <w:lang w:val="pl-PL"/>
-              </w:rPr>
-              <w:t>tu w C#</w:t>
+              <w:t>Struktura projektu w C#</w:t>
             </w:r>
             <w:r>
               <w:rPr>
@@ -2162,7 +2146,7 @@
                 <w:noProof/>
                 <w:webHidden/>
               </w:rPr>
-              <w:instrText xml:space="preserve"> PAGEREF _Toc187012514 \h </w:instrText>
+              <w:instrText xml:space="preserve"> PAGEREF _Toc187012656 \h </w:instrText>
             </w:r>
             <w:r>
               <w:rPr>
@@ -2205,7 +2189,7 @@
               <w:lang w:val="en-GB" w:eastAsia="en-GB"/>
             </w:rPr>
           </w:pPr>
-          <w:hyperlink w:anchor="_Toc187012515" w:history="1">
+          <w:hyperlink w:anchor="_Toc187012657" w:history="1">
             <w:r>
               <w:rPr>
                 <w:rStyle w:val="Hyperlink"/>
@@ -2233,7 +2217,7 @@
                 <w:noProof/>
                 <w:webHidden/>
               </w:rPr>
-              <w:instrText xml:space="preserve"> PAGEREF _Toc187012515 \h </w:instrText>
+              <w:instrText xml:space="preserve"> PAGEREF _Toc187012657 \h </w:instrText>
             </w:r>
             <w:r>
               <w:rPr>
@@ -2276,7 +2260,7 @@
               <w:lang w:val="en-GB" w:eastAsia="en-GB"/>
             </w:rPr>
           </w:pPr>
-          <w:hyperlink w:anchor="_Toc187012516" w:history="1">
+          <w:hyperlink w:anchor="_Toc187012658" w:history="1">
             <w:r>
               <w:rPr>
                 <w:rStyle w:val="Hyperlink"/>
@@ -2304,7 +2288,7 @@
                 <w:noProof/>
                 <w:webHidden/>
               </w:rPr>
-              <w:instrText xml:space="preserve"> PAGEREF _Toc187012516 \h </w:instrText>
+              <w:instrText xml:space="preserve"> PAGEREF _Toc187012658 \h </w:instrText>
             </w:r>
             <w:r>
               <w:rPr>
@@ -2347,7 +2331,7 @@
               <w:lang w:val="en-GB" w:eastAsia="en-GB"/>
             </w:rPr>
           </w:pPr>
-          <w:hyperlink w:anchor="_Toc187012517" w:history="1">
+          <w:hyperlink w:anchor="_Toc187012659" w:history="1">
             <w:r>
               <w:rPr>
                 <w:rStyle w:val="Hyperlink"/>
@@ -2375,7 +2359,7 @@
                 <w:noProof/>
                 <w:webHidden/>
               </w:rPr>
-              <w:instrText xml:space="preserve"> PAGEREF _Toc187012517 \h </w:instrText>
+              <w:instrText xml:space="preserve"> PAGEREF _Toc187012659 \h </w:instrText>
             </w:r>
             <w:r>
               <w:rPr>
@@ -2395,7 +2379,7 @@
                 <w:noProof/>
                 <w:webHidden/>
               </w:rPr>
-              <w:t>38</w:t>
+              <w:t>39</w:t>
             </w:r>
             <w:r>
               <w:rPr>
@@ -2418,7 +2402,7 @@
               <w:lang w:val="en-GB" w:eastAsia="en-GB"/>
             </w:rPr>
           </w:pPr>
-          <w:hyperlink w:anchor="_Toc187012518" w:history="1">
+          <w:hyperlink w:anchor="_Toc187012660" w:history="1">
             <w:r>
               <w:rPr>
                 <w:rStyle w:val="Hyperlink"/>
@@ -2446,7 +2430,7 @@
                 <w:noProof/>
                 <w:webHidden/>
               </w:rPr>
-              <w:instrText xml:space="preserve"> PAGEREF _Toc187012518 \h </w:instrText>
+              <w:instrText xml:space="preserve"> PAGEREF _Toc187012660 \h </w:instrText>
             </w:r>
             <w:r>
               <w:rPr>
@@ -2489,7 +2473,7 @@
               <w:lang w:val="en-GB" w:eastAsia="en-GB"/>
             </w:rPr>
           </w:pPr>
-          <w:hyperlink w:anchor="_Toc187012519" w:history="1">
+          <w:hyperlink w:anchor="_Toc187012661" w:history="1">
             <w:r>
               <w:rPr>
                 <w:rStyle w:val="Hyperlink"/>
@@ -2517,7 +2501,7 @@
                 <w:noProof/>
                 <w:webHidden/>
               </w:rPr>
-              <w:instrText xml:space="preserve"> PAGEREF _Toc187012519 \h </w:instrText>
+              <w:instrText xml:space="preserve"> PAGEREF _Toc187012661 \h </w:instrText>
             </w:r>
             <w:r>
               <w:rPr>
@@ -2560,7 +2544,7 @@
               <w:lang w:val="en-GB" w:eastAsia="en-GB"/>
             </w:rPr>
           </w:pPr>
-          <w:hyperlink w:anchor="_Toc187012520" w:history="1">
+          <w:hyperlink w:anchor="_Toc187012662" w:history="1">
             <w:r>
               <w:rPr>
                 <w:rStyle w:val="Hyperlink"/>
@@ -2588,7 +2572,7 @@
                 <w:noProof/>
                 <w:webHidden/>
               </w:rPr>
-              <w:instrText xml:space="preserve"> PAGEREF _Toc187012520 \h </w:instrText>
+              <w:instrText xml:space="preserve"> PAGEREF _Toc187012662 \h </w:instrText>
             </w:r>
             <w:r>
               <w:rPr>
@@ -2631,7 +2615,7 @@
               <w:lang w:val="en-GB" w:eastAsia="en-GB"/>
             </w:rPr>
           </w:pPr>
-          <w:hyperlink w:anchor="_Toc187012521" w:history="1">
+          <w:hyperlink w:anchor="_Toc187012663" w:history="1">
             <w:r>
               <w:rPr>
                 <w:rStyle w:val="Hyperlink"/>
@@ -2659,7 +2643,7 @@
                 <w:noProof/>
                 <w:webHidden/>
               </w:rPr>
-              <w:instrText xml:space="preserve"> PAGEREF _Toc187012521 \h </w:instrText>
+              <w:instrText xml:space="preserve"> PAGEREF _Toc187012663 \h </w:instrText>
             </w:r>
             <w:r>
               <w:rPr>
@@ -2702,7 +2686,7 @@
               <w:lang w:val="en-GB" w:eastAsia="en-GB"/>
             </w:rPr>
           </w:pPr>
-          <w:hyperlink w:anchor="_Toc187012522" w:history="1">
+          <w:hyperlink w:anchor="_Toc187012664" w:history="1">
             <w:r>
               <w:rPr>
                 <w:rStyle w:val="Hyperlink"/>
@@ -2730,7 +2714,7 @@
                 <w:noProof/>
                 <w:webHidden/>
               </w:rPr>
-              <w:instrText xml:space="preserve"> PAGEREF _Toc187012522 \h </w:instrText>
+              <w:instrText xml:space="preserve"> PAGEREF _Toc187012664 \h </w:instrText>
             </w:r>
             <w:r>
               <w:rPr>
@@ -2773,7 +2757,7 @@
               <w:lang w:val="en-GB" w:eastAsia="en-GB"/>
             </w:rPr>
           </w:pPr>
-          <w:hyperlink w:anchor="_Toc187012523" w:history="1">
+          <w:hyperlink w:anchor="_Toc187012665" w:history="1">
             <w:r>
               <w:rPr>
                 <w:rStyle w:val="Hyperlink"/>
@@ -2801,7 +2785,7 @@
                 <w:noProof/>
                 <w:webHidden/>
               </w:rPr>
-              <w:instrText xml:space="preserve"> PAGEREF _Toc187012523 \h </w:instrText>
+              <w:instrText xml:space="preserve"> PAGEREF _Toc187012665 \h </w:instrText>
             </w:r>
             <w:r>
               <w:rPr>
@@ -2844,7 +2828,7 @@
               <w:lang w:val="en-GB" w:eastAsia="en-GB"/>
             </w:rPr>
           </w:pPr>
-          <w:hyperlink w:anchor="_Toc187012524" w:history="1">
+          <w:hyperlink w:anchor="_Toc187012666" w:history="1">
             <w:r>
               <w:rPr>
                 <w:rStyle w:val="Hyperlink"/>
@@ -2872,7 +2856,7 @@
                 <w:noProof/>
                 <w:webHidden/>
               </w:rPr>
-              <w:instrText xml:space="preserve"> PAGEREF _Toc187012524 \h </w:instrText>
+              <w:instrText xml:space="preserve"> PAGEREF _Toc187012666 \h </w:instrText>
             </w:r>
             <w:r>
               <w:rPr>
@@ -2915,14 +2899,30 @@
               <w:lang w:val="en-GB" w:eastAsia="en-GB"/>
             </w:rPr>
           </w:pPr>
-          <w:hyperlink w:anchor="_Toc187012525" w:history="1">
+          <w:hyperlink w:anchor="_Toc187012667" w:history="1">
             <w:r>
               <w:rPr>
                 <w:rStyle w:val="Hyperlink"/>
                 <w:noProof/>
                 <w:lang w:val="pl-PL"/>
               </w:rPr>
-              <w:t>Modelowanie agentów</w:t>
+              <w:t>Modelowanie agent</w:t>
+            </w:r>
+            <w:r>
+              <w:rPr>
+                <w:rStyle w:val="Hyperlink"/>
+                <w:noProof/>
+                <w:lang w:val="pl-PL"/>
+              </w:rPr>
+              <w:t>ó</w:t>
+            </w:r>
+            <w:r>
+              <w:rPr>
+                <w:rStyle w:val="Hyperlink"/>
+                <w:noProof/>
+                <w:lang w:val="pl-PL"/>
+              </w:rPr>
+              <w:t>w</w:t>
             </w:r>
             <w:r>
               <w:rPr>
@@ -2943,7 +2943,7 @@
                 <w:noProof/>
                 <w:webHidden/>
               </w:rPr>
-              <w:instrText xml:space="preserve"> PAGEREF _Toc187012525 \h </w:instrText>
+              <w:instrText xml:space="preserve"> PAGEREF _Toc187012667 \h </w:instrText>
             </w:r>
             <w:r>
               <w:rPr>
@@ -2986,7 +2986,7 @@
               <w:lang w:val="en-GB" w:eastAsia="en-GB"/>
             </w:rPr>
           </w:pPr>
-          <w:hyperlink w:anchor="_Toc187012526" w:history="1">
+          <w:hyperlink w:anchor="_Toc187012668" w:history="1">
             <w:r>
               <w:rPr>
                 <w:rStyle w:val="Hyperlink"/>
@@ -3014,7 +3014,7 @@
                 <w:noProof/>
                 <w:webHidden/>
               </w:rPr>
-              <w:instrText xml:space="preserve"> PAGEREF _Toc187012526 \h </w:instrText>
+              <w:instrText xml:space="preserve"> PAGEREF _Toc187012668 \h </w:instrText>
             </w:r>
             <w:r>
               <w:rPr>
@@ -3057,7 +3057,7 @@
               <w:lang w:val="en-GB" w:eastAsia="en-GB"/>
             </w:rPr>
           </w:pPr>
-          <w:hyperlink w:anchor="_Toc187012527" w:history="1">
+          <w:hyperlink w:anchor="_Toc187012669" w:history="1">
             <w:r>
               <w:rPr>
                 <w:rStyle w:val="Hyperlink"/>
@@ -3085,7 +3085,7 @@
                 <w:noProof/>
                 <w:webHidden/>
               </w:rPr>
-              <w:instrText xml:space="preserve"> PAGEREF _Toc187012527 \h </w:instrText>
+              <w:instrText xml:space="preserve"> PAGEREF _Toc187012669 \h </w:instrText>
             </w:r>
             <w:r>
               <w:rPr>
@@ -3128,7 +3128,7 @@
               <w:lang w:val="en-GB" w:eastAsia="en-GB"/>
             </w:rPr>
           </w:pPr>
-          <w:hyperlink w:anchor="_Toc187012528" w:history="1">
+          <w:hyperlink w:anchor="_Toc187012670" w:history="1">
             <w:r>
               <w:rPr>
                 <w:rStyle w:val="Hyperlink"/>
@@ -3156,7 +3156,7 @@
                 <w:noProof/>
                 <w:webHidden/>
               </w:rPr>
-              <w:instrText xml:space="preserve"> PAGEREF _Toc187012528 \h </w:instrText>
+              <w:instrText xml:space="preserve"> PAGEREF _Toc187012670 \h </w:instrText>
             </w:r>
             <w:r>
               <w:rPr>
@@ -3199,7 +3199,7 @@
               <w:lang w:val="en-GB" w:eastAsia="en-GB"/>
             </w:rPr>
           </w:pPr>
-          <w:hyperlink w:anchor="_Toc187012529" w:history="1">
+          <w:hyperlink w:anchor="_Toc187012671" w:history="1">
             <w:r>
               <w:rPr>
                 <w:rStyle w:val="Hyperlink"/>
@@ -3227,7 +3227,7 @@
                 <w:noProof/>
                 <w:webHidden/>
               </w:rPr>
-              <w:instrText xml:space="preserve"> PAGEREF _Toc187012529 \h </w:instrText>
+              <w:instrText xml:space="preserve"> PAGEREF _Toc187012671 \h </w:instrText>
             </w:r>
             <w:r>
               <w:rPr>
@@ -3270,7 +3270,7 @@
               <w:lang w:val="en-GB" w:eastAsia="en-GB"/>
             </w:rPr>
           </w:pPr>
-          <w:hyperlink w:anchor="_Toc187012530" w:history="1">
+          <w:hyperlink w:anchor="_Toc187012672" w:history="1">
             <w:r>
               <w:rPr>
                 <w:rStyle w:val="Hyperlink"/>
@@ -3298,7 +3298,7 @@
                 <w:noProof/>
                 <w:webHidden/>
               </w:rPr>
-              <w:instrText xml:space="preserve"> PAGEREF _Toc187012530 \h </w:instrText>
+              <w:instrText xml:space="preserve"> PAGEREF _Toc187012672 \h </w:instrText>
             </w:r>
             <w:r>
               <w:rPr>
@@ -3341,7 +3341,7 @@
               <w:lang w:val="en-GB" w:eastAsia="en-GB"/>
             </w:rPr>
           </w:pPr>
-          <w:hyperlink w:anchor="_Toc187012531" w:history="1">
+          <w:hyperlink w:anchor="_Toc187012673" w:history="1">
             <w:r>
               <w:rPr>
                 <w:rStyle w:val="Hyperlink"/>
@@ -3369,7 +3369,7 @@
                 <w:noProof/>
                 <w:webHidden/>
               </w:rPr>
-              <w:instrText xml:space="preserve"> PAGEREF _Toc187012531 \h </w:instrText>
+              <w:instrText xml:space="preserve"> PAGEREF _Toc187012673 \h </w:instrText>
             </w:r>
             <w:r>
               <w:rPr>
@@ -3412,7 +3412,7 @@
               <w:lang w:val="en-GB" w:eastAsia="en-GB"/>
             </w:rPr>
           </w:pPr>
-          <w:hyperlink w:anchor="_Toc187012532" w:history="1">
+          <w:hyperlink w:anchor="_Toc187012674" w:history="1">
             <w:r>
               <w:rPr>
                 <w:rStyle w:val="Hyperlink"/>
@@ -3440,7 +3440,7 @@
                 <w:noProof/>
                 <w:webHidden/>
               </w:rPr>
-              <w:instrText xml:space="preserve"> PAGEREF _Toc187012532 \h </w:instrText>
+              <w:instrText xml:space="preserve"> PAGEREF _Toc187012674 \h </w:instrText>
             </w:r>
             <w:r>
               <w:rPr>
@@ -3483,7 +3483,7 @@
               <w:lang w:val="en-GB" w:eastAsia="en-GB"/>
             </w:rPr>
           </w:pPr>
-          <w:hyperlink w:anchor="_Toc187012533" w:history="1">
+          <w:hyperlink w:anchor="_Toc187012675" w:history="1">
             <w:r>
               <w:rPr>
                 <w:rStyle w:val="Hyperlink"/>
@@ -3511,7 +3511,7 @@
                 <w:noProof/>
                 <w:webHidden/>
               </w:rPr>
-              <w:instrText xml:space="preserve"> PAGEREF _Toc187012533 \h </w:instrText>
+              <w:instrText xml:space="preserve"> PAGEREF _Toc187012675 \h </w:instrText>
             </w:r>
             <w:r>
               <w:rPr>
@@ -3554,7 +3554,7 @@
               <w:lang w:val="en-GB" w:eastAsia="en-GB"/>
             </w:rPr>
           </w:pPr>
-          <w:hyperlink w:anchor="_Toc187012534" w:history="1">
+          <w:hyperlink w:anchor="_Toc187012676" w:history="1">
             <w:r>
               <w:rPr>
                 <w:rStyle w:val="Hyperlink"/>
@@ -3582,7 +3582,7 @@
                 <w:noProof/>
                 <w:webHidden/>
               </w:rPr>
-              <w:instrText xml:space="preserve"> PAGEREF _Toc187012534 \h </w:instrText>
+              <w:instrText xml:space="preserve"> PAGEREF _Toc187012676 \h </w:instrText>
             </w:r>
             <w:r>
               <w:rPr>
@@ -3625,7 +3625,7 @@
               <w:lang w:val="en-GB" w:eastAsia="en-GB"/>
             </w:rPr>
           </w:pPr>
-          <w:hyperlink w:anchor="_Toc187012535" w:history="1">
+          <w:hyperlink w:anchor="_Toc187012677" w:history="1">
             <w:r>
               <w:rPr>
                 <w:rStyle w:val="Hyperlink"/>
@@ -3653,7 +3653,7 @@
                 <w:noProof/>
                 <w:webHidden/>
               </w:rPr>
-              <w:instrText xml:space="preserve"> PAGEREF _Toc187012535 \h </w:instrText>
+              <w:instrText xml:space="preserve"> PAGEREF _Toc187012677 \h </w:instrText>
             </w:r>
             <w:r>
               <w:rPr>
@@ -3696,7 +3696,7 @@
               <w:lang w:val="en-GB" w:eastAsia="en-GB"/>
             </w:rPr>
           </w:pPr>
-          <w:hyperlink w:anchor="_Toc187012536" w:history="1">
+          <w:hyperlink w:anchor="_Toc187012678" w:history="1">
             <w:r>
               <w:rPr>
                 <w:rStyle w:val="Hyperlink"/>
@@ -3724,7 +3724,7 @@
                 <w:noProof/>
                 <w:webHidden/>
               </w:rPr>
-              <w:instrText xml:space="preserve"> PAGEREF _Toc187012536 \h </w:instrText>
+              <w:instrText xml:space="preserve"> PAGEREF _Toc187012678 \h </w:instrText>
             </w:r>
             <w:r>
               <w:rPr>
@@ -3767,7 +3767,7 @@
               <w:lang w:val="en-GB" w:eastAsia="en-GB"/>
             </w:rPr>
           </w:pPr>
-          <w:hyperlink w:anchor="_Toc187012537" w:history="1">
+          <w:hyperlink w:anchor="_Toc187012679" w:history="1">
             <w:r>
               <w:rPr>
                 <w:rStyle w:val="Hyperlink"/>
@@ -3795,7 +3795,7 @@
                 <w:noProof/>
                 <w:webHidden/>
               </w:rPr>
-              <w:instrText xml:space="preserve"> PAGEREF _Toc187012537 \h </w:instrText>
+              <w:instrText xml:space="preserve"> PAGEREF _Toc187012679 \h </w:instrText>
             </w:r>
             <w:r>
               <w:rPr>
@@ -3838,7 +3838,7 @@
               <w:lang w:val="en-GB" w:eastAsia="en-GB"/>
             </w:rPr>
           </w:pPr>
-          <w:hyperlink w:anchor="_Toc187012538" w:history="1">
+          <w:hyperlink w:anchor="_Toc187012680" w:history="1">
             <w:r>
               <w:rPr>
                 <w:rStyle w:val="Hyperlink"/>
@@ -3866,7 +3866,7 @@
                 <w:noProof/>
                 <w:webHidden/>
               </w:rPr>
-              <w:instrText xml:space="preserve"> PAGEREF _Toc187012538 \h </w:instrText>
+              <w:instrText xml:space="preserve"> PAGEREF _Toc187012680 \h </w:instrText>
             </w:r>
             <w:r>
               <w:rPr>
@@ -3928,7 +3928,7 @@
           <w:lang w:val="pl-PL"/>
         </w:rPr>
       </w:pPr>
-      <w:bookmarkStart w:id="0" w:name="_Toc187012486"/>
+      <w:bookmarkStart w:id="0" w:name="_Toc187012628"/>
       <w:r>
         <w:rPr>
           <w:lang w:val="pl-PL"/>
@@ -3951,7 +3951,7 @@
           <w:lang w:val="pl-PL"/>
         </w:rPr>
       </w:pPr>
-      <w:bookmarkStart w:id="1" w:name="_Toc187012487"/>
+      <w:bookmarkStart w:id="1" w:name="_Toc187012629"/>
       <w:r>
         <w:rPr>
           <w:lang w:val="pl-PL"/>
@@ -4270,7 +4270,7 @@
           <w:lang w:val="pl-PL"/>
         </w:rPr>
       </w:pPr>
-      <w:bookmarkStart w:id="2" w:name="_Toc187012488"/>
+      <w:bookmarkStart w:id="2" w:name="_Toc187012630"/>
       <w:r>
         <w:rPr>
           <w:lang w:val="pl-PL"/>
@@ -4354,7 +4354,7 @@
           <w:lang w:val="pl-PL"/>
         </w:rPr>
       </w:pPr>
-      <w:bookmarkStart w:id="3" w:name="_Toc187012489"/>
+      <w:bookmarkStart w:id="3" w:name="_Toc187012631"/>
       <w:r>
         <w:rPr>
           <w:lang w:val="pl-PL"/>
@@ -4418,7 +4418,7 @@
           <w:lang w:val="pl-PL"/>
         </w:rPr>
       </w:pPr>
-      <w:bookmarkStart w:id="4" w:name="_Toc187012490"/>
+      <w:bookmarkStart w:id="4" w:name="_Toc187012632"/>
       <w:r>
         <w:rPr>
           <w:lang w:val="pl-PL"/>
@@ -4489,7 +4489,7 @@
           <w:lang w:val="pl-PL"/>
         </w:rPr>
       </w:pPr>
-      <w:bookmarkStart w:id="5" w:name="_Toc187012491"/>
+      <w:bookmarkStart w:id="5" w:name="_Toc187012633"/>
       <w:r>
         <w:rPr>
           <w:lang w:val="pl-PL"/>
@@ -4539,7 +4539,7 @@
           <w:lang w:val="pl-PL"/>
         </w:rPr>
       </w:pPr>
-      <w:bookmarkStart w:id="6" w:name="_Toc187012492"/>
+      <w:bookmarkStart w:id="6" w:name="_Toc187012634"/>
       <w:r>
         <w:rPr>
           <w:lang w:val="pl-PL"/>
@@ -4589,7 +4589,7 @@
           <w:lang w:val="pl-PL"/>
         </w:rPr>
       </w:pPr>
-      <w:bookmarkStart w:id="7" w:name="_Toc187012493"/>
+      <w:bookmarkStart w:id="7" w:name="_Toc187012635"/>
       <w:r>
         <w:rPr>
           <w:lang w:val="pl-PL"/>
@@ -4653,7 +4653,7 @@
           <w:lang w:val="pl-PL"/>
         </w:rPr>
       </w:pPr>
-      <w:bookmarkStart w:id="8" w:name="_Toc187012494"/>
+      <w:bookmarkStart w:id="8" w:name="_Toc187012636"/>
       <w:r>
         <w:rPr>
           <w:lang w:val="pl-PL"/>
@@ -4704,7 +4704,7 @@
           <w:lang w:val="pl-PL"/>
         </w:rPr>
       </w:pPr>
-      <w:bookmarkStart w:id="9" w:name="_Toc187012495"/>
+      <w:bookmarkStart w:id="9" w:name="_Toc187012637"/>
       <w:r>
         <w:rPr>
           <w:lang w:val="pl-PL"/>
@@ -4740,7 +4740,7 @@
           <w:lang w:val="pl-PL"/>
         </w:rPr>
       </w:pPr>
-      <w:bookmarkStart w:id="10" w:name="_Toc187012496"/>
+      <w:bookmarkStart w:id="10" w:name="_Toc187012638"/>
       <w:r>
         <w:rPr>
           <w:lang w:val="pl-PL"/>
@@ -4796,7 +4796,7 @@
           <w:lang w:val="pl-PL"/>
         </w:rPr>
       </w:pPr>
-      <w:bookmarkStart w:id="11" w:name="_Toc187012497"/>
+      <w:bookmarkStart w:id="11" w:name="_Toc187012639"/>
       <w:r>
         <w:rPr>
           <w:lang w:val="pl-PL"/>
@@ -4813,7 +4813,7 @@
           <w:lang w:val="pl-PL"/>
         </w:rPr>
       </w:pPr>
-      <w:bookmarkStart w:id="12" w:name="_Toc187012498"/>
+      <w:bookmarkStart w:id="12" w:name="_Toc187012640"/>
       <w:r>
         <w:rPr>
           <w:lang w:val="pl-PL"/>
@@ -5290,7 +5290,7 @@
           <w:lang w:val="pl-PL"/>
         </w:rPr>
       </w:pPr>
-      <w:bookmarkStart w:id="13" w:name="_Toc187012499"/>
+      <w:bookmarkStart w:id="13" w:name="_Toc187012641"/>
       <w:r>
         <w:rPr>
           <w:lang w:val="pl-PL"/>
@@ -5326,7 +5326,7 @@
           <w:lang w:val="pl-PL"/>
         </w:rPr>
       </w:pPr>
-      <w:bookmarkStart w:id="14" w:name="_Toc187012500"/>
+      <w:bookmarkStart w:id="14" w:name="_Toc187012642"/>
       <w:r>
         <w:rPr>
           <w:lang w:val="pl-PL"/>
@@ -5604,7 +5604,7 @@
           <w:lang w:val="pl-PL"/>
         </w:rPr>
       </w:pPr>
-      <w:bookmarkStart w:id="15" w:name="_Toc187012501"/>
+      <w:bookmarkStart w:id="15" w:name="_Toc187012643"/>
       <w:r>
         <w:rPr>
           <w:lang w:val="pl-PL"/>
@@ -5836,7 +5836,7 @@
           <w:lang w:val="pl-PL"/>
         </w:rPr>
       </w:pPr>
-      <w:bookmarkStart w:id="16" w:name="_Toc187012502"/>
+      <w:bookmarkStart w:id="16" w:name="_Toc187012644"/>
       <w:r>
         <w:rPr>
           <w:lang w:val="pl-PL"/>
@@ -6364,7 +6364,7 @@
           <w:lang w:val="pl-PL"/>
         </w:rPr>
       </w:pPr>
-      <w:bookmarkStart w:id="17" w:name="_Toc187012503"/>
+      <w:bookmarkStart w:id="17" w:name="_Toc187012645"/>
       <w:r>
         <w:rPr>
           <w:lang w:val="pl-PL"/>
@@ -8667,7 +8667,7 @@
           <w:lang w:val="pl-PL"/>
         </w:rPr>
       </w:pPr>
-      <w:bookmarkStart w:id="18" w:name="_Toc187012504"/>
+      <w:bookmarkStart w:id="18" w:name="_Toc187012646"/>
       <w:r>
         <w:rPr>
           <w:lang w:val="pl-PL"/>
@@ -11014,7 +11014,7 @@
           <w:lang w:val="pl-PL"/>
         </w:rPr>
       </w:pPr>
-      <w:bookmarkStart w:id="19" w:name="_Toc187012505"/>
+      <w:bookmarkStart w:id="19" w:name="_Toc187012647"/>
       <w:r>
         <w:rPr>
           <w:lang w:val="pl-PL"/>
@@ -11031,7 +11031,7 @@
           <w:lang w:val="pl-PL"/>
         </w:rPr>
       </w:pPr>
-      <w:bookmarkStart w:id="20" w:name="_Toc187012506"/>
+      <w:bookmarkStart w:id="20" w:name="_Toc187012648"/>
       <w:r>
         <w:rPr>
           <w:lang w:val="pl-PL"/>
@@ -13087,7 +13087,7 @@
           <w:lang w:val="pl-PL"/>
         </w:rPr>
       </w:pPr>
-      <w:bookmarkStart w:id="21" w:name="_Toc187012507"/>
+      <w:bookmarkStart w:id="21" w:name="_Toc187012649"/>
       <w:r>
         <w:rPr>
           <w:lang w:val="pl-PL"/>
@@ -13103,7 +13103,7 @@
           <w:lang w:val="pl-PL"/>
         </w:rPr>
       </w:pPr>
-      <w:bookmarkStart w:id="22" w:name="_Toc187012508"/>
+      <w:bookmarkStart w:id="22" w:name="_Toc187012650"/>
       <w:r>
         <w:rPr>
           <w:lang w:val="pl-PL"/>
@@ -13420,7 +13420,7 @@
           <w:lang w:val="pl-PL"/>
         </w:rPr>
       </w:pPr>
-      <w:bookmarkStart w:id="23" w:name="_Toc187012509"/>
+      <w:bookmarkStart w:id="23" w:name="_Toc187012651"/>
       <w:r>
         <w:rPr>
           <w:lang w:val="pl-PL"/>
@@ -13510,7 +13510,7 @@
           <w:lang w:val="pl-PL"/>
         </w:rPr>
       </w:pPr>
-      <w:bookmarkStart w:id="24" w:name="_Toc187012510"/>
+      <w:bookmarkStart w:id="24" w:name="_Toc187012652"/>
       <w:r>
         <w:rPr>
           <w:lang w:val="pl-PL"/>
@@ -13595,7 +13595,7 @@
           <w:lang w:val="pl-PL"/>
         </w:rPr>
       </w:pPr>
-      <w:bookmarkStart w:id="25" w:name="_Toc187012511"/>
+      <w:bookmarkStart w:id="25" w:name="_Toc187012653"/>
       <w:r>
         <w:rPr>
           <w:lang w:val="pl-PL"/>
@@ -13624,7 +13624,7 @@
           <w:lang w:val="pl-PL"/>
         </w:rPr>
       </w:pPr>
-      <w:bookmarkStart w:id="26" w:name="_Toc187012512"/>
+      <w:bookmarkStart w:id="26" w:name="_Toc187012654"/>
       <w:r>
         <w:rPr>
           <w:lang w:val="pl-PL"/>
@@ -14555,7 +14555,7 @@
           <w:lang w:val="pl-PL"/>
         </w:rPr>
       </w:pPr>
-      <w:bookmarkStart w:id="27" w:name="_Toc187012513"/>
+      <w:bookmarkStart w:id="27" w:name="_Toc187012655"/>
       <w:r>
         <w:rPr>
           <w:lang w:val="pl-PL"/>
@@ -14572,7 +14572,7 @@
           <w:lang w:val="pl-PL"/>
         </w:rPr>
       </w:pPr>
-      <w:bookmarkStart w:id="28" w:name="_Toc187012514"/>
+      <w:bookmarkStart w:id="28" w:name="_Toc187012656"/>
       <w:r>
         <w:rPr>
           <w:lang w:val="pl-PL"/>
@@ -14653,7 +14653,7 @@
           <w:lang w:val="pl-PL"/>
         </w:rPr>
       </w:pPr>
-      <w:bookmarkStart w:id="29" w:name="_Toc187012515"/>
+      <w:bookmarkStart w:id="29" w:name="_Toc187012657"/>
       <w:r>
         <w:rPr>
           <w:rFonts w:eastAsiaTheme="minorHAnsi"/>
@@ -14833,7 +14833,7 @@
           <w:lang w:val="pl-PL"/>
         </w:rPr>
       </w:pPr>
-      <w:bookmarkStart w:id="30" w:name="_Toc187012516"/>
+      <w:bookmarkStart w:id="30" w:name="_Toc187012658"/>
       <w:r>
         <w:rPr>
           <w:rFonts w:eastAsiaTheme="minorHAnsi"/>
@@ -14978,7 +14978,7 @@
           <w:lang w:val="pl-PL"/>
         </w:rPr>
       </w:pPr>
-      <w:bookmarkStart w:id="31" w:name="_Toc187012517"/>
+      <w:bookmarkStart w:id="31" w:name="_Toc187012659"/>
       <w:r>
         <w:rPr>
           <w:rFonts w:eastAsiaTheme="minorHAnsi"/>
@@ -15077,7 +15077,7 @@
           <w:lang w:val="pl-PL"/>
         </w:rPr>
       </w:pPr>
-      <w:bookmarkStart w:id="32" w:name="_Toc187012518"/>
+      <w:bookmarkStart w:id="32" w:name="_Toc187012660"/>
       <w:r>
         <w:rPr>
           <w:rFonts w:eastAsiaTheme="minorHAnsi"/>
@@ -15173,7 +15173,7 @@
           <w:lang w:val="pl-PL"/>
         </w:rPr>
       </w:pPr>
-      <w:bookmarkStart w:id="33" w:name="_Toc187012519"/>
+      <w:bookmarkStart w:id="33" w:name="_Toc187012661"/>
       <w:proofErr w:type="spellStart"/>
       <w:r>
         <w:rPr>
@@ -15250,7 +15250,7 @@
           <w:lang w:val="pl-PL"/>
         </w:rPr>
       </w:pPr>
-      <w:bookmarkStart w:id="34" w:name="_Toc187012520"/>
+      <w:bookmarkStart w:id="34" w:name="_Toc187012662"/>
       <w:proofErr w:type="spellStart"/>
       <w:r>
         <w:rPr>
@@ -15399,7 +15399,7 @@
           <w:lang w:val="pl-PL"/>
         </w:rPr>
       </w:pPr>
-      <w:bookmarkStart w:id="35" w:name="_Toc187012521"/>
+      <w:bookmarkStart w:id="35" w:name="_Toc187012663"/>
       <w:proofErr w:type="spellStart"/>
       <w:r>
         <w:rPr>
@@ -15532,7 +15532,7 @@
           <w:lang w:val="pl-PL"/>
         </w:rPr>
       </w:pPr>
-      <w:bookmarkStart w:id="36" w:name="_Toc187012522"/>
+      <w:bookmarkStart w:id="36" w:name="_Toc187012664"/>
       <w:proofErr w:type="spellStart"/>
       <w:r>
         <w:rPr>
@@ -15661,7 +15661,7 @@
           <w:lang w:val="pl-PL"/>
         </w:rPr>
       </w:pPr>
-      <w:bookmarkStart w:id="37" w:name="_Toc187012523"/>
+      <w:bookmarkStart w:id="37" w:name="_Toc187012665"/>
       <w:r>
         <w:rPr>
           <w:lang w:val="pl-PL"/>
@@ -15839,7 +15839,7 @@
           <w:lang w:val="pl-PL"/>
         </w:rPr>
       </w:pPr>
-      <w:bookmarkStart w:id="38" w:name="_Toc187012524"/>
+      <w:bookmarkStart w:id="38" w:name="_Toc187012666"/>
       <w:proofErr w:type="spellStart"/>
       <w:r>
         <w:rPr>
@@ -15944,7 +15944,7 @@
           <w:lang w:val="pl-PL"/>
         </w:rPr>
       </w:pPr>
-      <w:bookmarkStart w:id="39" w:name="_Toc187012525"/>
+      <w:bookmarkStart w:id="39" w:name="_Toc187012667"/>
       <w:r>
         <w:rPr>
           <w:lang w:val="pl-PL"/>
@@ -15959,74 +15959,501 @@
           <w:lang w:val="pl-PL"/>
         </w:rPr>
       </w:pPr>
-    </w:p>
-    <w:p>
-      <w:pPr>
-        <w:rPr>
-          <w:lang w:val="pl-PL"/>
-        </w:rPr>
-      </w:pPr>
-      <w:r>
-        <w:rPr>
-          <w:lang w:val="pl-PL"/>
-        </w:rPr>
-        <w:t>Klasa bazowa Agent – jakie właściwości posiada, metody do aktualizacji stanu, odbierania wiadomości.</w:t>
-      </w:r>
-    </w:p>
-    <w:p>
-      <w:pPr>
-        <w:rPr>
-          <w:lang w:val="pl-PL"/>
-        </w:rPr>
-      </w:pPr>
-      <w:r>
-        <w:rPr>
-          <w:lang w:val="pl-PL"/>
-        </w:rPr>
-        <w:t>Mechanizmy komunikacji (np. eventy, kolejki komunikatów, wzorzec Mediator, pub-</w:t>
-      </w:r>
-      <w:proofErr w:type="spellStart"/>
-      <w:r>
-        <w:rPr>
-          <w:lang w:val="pl-PL"/>
-        </w:rPr>
-        <w:t>sub</w:t>
-      </w:r>
-      <w:proofErr w:type="spellEnd"/>
-      <w:r>
-        <w:rPr>
-          <w:lang w:val="pl-PL"/>
-        </w:rPr>
-        <w:t xml:space="preserve"> przy pomocy </w:t>
-      </w:r>
-      <w:proofErr w:type="spellStart"/>
-      <w:r>
-        <w:rPr>
-          <w:lang w:val="pl-PL"/>
-        </w:rPr>
-        <w:t>IObservable</w:t>
-      </w:r>
-      <w:proofErr w:type="spellEnd"/>
-      <w:r>
-        <w:rPr>
-          <w:lang w:val="pl-PL"/>
-        </w:rPr>
-        <w:t xml:space="preserve">&lt;&gt; / </w:t>
-      </w:r>
-      <w:proofErr w:type="spellStart"/>
-      <w:r>
-        <w:rPr>
-          <w:lang w:val="pl-PL"/>
-        </w:rPr>
-        <w:t>IObserver</w:t>
-      </w:r>
-      <w:proofErr w:type="spellEnd"/>
-      <w:r>
-        <w:rPr>
-          <w:lang w:val="pl-PL"/>
-        </w:rPr>
-        <w:t>&lt;&gt;).</w:t>
-      </w:r>
+      <w:r>
+        <w:rPr>
+          <w:lang w:val="pl-PL"/>
+        </w:rPr>
+        <w:t xml:space="preserve">Każdy agent jest bezpośrednio związany ze środowiskiem, w którym jest osadzony. </w:t>
+      </w:r>
+      <w:r>
+        <w:rPr>
+          <w:lang w:val="pl-PL"/>
+        </w:rPr>
+        <w:t xml:space="preserve">Implementuje generyczny interfejs </w:t>
+      </w:r>
+      <w:proofErr w:type="spellStart"/>
+      <w:r>
+        <w:rPr>
+          <w:lang w:val="pl-PL"/>
+        </w:rPr>
+        <w:t>ISimulationAgent</w:t>
+      </w:r>
+      <w:proofErr w:type="spellEnd"/>
+      <w:r>
+        <w:rPr>
+          <w:lang w:val="pl-PL"/>
+        </w:rPr>
+        <w:t>&lt;ENVIRONMENT&gt;</w:t>
+      </w:r>
+      <w:r>
+        <w:rPr>
+          <w:lang w:val="pl-PL"/>
+        </w:rPr>
+        <w:t>, który posiada następujące metody i właściwości:</w:t>
+      </w:r>
+    </w:p>
+    <w:p>
+      <w:pPr>
+        <w:pStyle w:val="ListParagraph"/>
+        <w:numPr>
+          <w:ilvl w:val="0"/>
+          <w:numId w:val="17"/>
+        </w:numPr>
+        <w:rPr>
+          <w:lang w:val="pl-PL"/>
+        </w:rPr>
+      </w:pPr>
+      <w:r>
+        <w:rPr>
+          <w:lang w:val="pl-PL"/>
+        </w:rPr>
+        <w:t>Id – unikalny identyfikator agenta</w:t>
+      </w:r>
+    </w:p>
+    <w:p>
+      <w:pPr>
+        <w:pStyle w:val="ListParagraph"/>
+        <w:numPr>
+          <w:ilvl w:val="0"/>
+          <w:numId w:val="17"/>
+        </w:numPr>
+        <w:rPr>
+          <w:lang w:val="pl-PL"/>
+        </w:rPr>
+      </w:pPr>
+      <w:proofErr w:type="spellStart"/>
+      <w:r>
+        <w:rPr>
+          <w:lang w:val="pl-PL"/>
+        </w:rPr>
+        <w:t>Initialize</w:t>
+      </w:r>
+      <w:proofErr w:type="spellEnd"/>
+      <w:r>
+        <w:rPr>
+          <w:lang w:val="pl-PL"/>
+        </w:rPr>
+        <w:t xml:space="preserve"> – inicjalizuje agenta</w:t>
+      </w:r>
+    </w:p>
+    <w:p>
+      <w:pPr>
+        <w:pStyle w:val="ListParagraph"/>
+        <w:numPr>
+          <w:ilvl w:val="0"/>
+          <w:numId w:val="17"/>
+        </w:numPr>
+        <w:rPr>
+          <w:lang w:val="pl-PL"/>
+        </w:rPr>
+      </w:pPr>
+      <w:proofErr w:type="spellStart"/>
+      <w:r>
+        <w:rPr>
+          <w:lang w:val="pl-PL"/>
+        </w:rPr>
+        <w:t>Act</w:t>
+      </w:r>
+      <w:proofErr w:type="spellEnd"/>
+      <w:r>
+        <w:rPr>
+          <w:lang w:val="pl-PL"/>
+        </w:rPr>
+        <w:t xml:space="preserve"> </w:t>
+      </w:r>
+      <w:proofErr w:type="gramStart"/>
+      <w:r>
+        <w:rPr>
+          <w:lang w:val="pl-PL"/>
+        </w:rPr>
+        <w:t>–  zmienia</w:t>
+      </w:r>
+      <w:proofErr w:type="gramEnd"/>
+      <w:r>
+        <w:rPr>
+          <w:lang w:val="pl-PL"/>
+        </w:rPr>
+        <w:t xml:space="preserve"> stan agenta</w:t>
+      </w:r>
+    </w:p>
+    <w:p>
+      <w:pPr>
+        <w:pStyle w:val="ListParagraph"/>
+        <w:numPr>
+          <w:ilvl w:val="0"/>
+          <w:numId w:val="17"/>
+        </w:numPr>
+        <w:rPr>
+          <w:lang w:val="pl-PL"/>
+        </w:rPr>
+      </w:pPr>
+      <w:proofErr w:type="spellStart"/>
+      <w:r>
+        <w:rPr>
+          <w:lang w:val="pl-PL"/>
+        </w:rPr>
+        <w:t>ShouldBeRemovedFromSimulation</w:t>
+      </w:r>
+      <w:proofErr w:type="spellEnd"/>
+      <w:r>
+        <w:rPr>
+          <w:lang w:val="pl-PL"/>
+        </w:rPr>
+        <w:t xml:space="preserve"> – sprawdza czy agent ciągle powinien być uwzględniany w symulacji. Odpowiedź pozytywna usuwa agenta w kolejnej turze.</w:t>
+      </w:r>
+    </w:p>
+    <w:p>
+      <w:pPr>
+        <w:pStyle w:val="ListParagraph"/>
+        <w:numPr>
+          <w:ilvl w:val="0"/>
+          <w:numId w:val="17"/>
+        </w:numPr>
+        <w:rPr>
+          <w:lang w:val="pl-PL"/>
+        </w:rPr>
+      </w:pPr>
+      <w:proofErr w:type="spellStart"/>
+      <w:r>
+        <w:rPr>
+          <w:lang w:val="pl-PL"/>
+        </w:rPr>
+        <w:t>CreateSnapshot</w:t>
+      </w:r>
+      <w:proofErr w:type="spellEnd"/>
+      <w:r>
+        <w:rPr>
+          <w:lang w:val="pl-PL"/>
+        </w:rPr>
+        <w:t xml:space="preserve"> – Buduje </w:t>
+      </w:r>
+      <w:proofErr w:type="spellStart"/>
+      <w:r>
+        <w:rPr>
+          <w:lang w:val="pl-PL"/>
+        </w:rPr>
+        <w:t>snapshot</w:t>
+      </w:r>
+      <w:proofErr w:type="spellEnd"/>
+      <w:r>
+        <w:rPr>
+          <w:lang w:val="pl-PL"/>
+        </w:rPr>
+        <w:t>.</w:t>
+      </w:r>
+    </w:p>
+    <w:p>
+      <w:pPr>
+        <w:rPr>
+          <w:lang w:val="pl-PL"/>
+        </w:rPr>
+      </w:pPr>
+      <w:r>
+        <w:rPr>
+          <w:lang w:val="pl-PL"/>
+        </w:rPr>
+        <w:t xml:space="preserve">Jest też abstrakcyjna klasa </w:t>
+      </w:r>
+      <w:proofErr w:type="spellStart"/>
+      <w:r>
+        <w:rPr>
+          <w:lang w:val="pl-PL"/>
+        </w:rPr>
+        <w:t>SimulationAgent</w:t>
+      </w:r>
+      <w:proofErr w:type="spellEnd"/>
+      <w:r>
+        <w:rPr>
+          <w:lang w:val="pl-PL"/>
+        </w:rPr>
+        <w:t>&lt;ENVIRONMENT, STATE&gt;</w:t>
+      </w:r>
+      <w:r>
+        <w:rPr>
+          <w:lang w:val="pl-PL"/>
+        </w:rPr>
+        <w:t xml:space="preserve"> oparta o wewnętrzny stan agenta, którą można zaimplementować. Przydaje </w:t>
+      </w:r>
+      <w:proofErr w:type="gramStart"/>
+      <w:r>
+        <w:rPr>
+          <w:lang w:val="pl-PL"/>
+        </w:rPr>
+        <w:t>się</w:t>
+      </w:r>
+      <w:proofErr w:type="gramEnd"/>
+      <w:r>
+        <w:rPr>
+          <w:lang w:val="pl-PL"/>
+        </w:rPr>
+        <w:t xml:space="preserve"> aby oddzielić stan agenta od jego logiki.</w:t>
+      </w:r>
+      <w:r>
+        <w:rPr>
+          <w:lang w:val="pl-PL"/>
+        </w:rPr>
+        <w:t xml:space="preserve"> Posiada ona do zaimplementowania następujące abstrakcyjne metody:</w:t>
+      </w:r>
+    </w:p>
+    <w:p>
+      <w:pPr>
+        <w:pStyle w:val="ListParagraph"/>
+        <w:numPr>
+          <w:ilvl w:val="0"/>
+          <w:numId w:val="18"/>
+        </w:numPr>
+        <w:rPr>
+          <w:lang w:val="pl-PL"/>
+        </w:rPr>
+      </w:pPr>
+      <w:proofErr w:type="spellStart"/>
+      <w:r>
+        <w:rPr>
+          <w:lang w:val="pl-PL"/>
+        </w:rPr>
+        <w:t>GetInitialState</w:t>
+      </w:r>
+      <w:proofErr w:type="spellEnd"/>
+      <w:r>
+        <w:rPr>
+          <w:lang w:val="pl-PL"/>
+        </w:rPr>
+        <w:t xml:space="preserve"> – buduję stan początkowy agenta</w:t>
+      </w:r>
+    </w:p>
+    <w:p>
+      <w:pPr>
+        <w:pStyle w:val="ListParagraph"/>
+        <w:numPr>
+          <w:ilvl w:val="0"/>
+          <w:numId w:val="18"/>
+        </w:numPr>
+        <w:rPr>
+          <w:lang w:val="pl-PL"/>
+        </w:rPr>
+      </w:pPr>
+      <w:proofErr w:type="spellStart"/>
+      <w:r>
+        <w:rPr>
+          <w:lang w:val="pl-PL"/>
+        </w:rPr>
+        <w:t>GetNextState</w:t>
+      </w:r>
+      <w:proofErr w:type="spellEnd"/>
+      <w:r>
+        <w:rPr>
+          <w:lang w:val="pl-PL"/>
+        </w:rPr>
+        <w:t xml:space="preserve"> – generuje stan na kolejną turą</w:t>
+      </w:r>
+    </w:p>
+    <w:p>
+      <w:pPr>
+        <w:rPr>
+          <w:lang w:val="pl-PL"/>
+        </w:rPr>
+      </w:pPr>
+      <w:r>
+        <w:rPr>
+          <w:lang w:val="pl-PL"/>
+        </w:rPr>
+        <w:t>Poza tymi metodami posiada również metody wirtualne:</w:t>
+      </w:r>
+    </w:p>
+    <w:p>
+      <w:pPr>
+        <w:pStyle w:val="ListParagraph"/>
+        <w:numPr>
+          <w:ilvl w:val="0"/>
+          <w:numId w:val="19"/>
+        </w:numPr>
+        <w:rPr>
+          <w:lang w:val="pl-PL"/>
+        </w:rPr>
+      </w:pPr>
+      <w:proofErr w:type="spellStart"/>
+      <w:r>
+        <w:rPr>
+          <w:lang w:val="en-GB"/>
+        </w:rPr>
+        <w:t>ShouldBeRemovedFromSimulation</w:t>
+      </w:r>
+      <w:proofErr w:type="spellEnd"/>
+      <w:r>
+        <w:rPr>
+          <w:lang w:val="en-GB"/>
+        </w:rPr>
+        <w:t xml:space="preserve"> – </w:t>
+      </w:r>
+      <w:proofErr w:type="spellStart"/>
+      <w:r>
+        <w:rPr>
+          <w:lang w:val="en-GB"/>
+        </w:rPr>
+        <w:t>robi</w:t>
+      </w:r>
+      <w:proofErr w:type="spellEnd"/>
+      <w:r>
+        <w:rPr>
+          <w:lang w:val="en-GB"/>
+        </w:rPr>
+        <w:t xml:space="preserve"> to </w:t>
+      </w:r>
+      <w:proofErr w:type="spellStart"/>
+      <w:r>
+        <w:rPr>
+          <w:lang w:val="en-GB"/>
+        </w:rPr>
+        <w:t>samo</w:t>
+      </w:r>
+      <w:proofErr w:type="spellEnd"/>
+      <w:r>
+        <w:rPr>
+          <w:lang w:val="en-GB"/>
+        </w:rPr>
+        <w:t xml:space="preserve"> co w </w:t>
+      </w:r>
+      <w:proofErr w:type="spellStart"/>
+      <w:r>
+        <w:rPr>
+          <w:lang w:val="en-GB"/>
+        </w:rPr>
+        <w:t>przypadku</w:t>
+      </w:r>
+      <w:proofErr w:type="spellEnd"/>
+      <w:r>
+        <w:rPr>
+          <w:lang w:val="en-GB"/>
+        </w:rPr>
+        <w:t xml:space="preserve"> </w:t>
+      </w:r>
+      <w:proofErr w:type="spellStart"/>
+      <w:r>
+        <w:rPr>
+          <w:lang w:val="en-GB"/>
+        </w:rPr>
+        <w:t>interfejsu</w:t>
+      </w:r>
+      <w:proofErr w:type="spellEnd"/>
+      <w:r>
+        <w:rPr>
+          <w:lang w:val="en-GB"/>
+        </w:rPr>
+        <w:t xml:space="preserve"> </w:t>
+      </w:r>
+      <w:proofErr w:type="spellStart"/>
+      <w:r>
+        <w:rPr>
+          <w:lang w:val="en-GB"/>
+        </w:rPr>
+        <w:t>ISimulationAgent</w:t>
+      </w:r>
+      <w:proofErr w:type="spellEnd"/>
+      <w:r>
+        <w:rPr>
+          <w:lang w:val="en-GB"/>
+        </w:rPr>
+        <w:t>&lt;ENVIRONMENT&gt;</w:t>
+      </w:r>
+      <w:r>
+        <w:rPr>
+          <w:lang w:val="en-GB"/>
+        </w:rPr>
+        <w:t xml:space="preserve">. </w:t>
+      </w:r>
+      <w:r>
+        <w:rPr>
+          <w:lang w:val="pl-PL"/>
+        </w:rPr>
+        <w:t xml:space="preserve">Domyślnie zwraca </w:t>
+      </w:r>
+      <w:proofErr w:type="spellStart"/>
+      <w:r>
+        <w:rPr>
+          <w:lang w:val="pl-PL"/>
+        </w:rPr>
+        <w:t>false</w:t>
+      </w:r>
+      <w:proofErr w:type="spellEnd"/>
+      <w:r>
+        <w:rPr>
+          <w:lang w:val="pl-PL"/>
+        </w:rPr>
+        <w:t>.</w:t>
+      </w:r>
+    </w:p>
+    <w:p>
+      <w:pPr>
+        <w:pStyle w:val="ListParagraph"/>
+        <w:numPr>
+          <w:ilvl w:val="0"/>
+          <w:numId w:val="19"/>
+        </w:numPr>
+        <w:rPr>
+          <w:lang w:val="pl-PL"/>
+        </w:rPr>
+      </w:pPr>
+      <w:proofErr w:type="spellStart"/>
+      <w:r>
+        <w:rPr>
+          <w:lang w:val="pl-PL"/>
+        </w:rPr>
+        <w:t>CreateSnapshot</w:t>
+      </w:r>
+      <w:proofErr w:type="spellEnd"/>
+      <w:r>
+        <w:rPr>
+          <w:lang w:val="pl-PL"/>
+        </w:rPr>
+        <w:t xml:space="preserve"> - </w:t>
+      </w:r>
+      <w:r>
+        <w:rPr>
+          <w:lang w:val="pl-PL"/>
+        </w:rPr>
+        <w:t xml:space="preserve">– robi to samo co w przypadku interfejsu </w:t>
+      </w:r>
+      <w:proofErr w:type="spellStart"/>
+      <w:r>
+        <w:rPr>
+          <w:lang w:val="pl-PL"/>
+        </w:rPr>
+        <w:t>ISimulationAgent</w:t>
+      </w:r>
+      <w:proofErr w:type="spellEnd"/>
+      <w:r>
+        <w:rPr>
+          <w:lang w:val="pl-PL"/>
+        </w:rPr>
+        <w:t xml:space="preserve">&lt;ENVIRONMENT&gt;. Domyślnie zwraca </w:t>
+      </w:r>
+      <w:proofErr w:type="spellStart"/>
+      <w:r>
+        <w:rPr>
+          <w:lang w:val="pl-PL"/>
+        </w:rPr>
+        <w:t>objekt</w:t>
+      </w:r>
+      <w:proofErr w:type="spellEnd"/>
+      <w:r>
+        <w:rPr>
+          <w:lang w:val="pl-PL"/>
+        </w:rPr>
+        <w:t xml:space="preserve"> stanu</w:t>
+      </w:r>
+      <w:r>
+        <w:rPr>
+          <w:lang w:val="pl-PL"/>
+        </w:rPr>
+        <w:t>.</w:t>
+      </w:r>
+    </w:p>
+    <w:p>
+      <w:pPr>
+        <w:rPr>
+          <w:lang w:val="pl-PL"/>
+        </w:rPr>
+      </w:pPr>
     </w:p>
     <w:p>
       <w:pPr>
@@ -16035,11 +16462,12 @@
           <w:lang w:val="pl-PL"/>
         </w:rPr>
       </w:pPr>
-      <w:bookmarkStart w:id="40" w:name="_Toc187012526"/>
-      <w:r>
-        <w:rPr>
-          <w:lang w:val="pl-PL"/>
-        </w:rPr>
+      <w:bookmarkStart w:id="40" w:name="_Toc187012668"/>
+      <w:r>
+        <w:rPr>
+          <w:lang w:val="pl-PL"/>
+        </w:rPr>
+        <w:lastRenderedPageBreak/>
         <w:t>Mechanizmy synchronizacji i harmonogramu</w:t>
       </w:r>
       <w:bookmarkEnd w:id="40"/>
@@ -16155,7 +16583,7 @@
           <w:lang w:val="pl-PL"/>
         </w:rPr>
       </w:pPr>
-      <w:bookmarkStart w:id="41" w:name="_Toc187012527"/>
+      <w:bookmarkStart w:id="41" w:name="_Toc187012669"/>
       <w:r>
         <w:rPr>
           <w:lang w:val="pl-PL"/>
@@ -16204,7 +16632,7 @@
           <w:lang w:val="pl-PL"/>
         </w:rPr>
       </w:pPr>
-      <w:bookmarkStart w:id="42" w:name="_Toc187012528"/>
+      <w:bookmarkStart w:id="42" w:name="_Toc187012670"/>
       <w:r>
         <w:rPr>
           <w:lang w:val="pl-PL"/>
@@ -16230,36 +16658,268 @@
         <w:rPr>
           <w:lang w:val="pl-PL"/>
         </w:rPr>
+        <w:t xml:space="preserve">Konkretny scenariusz (np. symulacja roju robotów, symulacja </w:t>
+      </w:r>
+      <w:proofErr w:type="spellStart"/>
+      <w:r>
+        <w:rPr>
+          <w:lang w:val="pl-PL"/>
+        </w:rPr>
+        <w:t>zachowań</w:t>
+      </w:r>
+      <w:proofErr w:type="spellEnd"/>
+      <w:r>
+        <w:rPr>
+          <w:lang w:val="pl-PL"/>
+        </w:rPr>
+        <w:t xml:space="preserve"> handlowych na giełdzie, symulacja ruchu drogowego) pokazujący, jak użyć Twojego </w:t>
+      </w:r>
+      <w:proofErr w:type="spellStart"/>
+      <w:r>
+        <w:rPr>
+          <w:lang w:val="pl-PL"/>
+        </w:rPr>
+        <w:t>frameworku</w:t>
+      </w:r>
+      <w:proofErr w:type="spellEnd"/>
+      <w:r>
+        <w:rPr>
+          <w:lang w:val="pl-PL"/>
+        </w:rPr>
+        <w:t>.</w:t>
+      </w:r>
+    </w:p>
+    <w:p>
+      <w:pPr>
+        <w:pStyle w:val="Heading1"/>
+        <w:rPr>
+          <w:lang w:val="pl-PL"/>
+        </w:rPr>
+      </w:pPr>
+      <w:bookmarkStart w:id="43" w:name="_Toc187012671"/>
+      <w:r>
+        <w:rPr>
+          <w:lang w:val="pl-PL"/>
+        </w:rPr>
+        <w:t>Testy i eksperymenty</w:t>
+      </w:r>
+      <w:bookmarkEnd w:id="43"/>
+    </w:p>
+    <w:p>
+      <w:pPr>
+        <w:pStyle w:val="Heading2"/>
+        <w:rPr>
+          <w:lang w:val="pl-PL"/>
+        </w:rPr>
+      </w:pPr>
+      <w:bookmarkStart w:id="44" w:name="_Toc187012672"/>
+      <w:r>
+        <w:rPr>
+          <w:lang w:val="pl-PL"/>
+        </w:rPr>
+        <w:t>Testy jednostkowe i integracyjne</w:t>
+      </w:r>
+      <w:bookmarkEnd w:id="44"/>
+    </w:p>
+    <w:p>
+      <w:pPr>
+        <w:rPr>
+          <w:lang w:val="pl-PL"/>
+        </w:rPr>
+      </w:pPr>
+    </w:p>
+    <w:p>
+      <w:pPr>
+        <w:rPr>
+          <w:lang w:val="pl-PL"/>
+        </w:rPr>
+      </w:pPr>
+      <w:r>
+        <w:rPr>
+          <w:lang w:val="pl-PL"/>
+        </w:rPr>
+        <w:t>Przykłady testów w C# (</w:t>
+      </w:r>
+      <w:proofErr w:type="spellStart"/>
+      <w:r>
+        <w:rPr>
+          <w:lang w:val="pl-PL"/>
+        </w:rPr>
+        <w:t>xUnit</w:t>
+      </w:r>
+      <w:proofErr w:type="spellEnd"/>
+      <w:r>
+        <w:rPr>
+          <w:lang w:val="pl-PL"/>
+        </w:rPr>
+        <w:t xml:space="preserve">, </w:t>
+      </w:r>
+      <w:proofErr w:type="spellStart"/>
+      <w:r>
+        <w:rPr>
+          <w:lang w:val="pl-PL"/>
+        </w:rPr>
+        <w:t>NUnit</w:t>
+      </w:r>
+      <w:proofErr w:type="spellEnd"/>
+      <w:r>
+        <w:rPr>
+          <w:lang w:val="pl-PL"/>
+        </w:rPr>
+        <w:t xml:space="preserve">, </w:t>
+      </w:r>
+      <w:proofErr w:type="spellStart"/>
+      <w:r>
+        <w:rPr>
+          <w:lang w:val="pl-PL"/>
+        </w:rPr>
+        <w:t>MSTest</w:t>
+      </w:r>
+      <w:proofErr w:type="spellEnd"/>
+      <w:r>
+        <w:rPr>
+          <w:lang w:val="pl-PL"/>
+        </w:rPr>
+        <w:t>).</w:t>
+      </w:r>
+    </w:p>
+    <w:p>
+      <w:pPr>
+        <w:rPr>
+          <w:lang w:val="pl-PL"/>
+        </w:rPr>
+      </w:pPr>
+      <w:r>
+        <w:rPr>
+          <w:lang w:val="pl-PL"/>
+        </w:rPr>
+        <w:t>Jakie aspekty testujemy? (poprawność komunikacji między agentami, rejestrowanie danych, stabilność działania).</w:t>
+      </w:r>
+    </w:p>
+    <w:p>
+      <w:pPr>
+        <w:pStyle w:val="Heading2"/>
+        <w:rPr>
+          <w:lang w:val="pl-PL"/>
+        </w:rPr>
+      </w:pPr>
+      <w:bookmarkStart w:id="45" w:name="_Toc187012673"/>
+      <w:r>
+        <w:rPr>
+          <w:lang w:val="pl-PL"/>
+        </w:rPr>
+        <w:t>Eksperymenty wydajnościowe</w:t>
+      </w:r>
+      <w:bookmarkEnd w:id="45"/>
+    </w:p>
+    <w:p>
+      <w:pPr>
+        <w:rPr>
+          <w:lang w:val="pl-PL"/>
+        </w:rPr>
+      </w:pPr>
+    </w:p>
+    <w:p>
+      <w:pPr>
+        <w:rPr>
+          <w:lang w:val="pl-PL"/>
+        </w:rPr>
+      </w:pPr>
+      <w:r>
+        <w:rPr>
+          <w:lang w:val="pl-PL"/>
+        </w:rPr>
+        <w:t>Porównanie czasu działania w zależności od liczby agentów.</w:t>
+      </w:r>
+    </w:p>
+    <w:p>
+      <w:pPr>
+        <w:rPr>
+          <w:lang w:val="pl-PL"/>
+        </w:rPr>
+      </w:pPr>
+      <w:r>
+        <w:rPr>
+          <w:lang w:val="pl-PL"/>
+        </w:rPr>
+        <w:t>Skalowalność przy różnej liczbie wątków.</w:t>
+      </w:r>
+    </w:p>
+    <w:p>
+      <w:pPr>
+        <w:rPr>
+          <w:lang w:val="pl-PL"/>
+        </w:rPr>
+      </w:pPr>
+      <w:r>
+        <w:rPr>
+          <w:lang w:val="pl-PL"/>
+        </w:rPr>
         <w:lastRenderedPageBreak/>
-        <w:t xml:space="preserve">Konkretny scenariusz (np. symulacja roju robotów, symulacja </w:t>
-      </w:r>
-      <w:proofErr w:type="spellStart"/>
-      <w:r>
-        <w:rPr>
-          <w:lang w:val="pl-PL"/>
-        </w:rPr>
-        <w:t>zachowań</w:t>
-      </w:r>
-      <w:proofErr w:type="spellEnd"/>
-      <w:r>
-        <w:rPr>
-          <w:lang w:val="pl-PL"/>
-        </w:rPr>
-        <w:t xml:space="preserve"> handlowych na giełdzie, symulacja ruchu drogowego) pokazujący, jak użyć Twojego </w:t>
-      </w:r>
-      <w:proofErr w:type="spellStart"/>
-      <w:r>
-        <w:rPr>
-          <w:lang w:val="pl-PL"/>
-        </w:rPr>
-        <w:t>frameworku</w:t>
-      </w:r>
-      <w:proofErr w:type="spellEnd"/>
-      <w:r>
-        <w:rPr>
-          <w:lang w:val="pl-PL"/>
-        </w:rPr>
-        <w:t>.</w:t>
+        <w:t xml:space="preserve">Ewentualne optymalizacje (np. </w:t>
+      </w:r>
+      <w:proofErr w:type="spellStart"/>
+      <w:r>
+        <w:rPr>
+          <w:lang w:val="pl-PL"/>
+        </w:rPr>
+        <w:t>pooling</w:t>
+      </w:r>
+      <w:proofErr w:type="spellEnd"/>
+      <w:r>
+        <w:rPr>
+          <w:lang w:val="pl-PL"/>
+        </w:rPr>
+        <w:t xml:space="preserve"> obiektów, używanie struktur tablicowych zamiast list).</w:t>
+      </w:r>
+    </w:p>
+    <w:p>
+      <w:pPr>
+        <w:pStyle w:val="Heading2"/>
+        <w:rPr>
+          <w:lang w:val="pl-PL"/>
+        </w:rPr>
+      </w:pPr>
+      <w:bookmarkStart w:id="46" w:name="_Toc187012674"/>
+      <w:r>
+        <w:rPr>
+          <w:lang w:val="pl-PL"/>
+        </w:rPr>
+        <w:t>Analiza wyników</w:t>
+      </w:r>
+      <w:bookmarkEnd w:id="46"/>
+    </w:p>
+    <w:p>
+      <w:pPr>
+        <w:rPr>
+          <w:lang w:val="pl-PL"/>
+        </w:rPr>
+      </w:pPr>
+    </w:p>
+    <w:p>
+      <w:pPr>
+        <w:rPr>
+          <w:lang w:val="pl-PL"/>
+        </w:rPr>
+      </w:pPr>
+      <w:r>
+        <w:rPr>
+          <w:lang w:val="pl-PL"/>
+        </w:rPr>
+        <w:t>Czy narzędzie spełnia założone wymagania?</w:t>
+      </w:r>
+    </w:p>
+    <w:p>
+      <w:pPr>
+        <w:rPr>
+          <w:lang w:val="pl-PL"/>
+        </w:rPr>
+      </w:pPr>
+      <w:r>
+        <w:rPr>
+          <w:lang w:val="pl-PL"/>
+        </w:rPr>
+        <w:t>Jak wypada w porównaniu do istniejących rozwiązań (jeśli da się to łatwo zmierzyć)?</w:t>
       </w:r>
     </w:p>
     <w:p>
@@ -16269,14 +16929,14 @@
           <w:lang w:val="pl-PL"/>
         </w:rPr>
       </w:pPr>
-      <w:bookmarkStart w:id="43" w:name="_Toc187012529"/>
-      <w:r>
-        <w:rPr>
-          <w:lang w:val="pl-PL"/>
-        </w:rPr>
-        <w:t>Testy i eksperymenty</w:t>
-      </w:r>
-      <w:bookmarkEnd w:id="43"/>
+      <w:bookmarkStart w:id="47" w:name="_Toc187012675"/>
+      <w:r>
+        <w:rPr>
+          <w:lang w:val="pl-PL"/>
+        </w:rPr>
+        <w:t>Podsumowanie i kierunki dalszego rozwoju</w:t>
+      </w:r>
+      <w:bookmarkEnd w:id="47"/>
     </w:p>
     <w:p>
       <w:pPr>
@@ -16285,88 +16945,46 @@
           <w:lang w:val="pl-PL"/>
         </w:rPr>
       </w:pPr>
-      <w:bookmarkStart w:id="44" w:name="_Toc187012530"/>
-      <w:r>
-        <w:rPr>
-          <w:lang w:val="pl-PL"/>
-        </w:rPr>
-        <w:t>Testy jednostkowe i integracyjne</w:t>
-      </w:r>
-      <w:bookmarkEnd w:id="44"/>
-    </w:p>
-    <w:p>
-      <w:pPr>
-        <w:rPr>
-          <w:lang w:val="pl-PL"/>
-        </w:rPr>
-      </w:pPr>
-    </w:p>
-    <w:p>
-      <w:pPr>
-        <w:rPr>
-          <w:lang w:val="pl-PL"/>
-        </w:rPr>
-      </w:pPr>
-      <w:r>
-        <w:rPr>
-          <w:lang w:val="pl-PL"/>
-        </w:rPr>
-        <w:t>Przykłady testów w C# (</w:t>
-      </w:r>
-      <w:proofErr w:type="spellStart"/>
-      <w:r>
-        <w:rPr>
-          <w:lang w:val="pl-PL"/>
-        </w:rPr>
-        <w:t>xUnit</w:t>
-      </w:r>
-      <w:proofErr w:type="spellEnd"/>
-      <w:r>
-        <w:rPr>
-          <w:lang w:val="pl-PL"/>
-        </w:rPr>
-        <w:t xml:space="preserve">, </w:t>
-      </w:r>
-      <w:proofErr w:type="spellStart"/>
-      <w:r>
-        <w:rPr>
-          <w:lang w:val="pl-PL"/>
-        </w:rPr>
-        <w:t>NUnit</w:t>
-      </w:r>
-      <w:proofErr w:type="spellEnd"/>
-      <w:r>
-        <w:rPr>
-          <w:lang w:val="pl-PL"/>
-        </w:rPr>
-        <w:t xml:space="preserve">, </w:t>
-      </w:r>
-      <w:proofErr w:type="spellStart"/>
-      <w:r>
-        <w:rPr>
-          <w:lang w:val="pl-PL"/>
-        </w:rPr>
-        <w:t>MSTest</w:t>
-      </w:r>
-      <w:proofErr w:type="spellEnd"/>
-      <w:r>
-        <w:rPr>
-          <w:lang w:val="pl-PL"/>
-        </w:rPr>
-        <w:t>).</w:t>
-      </w:r>
-    </w:p>
-    <w:p>
-      <w:pPr>
-        <w:rPr>
-          <w:lang w:val="pl-PL"/>
-        </w:rPr>
-      </w:pPr>
-      <w:r>
-        <w:rPr>
-          <w:lang w:val="pl-PL"/>
-        </w:rPr>
-        <w:t>Jakie aspekty testujemy? (poprawność komunikacji między agentami, rejestrowanie danych, stabilność działania).</w:t>
+      <w:bookmarkStart w:id="48" w:name="_Toc187012676"/>
+      <w:r>
+        <w:rPr>
+          <w:lang w:val="pl-PL"/>
+        </w:rPr>
+        <w:t>Podsumowanie osiągnięć</w:t>
+      </w:r>
+      <w:bookmarkEnd w:id="48"/>
+    </w:p>
+    <w:p>
+      <w:pPr>
+        <w:rPr>
+          <w:lang w:val="pl-PL"/>
+        </w:rPr>
+      </w:pPr>
+    </w:p>
+    <w:p>
+      <w:pPr>
+        <w:rPr>
+          <w:lang w:val="pl-PL"/>
+        </w:rPr>
+      </w:pPr>
+      <w:r>
+        <w:rPr>
+          <w:lang w:val="pl-PL"/>
+        </w:rPr>
+        <w:t>Najważniejsze cechy i funkcjonalności pakietu.</w:t>
+      </w:r>
+    </w:p>
+    <w:p>
+      <w:pPr>
+        <w:rPr>
+          <w:lang w:val="pl-PL"/>
+        </w:rPr>
+      </w:pPr>
+      <w:r>
+        <w:rPr>
+          <w:lang w:val="pl-PL"/>
+        </w:rPr>
+        <w:t>Czy udało się zrealizować wszystkie założenia?</w:t>
       </w:r>
     </w:p>
     <w:p>
@@ -16376,73 +16994,33 @@
           <w:lang w:val="pl-PL"/>
         </w:rPr>
       </w:pPr>
-      <w:bookmarkStart w:id="45" w:name="_Toc187012531"/>
-      <w:r>
-        <w:rPr>
-          <w:lang w:val="pl-PL"/>
-        </w:rPr>
-        <w:t>Eksperymenty wydajnościowe</w:t>
-      </w:r>
-      <w:bookmarkEnd w:id="45"/>
-    </w:p>
-    <w:p>
-      <w:pPr>
-        <w:rPr>
-          <w:lang w:val="pl-PL"/>
-        </w:rPr>
-      </w:pPr>
-    </w:p>
-    <w:p>
-      <w:pPr>
-        <w:rPr>
-          <w:lang w:val="pl-PL"/>
-        </w:rPr>
-      </w:pPr>
-      <w:r>
-        <w:rPr>
-          <w:lang w:val="pl-PL"/>
-        </w:rPr>
-        <w:t>Porównanie czasu działania w zależności od liczby agentów.</w:t>
-      </w:r>
-    </w:p>
-    <w:p>
-      <w:pPr>
-        <w:rPr>
-          <w:lang w:val="pl-PL"/>
-        </w:rPr>
-      </w:pPr>
-      <w:r>
-        <w:rPr>
-          <w:lang w:val="pl-PL"/>
-        </w:rPr>
-        <w:t>Skalowalność przy różnej liczbie wątków.</w:t>
-      </w:r>
-    </w:p>
-    <w:p>
-      <w:pPr>
-        <w:rPr>
-          <w:lang w:val="pl-PL"/>
-        </w:rPr>
-      </w:pPr>
-      <w:r>
-        <w:rPr>
-          <w:lang w:val="pl-PL"/>
-        </w:rPr>
-        <w:t xml:space="preserve">Ewentualne optymalizacje (np. </w:t>
-      </w:r>
-      <w:proofErr w:type="spellStart"/>
-      <w:r>
-        <w:rPr>
-          <w:lang w:val="pl-PL"/>
-        </w:rPr>
-        <w:t>pooling</w:t>
-      </w:r>
-      <w:proofErr w:type="spellEnd"/>
-      <w:r>
-        <w:rPr>
-          <w:lang w:val="pl-PL"/>
-        </w:rPr>
-        <w:t xml:space="preserve"> obiektów, używanie struktur tablicowych zamiast list).</w:t>
+      <w:bookmarkStart w:id="49" w:name="_Toc187012677"/>
+      <w:r>
+        <w:rPr>
+          <w:lang w:val="pl-PL"/>
+        </w:rPr>
+        <w:t>Ograniczenia</w:t>
+      </w:r>
+      <w:bookmarkEnd w:id="49"/>
+    </w:p>
+    <w:p>
+      <w:pPr>
+        <w:rPr>
+          <w:lang w:val="pl-PL"/>
+        </w:rPr>
+      </w:pPr>
+    </w:p>
+    <w:p>
+      <w:pPr>
+        <w:rPr>
+          <w:lang w:val="pl-PL"/>
+        </w:rPr>
+      </w:pPr>
+      <w:r>
+        <w:rPr>
+          <w:lang w:val="pl-PL"/>
+        </w:rPr>
+        <w:t>Co wymaga dalszego rozwoju lub optymalizacji (np. brak rozbudowanej wizualizacji 3D, problemy ze skalowalnością powyżej pewnej liczby agentów).</w:t>
       </w:r>
     </w:p>
     <w:p>
@@ -16452,47 +17030,111 @@
           <w:lang w:val="pl-PL"/>
         </w:rPr>
       </w:pPr>
-      <w:bookmarkStart w:id="46" w:name="_Toc187012532"/>
-      <w:r>
-        <w:rPr>
-          <w:lang w:val="pl-PL"/>
-        </w:rPr>
-        <w:t>Analiza wyników</w:t>
-      </w:r>
-      <w:bookmarkEnd w:id="46"/>
-    </w:p>
-    <w:p>
-      <w:pPr>
-        <w:rPr>
-          <w:lang w:val="pl-PL"/>
-        </w:rPr>
-      </w:pPr>
-    </w:p>
-    <w:p>
-      <w:pPr>
-        <w:rPr>
-          <w:lang w:val="pl-PL"/>
-        </w:rPr>
-      </w:pPr>
-      <w:r>
-        <w:rPr>
-          <w:lang w:val="pl-PL"/>
-        </w:rPr>
-        <w:t>Czy narzędzie spełnia założone wymagania?</w:t>
-      </w:r>
-    </w:p>
-    <w:p>
-      <w:pPr>
-        <w:rPr>
-          <w:lang w:val="pl-PL"/>
-        </w:rPr>
-      </w:pPr>
-      <w:r>
-        <w:rPr>
-          <w:lang w:val="pl-PL"/>
-        </w:rPr>
-        <w:t>Jak wypada w porównaniu do istniejących rozwiązań (jeśli da się to łatwo zmierzyć)?</w:t>
-      </w:r>
+      <w:bookmarkStart w:id="50" w:name="_Toc187012678"/>
+      <w:r>
+        <w:rPr>
+          <w:lang w:val="pl-PL"/>
+        </w:rPr>
+        <w:t>Możliwe rozszerzenia</w:t>
+      </w:r>
+      <w:bookmarkEnd w:id="50"/>
+    </w:p>
+    <w:p>
+      <w:pPr>
+        <w:rPr>
+          <w:lang w:val="pl-PL"/>
+        </w:rPr>
+      </w:pPr>
+    </w:p>
+    <w:p>
+      <w:pPr>
+        <w:rPr>
+          <w:lang w:val="pl-PL"/>
+        </w:rPr>
+      </w:pPr>
+      <w:r>
+        <w:rPr>
+          <w:lang w:val="pl-PL"/>
+        </w:rPr>
+        <w:t>Integracja z innymi bibliotekami (np. do wizualizacji 2D/3D, sztucznej inteligencji).</w:t>
+      </w:r>
+    </w:p>
+    <w:p>
+      <w:pPr>
+        <w:rPr>
+          <w:lang w:val="pl-PL"/>
+        </w:rPr>
+      </w:pPr>
+      <w:r>
+        <w:rPr>
+          <w:lang w:val="pl-PL"/>
+        </w:rPr>
+        <w:t xml:space="preserve">Rozszerzenie komunikacji agentów (np. wdrożenie protokołów ACL – Agent </w:t>
+      </w:r>
+      <w:proofErr w:type="spellStart"/>
+      <w:r>
+        <w:rPr>
+          <w:lang w:val="pl-PL"/>
+        </w:rPr>
+        <w:t>Communication</w:t>
+      </w:r>
+      <w:proofErr w:type="spellEnd"/>
+      <w:r>
+        <w:rPr>
+          <w:lang w:val="pl-PL"/>
+        </w:rPr>
+        <w:t xml:space="preserve"> Language).</w:t>
+      </w:r>
+    </w:p>
+    <w:p>
+      <w:pPr>
+        <w:rPr>
+          <w:lang w:val="pl-PL"/>
+        </w:rPr>
+      </w:pPr>
+      <w:r>
+        <w:rPr>
+          <w:lang w:val="pl-PL"/>
+        </w:rPr>
+        <w:t xml:space="preserve">Udostępnienie wersji webowej (np. w ASP.NET, </w:t>
+      </w:r>
+      <w:proofErr w:type="spellStart"/>
+      <w:r>
+        <w:rPr>
+          <w:lang w:val="pl-PL"/>
+        </w:rPr>
+        <w:t>Blazor</w:t>
+      </w:r>
+      <w:proofErr w:type="spellEnd"/>
+      <w:r>
+        <w:rPr>
+          <w:lang w:val="pl-PL"/>
+        </w:rPr>
+        <w:t>) do zdalnego uruchamiania symulacji.</w:t>
+      </w:r>
+    </w:p>
+    <w:p>
+      <w:pPr>
+        <w:pStyle w:val="Heading2"/>
+        <w:rPr>
+          <w:lang w:val="pl-PL"/>
+        </w:rPr>
+      </w:pPr>
+      <w:bookmarkStart w:id="51" w:name="_Toc187012679"/>
+      <w:r>
+        <w:rPr>
+          <w:lang w:val="pl-PL"/>
+        </w:rPr>
+        <w:t>Wnioski końcowe</w:t>
+      </w:r>
+      <w:bookmarkEnd w:id="51"/>
+    </w:p>
+    <w:p>
+      <w:pPr>
+        <w:rPr>
+          <w:lang w:val="pl-PL"/>
+        </w:rPr>
+      </w:pPr>
     </w:p>
     <w:p>
       <w:pPr>
@@ -16501,226 +17143,12 @@
           <w:lang w:val="pl-PL"/>
         </w:rPr>
       </w:pPr>
-      <w:bookmarkStart w:id="47" w:name="_Toc187012533"/>
-      <w:r>
-        <w:rPr>
-          <w:lang w:val="pl-PL"/>
-        </w:rPr>
-        <w:t>Podsumowanie i kierunki dalszego rozwoju</w:t>
-      </w:r>
-      <w:bookmarkEnd w:id="47"/>
-    </w:p>
-    <w:p>
-      <w:pPr>
-        <w:pStyle w:val="Heading2"/>
-        <w:rPr>
-          <w:lang w:val="pl-PL"/>
-        </w:rPr>
-      </w:pPr>
-      <w:bookmarkStart w:id="48" w:name="_Toc187012534"/>
-      <w:r>
-        <w:rPr>
-          <w:lang w:val="pl-PL"/>
-        </w:rPr>
-        <w:t>Podsumowanie osiągnięć</w:t>
-      </w:r>
-      <w:bookmarkEnd w:id="48"/>
-    </w:p>
-    <w:p>
-      <w:pPr>
-        <w:rPr>
-          <w:lang w:val="pl-PL"/>
-        </w:rPr>
-      </w:pPr>
-    </w:p>
-    <w:p>
-      <w:pPr>
-        <w:rPr>
-          <w:lang w:val="pl-PL"/>
-        </w:rPr>
-      </w:pPr>
-      <w:r>
-        <w:rPr>
-          <w:lang w:val="pl-PL"/>
-        </w:rPr>
-        <w:t>Najważniejsze cechy i funkcjonalności pakietu.</w:t>
-      </w:r>
-    </w:p>
-    <w:p>
-      <w:pPr>
-        <w:rPr>
-          <w:lang w:val="pl-PL"/>
-        </w:rPr>
-      </w:pPr>
-      <w:r>
-        <w:rPr>
-          <w:lang w:val="pl-PL"/>
-        </w:rPr>
-        <w:t>Czy udało się zrealizować wszystkie założenia?</w:t>
-      </w:r>
-    </w:p>
-    <w:p>
-      <w:pPr>
-        <w:pStyle w:val="Heading2"/>
-        <w:rPr>
-          <w:lang w:val="pl-PL"/>
-        </w:rPr>
-      </w:pPr>
-      <w:bookmarkStart w:id="49" w:name="_Toc187012535"/>
-      <w:r>
-        <w:rPr>
-          <w:lang w:val="pl-PL"/>
-        </w:rPr>
-        <w:t>Ograniczenia</w:t>
-      </w:r>
-      <w:bookmarkEnd w:id="49"/>
-    </w:p>
-    <w:p>
-      <w:pPr>
-        <w:rPr>
-          <w:lang w:val="pl-PL"/>
-        </w:rPr>
-      </w:pPr>
-    </w:p>
-    <w:p>
-      <w:pPr>
-        <w:rPr>
-          <w:lang w:val="pl-PL"/>
-        </w:rPr>
-      </w:pPr>
+      <w:bookmarkStart w:id="52" w:name="_Toc187012680"/>
       <w:r>
         <w:rPr>
           <w:lang w:val="pl-PL"/>
         </w:rPr>
         <w:lastRenderedPageBreak/>
-        <w:t>Co wymaga dalszego rozwoju lub optymalizacji (np. brak rozbudowanej wizualizacji 3D, problemy ze skalowalnością powyżej pewnej liczby agentów).</w:t>
-      </w:r>
-    </w:p>
-    <w:p>
-      <w:pPr>
-        <w:pStyle w:val="Heading2"/>
-        <w:rPr>
-          <w:lang w:val="pl-PL"/>
-        </w:rPr>
-      </w:pPr>
-      <w:bookmarkStart w:id="50" w:name="_Toc187012536"/>
-      <w:r>
-        <w:rPr>
-          <w:lang w:val="pl-PL"/>
-        </w:rPr>
-        <w:t>Możliwe rozszerzenia</w:t>
-      </w:r>
-      <w:bookmarkEnd w:id="50"/>
-    </w:p>
-    <w:p>
-      <w:pPr>
-        <w:rPr>
-          <w:lang w:val="pl-PL"/>
-        </w:rPr>
-      </w:pPr>
-    </w:p>
-    <w:p>
-      <w:pPr>
-        <w:rPr>
-          <w:lang w:val="pl-PL"/>
-        </w:rPr>
-      </w:pPr>
-      <w:r>
-        <w:rPr>
-          <w:lang w:val="pl-PL"/>
-        </w:rPr>
-        <w:t>Integracja z innymi bibliotekami (np. do wizualizacji 2D/3D, sztucznej inteligencji).</w:t>
-      </w:r>
-    </w:p>
-    <w:p>
-      <w:pPr>
-        <w:rPr>
-          <w:lang w:val="pl-PL"/>
-        </w:rPr>
-      </w:pPr>
-      <w:r>
-        <w:rPr>
-          <w:lang w:val="pl-PL"/>
-        </w:rPr>
-        <w:t xml:space="preserve">Rozszerzenie komunikacji agentów (np. wdrożenie protokołów ACL – Agent </w:t>
-      </w:r>
-      <w:proofErr w:type="spellStart"/>
-      <w:r>
-        <w:rPr>
-          <w:lang w:val="pl-PL"/>
-        </w:rPr>
-        <w:t>Communication</w:t>
-      </w:r>
-      <w:proofErr w:type="spellEnd"/>
-      <w:r>
-        <w:rPr>
-          <w:lang w:val="pl-PL"/>
-        </w:rPr>
-        <w:t xml:space="preserve"> Language).</w:t>
-      </w:r>
-    </w:p>
-    <w:p>
-      <w:pPr>
-        <w:rPr>
-          <w:lang w:val="pl-PL"/>
-        </w:rPr>
-      </w:pPr>
-      <w:r>
-        <w:rPr>
-          <w:lang w:val="pl-PL"/>
-        </w:rPr>
-        <w:t xml:space="preserve">Udostępnienie wersji webowej (np. w ASP.NET, </w:t>
-      </w:r>
-      <w:proofErr w:type="spellStart"/>
-      <w:r>
-        <w:rPr>
-          <w:lang w:val="pl-PL"/>
-        </w:rPr>
-        <w:t>Blazor</w:t>
-      </w:r>
-      <w:proofErr w:type="spellEnd"/>
-      <w:r>
-        <w:rPr>
-          <w:lang w:val="pl-PL"/>
-        </w:rPr>
-        <w:t>) do zdalnego uruchamiania symulacji.</w:t>
-      </w:r>
-    </w:p>
-    <w:p>
-      <w:pPr>
-        <w:pStyle w:val="Heading2"/>
-        <w:rPr>
-          <w:lang w:val="pl-PL"/>
-        </w:rPr>
-      </w:pPr>
-      <w:bookmarkStart w:id="51" w:name="_Toc187012537"/>
-      <w:r>
-        <w:rPr>
-          <w:lang w:val="pl-PL"/>
-        </w:rPr>
-        <w:t>Wnioski końcowe</w:t>
-      </w:r>
-      <w:bookmarkEnd w:id="51"/>
-    </w:p>
-    <w:p>
-      <w:pPr>
-        <w:rPr>
-          <w:lang w:val="pl-PL"/>
-        </w:rPr>
-      </w:pPr>
-    </w:p>
-    <w:p>
-      <w:pPr>
-        <w:pStyle w:val="Heading1"/>
-        <w:rPr>
-          <w:lang w:val="pl-PL"/>
-        </w:rPr>
-      </w:pPr>
-      <w:bookmarkStart w:id="52" w:name="_Toc187012538"/>
-      <w:r>
-        <w:rPr>
-          <w:lang w:val="pl-PL"/>
-        </w:rPr>
         <w:t>Bibliografia</w:t>
       </w:r>
       <w:bookmarkEnd w:id="52"/>
@@ -18007,6 +18435,119 @@
     </w:lvl>
   </w:abstractNum>
   <w:abstractNum w:abstractNumId="10" w15:restartNumberingAfterBreak="0">
+    <w:nsid w:val="44CF6A0B"/>
+    <w:multiLevelType w:val="hybridMultilevel"/>
+    <w:tmpl w:val="CD20C29C"/>
+    <w:lvl w:ilvl="0" w:tplc="08090001">
+      <w:start w:val="1"/>
+      <w:numFmt w:val="bullet"/>
+      <w:lvlText w:val=""/>
+      <w:lvlJc w:val="left"/>
+      <w:pPr>
+        <w:ind w:left="720" w:hanging="360"/>
+      </w:pPr>
+      <w:rPr>
+        <w:rFonts w:ascii="Symbol" w:hAnsi="Symbol" w:hint="default"/>
+      </w:rPr>
+    </w:lvl>
+    <w:lvl w:ilvl="1" w:tplc="08090003" w:tentative="1">
+      <w:start w:val="1"/>
+      <w:numFmt w:val="bullet"/>
+      <w:lvlText w:val="o"/>
+      <w:lvlJc w:val="left"/>
+      <w:pPr>
+        <w:ind w:left="1440" w:hanging="360"/>
+      </w:pPr>
+      <w:rPr>
+        <w:rFonts w:ascii="Courier New" w:hAnsi="Courier New" w:cs="Courier New" w:hint="default"/>
+      </w:rPr>
+    </w:lvl>
+    <w:lvl w:ilvl="2" w:tplc="08090005" w:tentative="1">
+      <w:start w:val="1"/>
+      <w:numFmt w:val="bullet"/>
+      <w:lvlText w:val=""/>
+      <w:lvlJc w:val="left"/>
+      <w:pPr>
+        <w:ind w:left="2160" w:hanging="360"/>
+      </w:pPr>
+      <w:rPr>
+        <w:rFonts w:ascii="Wingdings" w:hAnsi="Wingdings" w:hint="default"/>
+      </w:rPr>
+    </w:lvl>
+    <w:lvl w:ilvl="3" w:tplc="08090001" w:tentative="1">
+      <w:start w:val="1"/>
+      <w:numFmt w:val="bullet"/>
+      <w:lvlText w:val=""/>
+      <w:lvlJc w:val="left"/>
+      <w:pPr>
+        <w:ind w:left="2880" w:hanging="360"/>
+      </w:pPr>
+      <w:rPr>
+        <w:rFonts w:ascii="Symbol" w:hAnsi="Symbol" w:hint="default"/>
+      </w:rPr>
+    </w:lvl>
+    <w:lvl w:ilvl="4" w:tplc="08090003" w:tentative="1">
+      <w:start w:val="1"/>
+      <w:numFmt w:val="bullet"/>
+      <w:lvlText w:val="o"/>
+      <w:lvlJc w:val="left"/>
+      <w:pPr>
+        <w:ind w:left="3600" w:hanging="360"/>
+      </w:pPr>
+      <w:rPr>
+        <w:rFonts w:ascii="Courier New" w:hAnsi="Courier New" w:cs="Courier New" w:hint="default"/>
+      </w:rPr>
+    </w:lvl>
+    <w:lvl w:ilvl="5" w:tplc="08090005" w:tentative="1">
+      <w:start w:val="1"/>
+      <w:numFmt w:val="bullet"/>
+      <w:lvlText w:val=""/>
+      <w:lvlJc w:val="left"/>
+      <w:pPr>
+        <w:ind w:left="4320" w:hanging="360"/>
+      </w:pPr>
+      <w:rPr>
+        <w:rFonts w:ascii="Wingdings" w:hAnsi="Wingdings" w:hint="default"/>
+      </w:rPr>
+    </w:lvl>
+    <w:lvl w:ilvl="6" w:tplc="08090001" w:tentative="1">
+      <w:start w:val="1"/>
+      <w:numFmt w:val="bullet"/>
+      <w:lvlText w:val=""/>
+      <w:lvlJc w:val="left"/>
+      <w:pPr>
+        <w:ind w:left="5040" w:hanging="360"/>
+      </w:pPr>
+      <w:rPr>
+        <w:rFonts w:ascii="Symbol" w:hAnsi="Symbol" w:hint="default"/>
+      </w:rPr>
+    </w:lvl>
+    <w:lvl w:ilvl="7" w:tplc="08090003" w:tentative="1">
+      <w:start w:val="1"/>
+      <w:numFmt w:val="bullet"/>
+      <w:lvlText w:val="o"/>
+      <w:lvlJc w:val="left"/>
+      <w:pPr>
+        <w:ind w:left="5760" w:hanging="360"/>
+      </w:pPr>
+      <w:rPr>
+        <w:rFonts w:ascii="Courier New" w:hAnsi="Courier New" w:cs="Courier New" w:hint="default"/>
+      </w:rPr>
+    </w:lvl>
+    <w:lvl w:ilvl="8" w:tplc="08090005" w:tentative="1">
+      <w:start w:val="1"/>
+      <w:numFmt w:val="bullet"/>
+      <w:lvlText w:val=""/>
+      <w:lvlJc w:val="left"/>
+      <w:pPr>
+        <w:ind w:left="6480" w:hanging="360"/>
+      </w:pPr>
+      <w:rPr>
+        <w:rFonts w:ascii="Wingdings" w:hAnsi="Wingdings" w:hint="default"/>
+      </w:rPr>
+    </w:lvl>
+  </w:abstractNum>
+  <w:abstractNum w:abstractNumId="11" w15:restartNumberingAfterBreak="0">
     <w:nsid w:val="4AB71921"/>
     <w:multiLevelType w:val="multilevel"/>
     <w:tmpl w:val="797CFC40"/>
@@ -18119,7 +18660,120 @@
       </w:pPr>
     </w:lvl>
   </w:abstractNum>
-  <w:abstractNum w:abstractNumId="11" w15:restartNumberingAfterBreak="0">
+  <w:abstractNum w:abstractNumId="12" w15:restartNumberingAfterBreak="0">
+    <w:nsid w:val="557B2768"/>
+    <w:multiLevelType w:val="hybridMultilevel"/>
+    <w:tmpl w:val="1446271E"/>
+    <w:lvl w:ilvl="0" w:tplc="08090001">
+      <w:start w:val="1"/>
+      <w:numFmt w:val="bullet"/>
+      <w:lvlText w:val=""/>
+      <w:lvlJc w:val="left"/>
+      <w:pPr>
+        <w:ind w:left="720" w:hanging="360"/>
+      </w:pPr>
+      <w:rPr>
+        <w:rFonts w:ascii="Symbol" w:hAnsi="Symbol" w:hint="default"/>
+      </w:rPr>
+    </w:lvl>
+    <w:lvl w:ilvl="1" w:tplc="08090003" w:tentative="1">
+      <w:start w:val="1"/>
+      <w:numFmt w:val="bullet"/>
+      <w:lvlText w:val="o"/>
+      <w:lvlJc w:val="left"/>
+      <w:pPr>
+        <w:ind w:left="1440" w:hanging="360"/>
+      </w:pPr>
+      <w:rPr>
+        <w:rFonts w:ascii="Courier New" w:hAnsi="Courier New" w:cs="Courier New" w:hint="default"/>
+      </w:rPr>
+    </w:lvl>
+    <w:lvl w:ilvl="2" w:tplc="08090005" w:tentative="1">
+      <w:start w:val="1"/>
+      <w:numFmt w:val="bullet"/>
+      <w:lvlText w:val=""/>
+      <w:lvlJc w:val="left"/>
+      <w:pPr>
+        <w:ind w:left="2160" w:hanging="360"/>
+      </w:pPr>
+      <w:rPr>
+        <w:rFonts w:ascii="Wingdings" w:hAnsi="Wingdings" w:hint="default"/>
+      </w:rPr>
+    </w:lvl>
+    <w:lvl w:ilvl="3" w:tplc="08090001" w:tentative="1">
+      <w:start w:val="1"/>
+      <w:numFmt w:val="bullet"/>
+      <w:lvlText w:val=""/>
+      <w:lvlJc w:val="left"/>
+      <w:pPr>
+        <w:ind w:left="2880" w:hanging="360"/>
+      </w:pPr>
+      <w:rPr>
+        <w:rFonts w:ascii="Symbol" w:hAnsi="Symbol" w:hint="default"/>
+      </w:rPr>
+    </w:lvl>
+    <w:lvl w:ilvl="4" w:tplc="08090003" w:tentative="1">
+      <w:start w:val="1"/>
+      <w:numFmt w:val="bullet"/>
+      <w:lvlText w:val="o"/>
+      <w:lvlJc w:val="left"/>
+      <w:pPr>
+        <w:ind w:left="3600" w:hanging="360"/>
+      </w:pPr>
+      <w:rPr>
+        <w:rFonts w:ascii="Courier New" w:hAnsi="Courier New" w:cs="Courier New" w:hint="default"/>
+      </w:rPr>
+    </w:lvl>
+    <w:lvl w:ilvl="5" w:tplc="08090005" w:tentative="1">
+      <w:start w:val="1"/>
+      <w:numFmt w:val="bullet"/>
+      <w:lvlText w:val=""/>
+      <w:lvlJc w:val="left"/>
+      <w:pPr>
+        <w:ind w:left="4320" w:hanging="360"/>
+      </w:pPr>
+      <w:rPr>
+        <w:rFonts w:ascii="Wingdings" w:hAnsi="Wingdings" w:hint="default"/>
+      </w:rPr>
+    </w:lvl>
+    <w:lvl w:ilvl="6" w:tplc="08090001" w:tentative="1">
+      <w:start w:val="1"/>
+      <w:numFmt w:val="bullet"/>
+      <w:lvlText w:val=""/>
+      <w:lvlJc w:val="left"/>
+      <w:pPr>
+        <w:ind w:left="5040" w:hanging="360"/>
+      </w:pPr>
+      <w:rPr>
+        <w:rFonts w:ascii="Symbol" w:hAnsi="Symbol" w:hint="default"/>
+      </w:rPr>
+    </w:lvl>
+    <w:lvl w:ilvl="7" w:tplc="08090003" w:tentative="1">
+      <w:start w:val="1"/>
+      <w:numFmt w:val="bullet"/>
+      <w:lvlText w:val="o"/>
+      <w:lvlJc w:val="left"/>
+      <w:pPr>
+        <w:ind w:left="5760" w:hanging="360"/>
+      </w:pPr>
+      <w:rPr>
+        <w:rFonts w:ascii="Courier New" w:hAnsi="Courier New" w:cs="Courier New" w:hint="default"/>
+      </w:rPr>
+    </w:lvl>
+    <w:lvl w:ilvl="8" w:tplc="08090005" w:tentative="1">
+      <w:start w:val="1"/>
+      <w:numFmt w:val="bullet"/>
+      <w:lvlText w:val=""/>
+      <w:lvlJc w:val="left"/>
+      <w:pPr>
+        <w:ind w:left="6480" w:hanging="360"/>
+      </w:pPr>
+      <w:rPr>
+        <w:rFonts w:ascii="Wingdings" w:hAnsi="Wingdings" w:hint="default"/>
+      </w:rPr>
+    </w:lvl>
+  </w:abstractNum>
+  <w:abstractNum w:abstractNumId="13" w15:restartNumberingAfterBreak="0">
     <w:nsid w:val="5FCA1D65"/>
     <w:multiLevelType w:val="hybridMultilevel"/>
     <w:tmpl w:val="DB4215FE"/>
@@ -18232,7 +18886,7 @@
       </w:rPr>
     </w:lvl>
   </w:abstractNum>
-  <w:abstractNum w:abstractNumId="12" w15:restartNumberingAfterBreak="0">
+  <w:abstractNum w:abstractNumId="14" w15:restartNumberingAfterBreak="0">
     <w:nsid w:val="6A546B84"/>
     <w:multiLevelType w:val="hybridMultilevel"/>
     <w:tmpl w:val="0C9C04BA"/>
@@ -18318,7 +18972,7 @@
       </w:pPr>
     </w:lvl>
   </w:abstractNum>
-  <w:abstractNum w:abstractNumId="13" w15:restartNumberingAfterBreak="0">
+  <w:abstractNum w:abstractNumId="15" w15:restartNumberingAfterBreak="0">
     <w:nsid w:val="6B1F5553"/>
     <w:multiLevelType w:val="hybridMultilevel"/>
     <w:tmpl w:val="240895EA"/>
@@ -18404,7 +19058,7 @@
       </w:pPr>
     </w:lvl>
   </w:abstractNum>
-  <w:abstractNum w:abstractNumId="14" w15:restartNumberingAfterBreak="0">
+  <w:abstractNum w:abstractNumId="16" w15:restartNumberingAfterBreak="0">
     <w:nsid w:val="76683E12"/>
     <w:multiLevelType w:val="multilevel"/>
     <w:tmpl w:val="11B48CD6"/>
@@ -18553,7 +19207,120 @@
       </w:rPr>
     </w:lvl>
   </w:abstractNum>
-  <w:abstractNum w:abstractNumId="15" w15:restartNumberingAfterBreak="0">
+  <w:abstractNum w:abstractNumId="17" w15:restartNumberingAfterBreak="0">
+    <w:nsid w:val="7AD04DCB"/>
+    <w:multiLevelType w:val="hybridMultilevel"/>
+    <w:tmpl w:val="5476C924"/>
+    <w:lvl w:ilvl="0" w:tplc="08090001">
+      <w:start w:val="1"/>
+      <w:numFmt w:val="bullet"/>
+      <w:lvlText w:val=""/>
+      <w:lvlJc w:val="left"/>
+      <w:pPr>
+        <w:ind w:left="720" w:hanging="360"/>
+      </w:pPr>
+      <w:rPr>
+        <w:rFonts w:ascii="Symbol" w:hAnsi="Symbol" w:hint="default"/>
+      </w:rPr>
+    </w:lvl>
+    <w:lvl w:ilvl="1" w:tplc="08090003" w:tentative="1">
+      <w:start w:val="1"/>
+      <w:numFmt w:val="bullet"/>
+      <w:lvlText w:val="o"/>
+      <w:lvlJc w:val="left"/>
+      <w:pPr>
+        <w:ind w:left="1440" w:hanging="360"/>
+      </w:pPr>
+      <w:rPr>
+        <w:rFonts w:ascii="Courier New" w:hAnsi="Courier New" w:cs="Courier New" w:hint="default"/>
+      </w:rPr>
+    </w:lvl>
+    <w:lvl w:ilvl="2" w:tplc="08090005" w:tentative="1">
+      <w:start w:val="1"/>
+      <w:numFmt w:val="bullet"/>
+      <w:lvlText w:val=""/>
+      <w:lvlJc w:val="left"/>
+      <w:pPr>
+        <w:ind w:left="2160" w:hanging="360"/>
+      </w:pPr>
+      <w:rPr>
+        <w:rFonts w:ascii="Wingdings" w:hAnsi="Wingdings" w:hint="default"/>
+      </w:rPr>
+    </w:lvl>
+    <w:lvl w:ilvl="3" w:tplc="08090001" w:tentative="1">
+      <w:start w:val="1"/>
+      <w:numFmt w:val="bullet"/>
+      <w:lvlText w:val=""/>
+      <w:lvlJc w:val="left"/>
+      <w:pPr>
+        <w:ind w:left="2880" w:hanging="360"/>
+      </w:pPr>
+      <w:rPr>
+        <w:rFonts w:ascii="Symbol" w:hAnsi="Symbol" w:hint="default"/>
+      </w:rPr>
+    </w:lvl>
+    <w:lvl w:ilvl="4" w:tplc="08090003" w:tentative="1">
+      <w:start w:val="1"/>
+      <w:numFmt w:val="bullet"/>
+      <w:lvlText w:val="o"/>
+      <w:lvlJc w:val="left"/>
+      <w:pPr>
+        <w:ind w:left="3600" w:hanging="360"/>
+      </w:pPr>
+      <w:rPr>
+        <w:rFonts w:ascii="Courier New" w:hAnsi="Courier New" w:cs="Courier New" w:hint="default"/>
+      </w:rPr>
+    </w:lvl>
+    <w:lvl w:ilvl="5" w:tplc="08090005" w:tentative="1">
+      <w:start w:val="1"/>
+      <w:numFmt w:val="bullet"/>
+      <w:lvlText w:val=""/>
+      <w:lvlJc w:val="left"/>
+      <w:pPr>
+        <w:ind w:left="4320" w:hanging="360"/>
+      </w:pPr>
+      <w:rPr>
+        <w:rFonts w:ascii="Wingdings" w:hAnsi="Wingdings" w:hint="default"/>
+      </w:rPr>
+    </w:lvl>
+    <w:lvl w:ilvl="6" w:tplc="08090001" w:tentative="1">
+      <w:start w:val="1"/>
+      <w:numFmt w:val="bullet"/>
+      <w:lvlText w:val=""/>
+      <w:lvlJc w:val="left"/>
+      <w:pPr>
+        <w:ind w:left="5040" w:hanging="360"/>
+      </w:pPr>
+      <w:rPr>
+        <w:rFonts w:ascii="Symbol" w:hAnsi="Symbol" w:hint="default"/>
+      </w:rPr>
+    </w:lvl>
+    <w:lvl w:ilvl="7" w:tplc="08090003" w:tentative="1">
+      <w:start w:val="1"/>
+      <w:numFmt w:val="bullet"/>
+      <w:lvlText w:val="o"/>
+      <w:lvlJc w:val="left"/>
+      <w:pPr>
+        <w:ind w:left="5760" w:hanging="360"/>
+      </w:pPr>
+      <w:rPr>
+        <w:rFonts w:ascii="Courier New" w:hAnsi="Courier New" w:cs="Courier New" w:hint="default"/>
+      </w:rPr>
+    </w:lvl>
+    <w:lvl w:ilvl="8" w:tplc="08090005" w:tentative="1">
+      <w:start w:val="1"/>
+      <w:numFmt w:val="bullet"/>
+      <w:lvlText w:val=""/>
+      <w:lvlJc w:val="left"/>
+      <w:pPr>
+        <w:ind w:left="6480" w:hanging="360"/>
+      </w:pPr>
+      <w:rPr>
+        <w:rFonts w:ascii="Wingdings" w:hAnsi="Wingdings" w:hint="default"/>
+      </w:rPr>
+    </w:lvl>
+  </w:abstractNum>
+  <w:abstractNum w:abstractNumId="18" w15:restartNumberingAfterBreak="0">
     <w:nsid w:val="7EB545A5"/>
     <w:multiLevelType w:val="multilevel"/>
     <w:tmpl w:val="29D2CFBE"/>
@@ -18703,16 +19470,16 @@
     </w:lvl>
   </w:abstractNum>
   <w:num w:numId="1" w16cid:durableId="1832409379">
-    <w:abstractNumId w:val="11"/>
+    <w:abstractNumId w:val="13"/>
   </w:num>
   <w:num w:numId="2" w16cid:durableId="1693071863">
-    <w:abstractNumId w:val="13"/>
+    <w:abstractNumId w:val="15"/>
   </w:num>
   <w:num w:numId="3" w16cid:durableId="590818128">
     <w:abstractNumId w:val="8"/>
   </w:num>
   <w:num w:numId="4" w16cid:durableId="1864198346">
-    <w:abstractNumId w:val="12"/>
+    <w:abstractNumId w:val="14"/>
   </w:num>
   <w:num w:numId="5" w16cid:durableId="160781474">
     <w:abstractNumId w:val="7"/>
@@ -18721,19 +19488,19 @@
     <w:abstractNumId w:val="4"/>
   </w:num>
   <w:num w:numId="7" w16cid:durableId="602343524">
-    <w:abstractNumId w:val="15"/>
+    <w:abstractNumId w:val="18"/>
   </w:num>
   <w:num w:numId="8" w16cid:durableId="1872108248">
     <w:abstractNumId w:val="3"/>
   </w:num>
   <w:num w:numId="9" w16cid:durableId="673415080">
-    <w:abstractNumId w:val="14"/>
+    <w:abstractNumId w:val="16"/>
   </w:num>
   <w:num w:numId="10" w16cid:durableId="319238398">
     <w:abstractNumId w:val="6"/>
   </w:num>
   <w:num w:numId="11" w16cid:durableId="1461800508">
-    <w:abstractNumId w:val="10"/>
+    <w:abstractNumId w:val="11"/>
   </w:num>
   <w:num w:numId="12" w16cid:durableId="181208053">
     <w:abstractNumId w:val="2"/>
@@ -18749,6 +19516,15 @@
   </w:num>
   <w:num w:numId="16" w16cid:durableId="1444424766">
     <w:abstractNumId w:val="0"/>
+  </w:num>
+  <w:num w:numId="17" w16cid:durableId="63651833">
+    <w:abstractNumId w:val="17"/>
+  </w:num>
+  <w:num w:numId="18" w16cid:durableId="818812567">
+    <w:abstractNumId w:val="12"/>
+  </w:num>
+  <w:num w:numId="19" w16cid:durableId="1227570061">
+    <w:abstractNumId w:val="10"/>
   </w:num>
 </w:numbering>
 </file>

</xml_diff>

<commit_message>
Praca dyplomowa - modelowanie symulacji
</commit_message>
<xml_diff>
--- a/Praca dyplomowa.docx
+++ b/Praca dyplomowa.docx
@@ -130,7 +130,7 @@
           <w:r>
             <w:fldChar w:fldCharType="separate"/>
           </w:r>
-          <w:hyperlink w:anchor="_Toc187012628" w:history="1">
+          <w:hyperlink w:anchor="_Toc187019282" w:history="1">
             <w:r>
               <w:rPr>
                 <w:rStyle w:val="Hyperlink"/>
@@ -158,7 +158,7 @@
                 <w:noProof/>
                 <w:webHidden/>
               </w:rPr>
-              <w:instrText xml:space="preserve"> PAGEREF _Toc187012628 \h </w:instrText>
+              <w:instrText xml:space="preserve"> PAGEREF _Toc187019282 \h </w:instrText>
             </w:r>
             <w:r>
               <w:rPr>
@@ -201,7 +201,7 @@
               <w:lang w:val="en-GB" w:eastAsia="en-GB"/>
             </w:rPr>
           </w:pPr>
-          <w:hyperlink w:anchor="_Toc187012629" w:history="1">
+          <w:hyperlink w:anchor="_Toc187019283" w:history="1">
             <w:r>
               <w:rPr>
                 <w:rStyle w:val="Hyperlink"/>
@@ -229,7 +229,7 @@
                 <w:noProof/>
                 <w:webHidden/>
               </w:rPr>
-              <w:instrText xml:space="preserve"> PAGEREF _Toc187012629 \h </w:instrText>
+              <w:instrText xml:space="preserve"> PAGEREF _Toc187019283 \h </w:instrText>
             </w:r>
             <w:r>
               <w:rPr>
@@ -272,7 +272,7 @@
               <w:lang w:val="en-GB" w:eastAsia="en-GB"/>
             </w:rPr>
           </w:pPr>
-          <w:hyperlink w:anchor="_Toc187012630" w:history="1">
+          <w:hyperlink w:anchor="_Toc187019284" w:history="1">
             <w:r>
               <w:rPr>
                 <w:rStyle w:val="Hyperlink"/>
@@ -300,7 +300,7 @@
                 <w:noProof/>
                 <w:webHidden/>
               </w:rPr>
-              <w:instrText xml:space="preserve"> PAGEREF _Toc187012630 \h </w:instrText>
+              <w:instrText xml:space="preserve"> PAGEREF _Toc187019284 \h </w:instrText>
             </w:r>
             <w:r>
               <w:rPr>
@@ -343,7 +343,7 @@
               <w:lang w:val="en-GB" w:eastAsia="en-GB"/>
             </w:rPr>
           </w:pPr>
-          <w:hyperlink w:anchor="_Toc187012631" w:history="1">
+          <w:hyperlink w:anchor="_Toc187019285" w:history="1">
             <w:r>
               <w:rPr>
                 <w:rStyle w:val="Hyperlink"/>
@@ -371,7 +371,7 @@
                 <w:noProof/>
                 <w:webHidden/>
               </w:rPr>
-              <w:instrText xml:space="preserve"> PAGEREF _Toc187012631 \h </w:instrText>
+              <w:instrText xml:space="preserve"> PAGEREF _Toc187019285 \h </w:instrText>
             </w:r>
             <w:r>
               <w:rPr>
@@ -414,7 +414,7 @@
               <w:lang w:val="en-GB" w:eastAsia="en-GB"/>
             </w:rPr>
           </w:pPr>
-          <w:hyperlink w:anchor="_Toc187012632" w:history="1">
+          <w:hyperlink w:anchor="_Toc187019286" w:history="1">
             <w:r>
               <w:rPr>
                 <w:rStyle w:val="Hyperlink"/>
@@ -442,7 +442,7 @@
                 <w:noProof/>
                 <w:webHidden/>
               </w:rPr>
-              <w:instrText xml:space="preserve"> PAGEREF _Toc187012632 \h </w:instrText>
+              <w:instrText xml:space="preserve"> PAGEREF _Toc187019286 \h </w:instrText>
             </w:r>
             <w:r>
               <w:rPr>
@@ -485,7 +485,7 @@
               <w:lang w:val="en-GB" w:eastAsia="en-GB"/>
             </w:rPr>
           </w:pPr>
-          <w:hyperlink w:anchor="_Toc187012633" w:history="1">
+          <w:hyperlink w:anchor="_Toc187019287" w:history="1">
             <w:r>
               <w:rPr>
                 <w:rStyle w:val="Hyperlink"/>
@@ -513,7 +513,7 @@
                 <w:noProof/>
                 <w:webHidden/>
               </w:rPr>
-              <w:instrText xml:space="preserve"> PAGEREF _Toc187012633 \h </w:instrText>
+              <w:instrText xml:space="preserve"> PAGEREF _Toc187019287 \h </w:instrText>
             </w:r>
             <w:r>
               <w:rPr>
@@ -556,7 +556,7 @@
               <w:lang w:val="en-GB" w:eastAsia="en-GB"/>
             </w:rPr>
           </w:pPr>
-          <w:hyperlink w:anchor="_Toc187012634" w:history="1">
+          <w:hyperlink w:anchor="_Toc187019288" w:history="1">
             <w:r>
               <w:rPr>
                 <w:rStyle w:val="Hyperlink"/>
@@ -584,7 +584,7 @@
                 <w:noProof/>
                 <w:webHidden/>
               </w:rPr>
-              <w:instrText xml:space="preserve"> PAGEREF _Toc187012634 \h </w:instrText>
+              <w:instrText xml:space="preserve"> PAGEREF _Toc187019288 \h </w:instrText>
             </w:r>
             <w:r>
               <w:rPr>
@@ -627,7 +627,7 @@
               <w:lang w:val="en-GB" w:eastAsia="en-GB"/>
             </w:rPr>
           </w:pPr>
-          <w:hyperlink w:anchor="_Toc187012635" w:history="1">
+          <w:hyperlink w:anchor="_Toc187019289" w:history="1">
             <w:r>
               <w:rPr>
                 <w:rStyle w:val="Hyperlink"/>
@@ -655,7 +655,7 @@
                 <w:noProof/>
                 <w:webHidden/>
               </w:rPr>
-              <w:instrText xml:space="preserve"> PAGEREF _Toc187012635 \h </w:instrText>
+              <w:instrText xml:space="preserve"> PAGEREF _Toc187019289 \h </w:instrText>
             </w:r>
             <w:r>
               <w:rPr>
@@ -698,7 +698,7 @@
               <w:lang w:val="en-GB" w:eastAsia="en-GB"/>
             </w:rPr>
           </w:pPr>
-          <w:hyperlink w:anchor="_Toc187012636" w:history="1">
+          <w:hyperlink w:anchor="_Toc187019290" w:history="1">
             <w:r>
               <w:rPr>
                 <w:rStyle w:val="Hyperlink"/>
@@ -726,7 +726,7 @@
                 <w:noProof/>
                 <w:webHidden/>
               </w:rPr>
-              <w:instrText xml:space="preserve"> PAGEREF _Toc187012636 \h </w:instrText>
+              <w:instrText xml:space="preserve"> PAGEREF _Toc187019290 \h </w:instrText>
             </w:r>
             <w:r>
               <w:rPr>
@@ -769,7 +769,7 @@
               <w:lang w:val="en-GB" w:eastAsia="en-GB"/>
             </w:rPr>
           </w:pPr>
-          <w:hyperlink w:anchor="_Toc187012637" w:history="1">
+          <w:hyperlink w:anchor="_Toc187019291" w:history="1">
             <w:r>
               <w:rPr>
                 <w:rStyle w:val="Hyperlink"/>
@@ -797,7 +797,7 @@
                 <w:noProof/>
                 <w:webHidden/>
               </w:rPr>
-              <w:instrText xml:space="preserve"> PAGEREF _Toc187012637 \h </w:instrText>
+              <w:instrText xml:space="preserve"> PAGEREF _Toc187019291 \h </w:instrText>
             </w:r>
             <w:r>
               <w:rPr>
@@ -840,7 +840,7 @@
               <w:lang w:val="en-GB" w:eastAsia="en-GB"/>
             </w:rPr>
           </w:pPr>
-          <w:hyperlink w:anchor="_Toc187012638" w:history="1">
+          <w:hyperlink w:anchor="_Toc187019292" w:history="1">
             <w:r>
               <w:rPr>
                 <w:rStyle w:val="Hyperlink"/>
@@ -868,7 +868,7 @@
                 <w:noProof/>
                 <w:webHidden/>
               </w:rPr>
-              <w:instrText xml:space="preserve"> PAGEREF _Toc187012638 \h </w:instrText>
+              <w:instrText xml:space="preserve"> PAGEREF _Toc187019292 \h </w:instrText>
             </w:r>
             <w:r>
               <w:rPr>
@@ -911,7 +911,7 @@
               <w:lang w:val="en-GB" w:eastAsia="en-GB"/>
             </w:rPr>
           </w:pPr>
-          <w:hyperlink w:anchor="_Toc187012639" w:history="1">
+          <w:hyperlink w:anchor="_Toc187019293" w:history="1">
             <w:r>
               <w:rPr>
                 <w:rStyle w:val="Hyperlink"/>
@@ -939,7 +939,7 @@
                 <w:noProof/>
                 <w:webHidden/>
               </w:rPr>
-              <w:instrText xml:space="preserve"> PAGEREF _Toc187012639 \h </w:instrText>
+              <w:instrText xml:space="preserve"> PAGEREF _Toc187019293 \h </w:instrText>
             </w:r>
             <w:r>
               <w:rPr>
@@ -982,7 +982,7 @@
               <w:lang w:val="en-GB" w:eastAsia="en-GB"/>
             </w:rPr>
           </w:pPr>
-          <w:hyperlink w:anchor="_Toc187012640" w:history="1">
+          <w:hyperlink w:anchor="_Toc187019294" w:history="1">
             <w:r>
               <w:rPr>
                 <w:rStyle w:val="Hyperlink"/>
@@ -1010,7 +1010,7 @@
                 <w:noProof/>
                 <w:webHidden/>
               </w:rPr>
-              <w:instrText xml:space="preserve"> PAGEREF _Toc187012640 \h </w:instrText>
+              <w:instrText xml:space="preserve"> PAGEREF _Toc187019294 \h </w:instrText>
             </w:r>
             <w:r>
               <w:rPr>
@@ -1053,7 +1053,7 @@
               <w:lang w:val="en-GB" w:eastAsia="en-GB"/>
             </w:rPr>
           </w:pPr>
-          <w:hyperlink w:anchor="_Toc187012641" w:history="1">
+          <w:hyperlink w:anchor="_Toc187019295" w:history="1">
             <w:r>
               <w:rPr>
                 <w:rStyle w:val="Hyperlink"/>
@@ -1081,7 +1081,7 @@
                 <w:noProof/>
                 <w:webHidden/>
               </w:rPr>
-              <w:instrText xml:space="preserve"> PAGEREF _Toc187012641 \h </w:instrText>
+              <w:instrText xml:space="preserve"> PAGEREF _Toc187019295 \h </w:instrText>
             </w:r>
             <w:r>
               <w:rPr>
@@ -1124,7 +1124,7 @@
               <w:lang w:val="en-GB" w:eastAsia="en-GB"/>
             </w:rPr>
           </w:pPr>
-          <w:hyperlink w:anchor="_Toc187012642" w:history="1">
+          <w:hyperlink w:anchor="_Toc187019296" w:history="1">
             <w:r>
               <w:rPr>
                 <w:rStyle w:val="Hyperlink"/>
@@ -1152,7 +1152,7 @@
                 <w:noProof/>
                 <w:webHidden/>
               </w:rPr>
-              <w:instrText xml:space="preserve"> PAGEREF _Toc187012642 \h </w:instrText>
+              <w:instrText xml:space="preserve"> PAGEREF _Toc187019296 \h </w:instrText>
             </w:r>
             <w:r>
               <w:rPr>
@@ -1195,7 +1195,7 @@
               <w:lang w:val="en-GB" w:eastAsia="en-GB"/>
             </w:rPr>
           </w:pPr>
-          <w:hyperlink w:anchor="_Toc187012643" w:history="1">
+          <w:hyperlink w:anchor="_Toc187019297" w:history="1">
             <w:r>
               <w:rPr>
                 <w:rStyle w:val="Hyperlink"/>
@@ -1223,7 +1223,7 @@
                 <w:noProof/>
                 <w:webHidden/>
               </w:rPr>
-              <w:instrText xml:space="preserve"> PAGEREF _Toc187012643 \h </w:instrText>
+              <w:instrText xml:space="preserve"> PAGEREF _Toc187019297 \h </w:instrText>
             </w:r>
             <w:r>
               <w:rPr>
@@ -1266,7 +1266,7 @@
               <w:lang w:val="en-GB" w:eastAsia="en-GB"/>
             </w:rPr>
           </w:pPr>
-          <w:hyperlink w:anchor="_Toc187012644" w:history="1">
+          <w:hyperlink w:anchor="_Toc187019298" w:history="1">
             <w:r>
               <w:rPr>
                 <w:rStyle w:val="Hyperlink"/>
@@ -1294,7 +1294,7 @@
                 <w:noProof/>
                 <w:webHidden/>
               </w:rPr>
-              <w:instrText xml:space="preserve"> PAGEREF _Toc187012644 \h </w:instrText>
+              <w:instrText xml:space="preserve"> PAGEREF _Toc187019298 \h </w:instrText>
             </w:r>
             <w:r>
               <w:rPr>
@@ -1337,7 +1337,7 @@
               <w:lang w:val="en-GB" w:eastAsia="en-GB"/>
             </w:rPr>
           </w:pPr>
-          <w:hyperlink w:anchor="_Toc187012645" w:history="1">
+          <w:hyperlink w:anchor="_Toc187019299" w:history="1">
             <w:r>
               <w:rPr>
                 <w:rStyle w:val="Hyperlink"/>
@@ -1365,7 +1365,7 @@
                 <w:noProof/>
                 <w:webHidden/>
               </w:rPr>
-              <w:instrText xml:space="preserve"> PAGEREF _Toc187012645 \h </w:instrText>
+              <w:instrText xml:space="preserve"> PAGEREF _Toc187019299 \h </w:instrText>
             </w:r>
             <w:r>
               <w:rPr>
@@ -1408,7 +1408,7 @@
               <w:lang w:val="en-GB" w:eastAsia="en-GB"/>
             </w:rPr>
           </w:pPr>
-          <w:hyperlink w:anchor="_Toc187012646" w:history="1">
+          <w:hyperlink w:anchor="_Toc187019300" w:history="1">
             <w:r>
               <w:rPr>
                 <w:rStyle w:val="Hyperlink"/>
@@ -1436,7 +1436,7 @@
                 <w:noProof/>
                 <w:webHidden/>
               </w:rPr>
-              <w:instrText xml:space="preserve"> PAGEREF _Toc187012646 \h </w:instrText>
+              <w:instrText xml:space="preserve"> PAGEREF _Toc187019300 \h </w:instrText>
             </w:r>
             <w:r>
               <w:rPr>
@@ -1479,7 +1479,7 @@
               <w:lang w:val="en-GB" w:eastAsia="en-GB"/>
             </w:rPr>
           </w:pPr>
-          <w:hyperlink w:anchor="_Toc187012647" w:history="1">
+          <w:hyperlink w:anchor="_Toc187019301" w:history="1">
             <w:r>
               <w:rPr>
                 <w:rStyle w:val="Hyperlink"/>
@@ -1507,7 +1507,7 @@
                 <w:noProof/>
                 <w:webHidden/>
               </w:rPr>
-              <w:instrText xml:space="preserve"> PAGEREF _Toc187012647 \h </w:instrText>
+              <w:instrText xml:space="preserve"> PAGEREF _Toc187019301 \h </w:instrText>
             </w:r>
             <w:r>
               <w:rPr>
@@ -1550,7 +1550,7 @@
               <w:lang w:val="en-GB" w:eastAsia="en-GB"/>
             </w:rPr>
           </w:pPr>
-          <w:hyperlink w:anchor="_Toc187012648" w:history="1">
+          <w:hyperlink w:anchor="_Toc187019302" w:history="1">
             <w:r>
               <w:rPr>
                 <w:rStyle w:val="Hyperlink"/>
@@ -1578,7 +1578,7 @@
                 <w:noProof/>
                 <w:webHidden/>
               </w:rPr>
-              <w:instrText xml:space="preserve"> PAGEREF _Toc187012648 \h </w:instrText>
+              <w:instrText xml:space="preserve"> PAGEREF _Toc187019302 \h </w:instrText>
             </w:r>
             <w:r>
               <w:rPr>
@@ -1621,7 +1621,7 @@
               <w:lang w:val="en-GB" w:eastAsia="en-GB"/>
             </w:rPr>
           </w:pPr>
-          <w:hyperlink w:anchor="_Toc187012649" w:history="1">
+          <w:hyperlink w:anchor="_Toc187019303" w:history="1">
             <w:r>
               <w:rPr>
                 <w:rStyle w:val="Hyperlink"/>
@@ -1649,7 +1649,7 @@
                 <w:noProof/>
                 <w:webHidden/>
               </w:rPr>
-              <w:instrText xml:space="preserve"> PAGEREF _Toc187012649 \h </w:instrText>
+              <w:instrText xml:space="preserve"> PAGEREF _Toc187019303 \h </w:instrText>
             </w:r>
             <w:r>
               <w:rPr>
@@ -1692,7 +1692,7 @@
               <w:lang w:val="en-GB" w:eastAsia="en-GB"/>
             </w:rPr>
           </w:pPr>
-          <w:hyperlink w:anchor="_Toc187012650" w:history="1">
+          <w:hyperlink w:anchor="_Toc187019304" w:history="1">
             <w:r>
               <w:rPr>
                 <w:rStyle w:val="Hyperlink"/>
@@ -1720,7 +1720,7 @@
                 <w:noProof/>
                 <w:webHidden/>
               </w:rPr>
-              <w:instrText xml:space="preserve"> PAGEREF _Toc187012650 \h </w:instrText>
+              <w:instrText xml:space="preserve"> PAGEREF _Toc187019304 \h </w:instrText>
             </w:r>
             <w:r>
               <w:rPr>
@@ -1763,7 +1763,7 @@
               <w:lang w:val="en-GB" w:eastAsia="en-GB"/>
             </w:rPr>
           </w:pPr>
-          <w:hyperlink w:anchor="_Toc187012651" w:history="1">
+          <w:hyperlink w:anchor="_Toc187019305" w:history="1">
             <w:r>
               <w:rPr>
                 <w:rStyle w:val="Hyperlink"/>
@@ -1791,7 +1791,7 @@
                 <w:noProof/>
                 <w:webHidden/>
               </w:rPr>
-              <w:instrText xml:space="preserve"> PAGEREF _Toc187012651 \h </w:instrText>
+              <w:instrText xml:space="preserve"> PAGEREF _Toc187019305 \h </w:instrText>
             </w:r>
             <w:r>
               <w:rPr>
@@ -1834,7 +1834,7 @@
               <w:lang w:val="en-GB" w:eastAsia="en-GB"/>
             </w:rPr>
           </w:pPr>
-          <w:hyperlink w:anchor="_Toc187012652" w:history="1">
+          <w:hyperlink w:anchor="_Toc187019306" w:history="1">
             <w:r>
               <w:rPr>
                 <w:rStyle w:val="Hyperlink"/>
@@ -1862,7 +1862,7 @@
                 <w:noProof/>
                 <w:webHidden/>
               </w:rPr>
-              <w:instrText xml:space="preserve"> PAGEREF _Toc187012652 \h </w:instrText>
+              <w:instrText xml:space="preserve"> PAGEREF _Toc187019306 \h </w:instrText>
             </w:r>
             <w:r>
               <w:rPr>
@@ -1905,7 +1905,7 @@
               <w:lang w:val="en-GB" w:eastAsia="en-GB"/>
             </w:rPr>
           </w:pPr>
-          <w:hyperlink w:anchor="_Toc187012653" w:history="1">
+          <w:hyperlink w:anchor="_Toc187019307" w:history="1">
             <w:r>
               <w:rPr>
                 <w:rStyle w:val="Hyperlink"/>
@@ -1933,7 +1933,7 @@
                 <w:noProof/>
                 <w:webHidden/>
               </w:rPr>
-              <w:instrText xml:space="preserve"> PAGEREF _Toc187012653 \h </w:instrText>
+              <w:instrText xml:space="preserve"> PAGEREF _Toc187019307 \h </w:instrText>
             </w:r>
             <w:r>
               <w:rPr>
@@ -1976,7 +1976,7 @@
               <w:lang w:val="en-GB" w:eastAsia="en-GB"/>
             </w:rPr>
           </w:pPr>
-          <w:hyperlink w:anchor="_Toc187012654" w:history="1">
+          <w:hyperlink w:anchor="_Toc187019308" w:history="1">
             <w:r>
               <w:rPr>
                 <w:rStyle w:val="Hyperlink"/>
@@ -2004,7 +2004,7 @@
                 <w:noProof/>
                 <w:webHidden/>
               </w:rPr>
-              <w:instrText xml:space="preserve"> PAGEREF _Toc187012654 \h </w:instrText>
+              <w:instrText xml:space="preserve"> PAGEREF _Toc187019308 \h </w:instrText>
             </w:r>
             <w:r>
               <w:rPr>
@@ -2047,7 +2047,7 @@
               <w:lang w:val="en-GB" w:eastAsia="en-GB"/>
             </w:rPr>
           </w:pPr>
-          <w:hyperlink w:anchor="_Toc187012655" w:history="1">
+          <w:hyperlink w:anchor="_Toc187019309" w:history="1">
             <w:r>
               <w:rPr>
                 <w:rStyle w:val="Hyperlink"/>
@@ -2075,7 +2075,7 @@
                 <w:noProof/>
                 <w:webHidden/>
               </w:rPr>
-              <w:instrText xml:space="preserve"> PAGEREF _Toc187012655 \h </w:instrText>
+              <w:instrText xml:space="preserve"> PAGEREF _Toc187019309 \h </w:instrText>
             </w:r>
             <w:r>
               <w:rPr>
@@ -2118,7 +2118,7 @@
               <w:lang w:val="en-GB" w:eastAsia="en-GB"/>
             </w:rPr>
           </w:pPr>
-          <w:hyperlink w:anchor="_Toc187012656" w:history="1">
+          <w:hyperlink w:anchor="_Toc187019310" w:history="1">
             <w:r>
               <w:rPr>
                 <w:rStyle w:val="Hyperlink"/>
@@ -2146,7 +2146,7 @@
                 <w:noProof/>
                 <w:webHidden/>
               </w:rPr>
-              <w:instrText xml:space="preserve"> PAGEREF _Toc187012656 \h </w:instrText>
+              <w:instrText xml:space="preserve"> PAGEREF _Toc187019310 \h </w:instrText>
             </w:r>
             <w:r>
               <w:rPr>
@@ -2189,7 +2189,7 @@
               <w:lang w:val="en-GB" w:eastAsia="en-GB"/>
             </w:rPr>
           </w:pPr>
-          <w:hyperlink w:anchor="_Toc187012657" w:history="1">
+          <w:hyperlink w:anchor="_Toc187019311" w:history="1">
             <w:r>
               <w:rPr>
                 <w:rStyle w:val="Hyperlink"/>
@@ -2217,7 +2217,7 @@
                 <w:noProof/>
                 <w:webHidden/>
               </w:rPr>
-              <w:instrText xml:space="preserve"> PAGEREF _Toc187012657 \h </w:instrText>
+              <w:instrText xml:space="preserve"> PAGEREF _Toc187019311 \h </w:instrText>
             </w:r>
             <w:r>
               <w:rPr>
@@ -2260,7 +2260,7 @@
               <w:lang w:val="en-GB" w:eastAsia="en-GB"/>
             </w:rPr>
           </w:pPr>
-          <w:hyperlink w:anchor="_Toc187012658" w:history="1">
+          <w:hyperlink w:anchor="_Toc187019312" w:history="1">
             <w:r>
               <w:rPr>
                 <w:rStyle w:val="Hyperlink"/>
@@ -2288,7 +2288,7 @@
                 <w:noProof/>
                 <w:webHidden/>
               </w:rPr>
-              <w:instrText xml:space="preserve"> PAGEREF _Toc187012658 \h </w:instrText>
+              <w:instrText xml:space="preserve"> PAGEREF _Toc187019312 \h </w:instrText>
             </w:r>
             <w:r>
               <w:rPr>
@@ -2331,7 +2331,7 @@
               <w:lang w:val="en-GB" w:eastAsia="en-GB"/>
             </w:rPr>
           </w:pPr>
-          <w:hyperlink w:anchor="_Toc187012659" w:history="1">
+          <w:hyperlink w:anchor="_Toc187019313" w:history="1">
             <w:r>
               <w:rPr>
                 <w:rStyle w:val="Hyperlink"/>
@@ -2359,7 +2359,7 @@
                 <w:noProof/>
                 <w:webHidden/>
               </w:rPr>
-              <w:instrText xml:space="preserve"> PAGEREF _Toc187012659 \h </w:instrText>
+              <w:instrText xml:space="preserve"> PAGEREF _Toc187019313 \h </w:instrText>
             </w:r>
             <w:r>
               <w:rPr>
@@ -2402,7 +2402,7 @@
               <w:lang w:val="en-GB" w:eastAsia="en-GB"/>
             </w:rPr>
           </w:pPr>
-          <w:hyperlink w:anchor="_Toc187012660" w:history="1">
+          <w:hyperlink w:anchor="_Toc187019314" w:history="1">
             <w:r>
               <w:rPr>
                 <w:rStyle w:val="Hyperlink"/>
@@ -2430,7 +2430,7 @@
                 <w:noProof/>
                 <w:webHidden/>
               </w:rPr>
-              <w:instrText xml:space="preserve"> PAGEREF _Toc187012660 \h </w:instrText>
+              <w:instrText xml:space="preserve"> PAGEREF _Toc187019314 \h </w:instrText>
             </w:r>
             <w:r>
               <w:rPr>
@@ -2473,7 +2473,7 @@
               <w:lang w:val="en-GB" w:eastAsia="en-GB"/>
             </w:rPr>
           </w:pPr>
-          <w:hyperlink w:anchor="_Toc187012661" w:history="1">
+          <w:hyperlink w:anchor="_Toc187019315" w:history="1">
             <w:r>
               <w:rPr>
                 <w:rStyle w:val="Hyperlink"/>
@@ -2501,7 +2501,7 @@
                 <w:noProof/>
                 <w:webHidden/>
               </w:rPr>
-              <w:instrText xml:space="preserve"> PAGEREF _Toc187012661 \h </w:instrText>
+              <w:instrText xml:space="preserve"> PAGEREF _Toc187019315 \h </w:instrText>
             </w:r>
             <w:r>
               <w:rPr>
@@ -2544,7 +2544,7 @@
               <w:lang w:val="en-GB" w:eastAsia="en-GB"/>
             </w:rPr>
           </w:pPr>
-          <w:hyperlink w:anchor="_Toc187012662" w:history="1">
+          <w:hyperlink w:anchor="_Toc187019316" w:history="1">
             <w:r>
               <w:rPr>
                 <w:rStyle w:val="Hyperlink"/>
@@ -2572,7 +2572,7 @@
                 <w:noProof/>
                 <w:webHidden/>
               </w:rPr>
-              <w:instrText xml:space="preserve"> PAGEREF _Toc187012662 \h </w:instrText>
+              <w:instrText xml:space="preserve"> PAGEREF _Toc187019316 \h </w:instrText>
             </w:r>
             <w:r>
               <w:rPr>
@@ -2615,7 +2615,7 @@
               <w:lang w:val="en-GB" w:eastAsia="en-GB"/>
             </w:rPr>
           </w:pPr>
-          <w:hyperlink w:anchor="_Toc187012663" w:history="1">
+          <w:hyperlink w:anchor="_Toc187019317" w:history="1">
             <w:r>
               <w:rPr>
                 <w:rStyle w:val="Hyperlink"/>
@@ -2643,7 +2643,7 @@
                 <w:noProof/>
                 <w:webHidden/>
               </w:rPr>
-              <w:instrText xml:space="preserve"> PAGEREF _Toc187012663 \h </w:instrText>
+              <w:instrText xml:space="preserve"> PAGEREF _Toc187019317 \h </w:instrText>
             </w:r>
             <w:r>
               <w:rPr>
@@ -2686,7 +2686,7 @@
               <w:lang w:val="en-GB" w:eastAsia="en-GB"/>
             </w:rPr>
           </w:pPr>
-          <w:hyperlink w:anchor="_Toc187012664" w:history="1">
+          <w:hyperlink w:anchor="_Toc187019318" w:history="1">
             <w:r>
               <w:rPr>
                 <w:rStyle w:val="Hyperlink"/>
@@ -2714,7 +2714,7 @@
                 <w:noProof/>
                 <w:webHidden/>
               </w:rPr>
-              <w:instrText xml:space="preserve"> PAGEREF _Toc187012664 \h </w:instrText>
+              <w:instrText xml:space="preserve"> PAGEREF _Toc187019318 \h </w:instrText>
             </w:r>
             <w:r>
               <w:rPr>
@@ -2757,7 +2757,7 @@
               <w:lang w:val="en-GB" w:eastAsia="en-GB"/>
             </w:rPr>
           </w:pPr>
-          <w:hyperlink w:anchor="_Toc187012665" w:history="1">
+          <w:hyperlink w:anchor="_Toc187019319" w:history="1">
             <w:r>
               <w:rPr>
                 <w:rStyle w:val="Hyperlink"/>
@@ -2785,7 +2785,7 @@
                 <w:noProof/>
                 <w:webHidden/>
               </w:rPr>
-              <w:instrText xml:space="preserve"> PAGEREF _Toc187012665 \h </w:instrText>
+              <w:instrText xml:space="preserve"> PAGEREF _Toc187019319 \h </w:instrText>
             </w:r>
             <w:r>
               <w:rPr>
@@ -2828,7 +2828,7 @@
               <w:lang w:val="en-GB" w:eastAsia="en-GB"/>
             </w:rPr>
           </w:pPr>
-          <w:hyperlink w:anchor="_Toc187012666" w:history="1">
+          <w:hyperlink w:anchor="_Toc187019320" w:history="1">
             <w:r>
               <w:rPr>
                 <w:rStyle w:val="Hyperlink"/>
@@ -2856,7 +2856,7 @@
                 <w:noProof/>
                 <w:webHidden/>
               </w:rPr>
-              <w:instrText xml:space="preserve"> PAGEREF _Toc187012666 \h </w:instrText>
+              <w:instrText xml:space="preserve"> PAGEREF _Toc187019320 \h </w:instrText>
             </w:r>
             <w:r>
               <w:rPr>
@@ -2899,30 +2899,14 @@
               <w:lang w:val="en-GB" w:eastAsia="en-GB"/>
             </w:rPr>
           </w:pPr>
-          <w:hyperlink w:anchor="_Toc187012667" w:history="1">
+          <w:hyperlink w:anchor="_Toc187019321" w:history="1">
             <w:r>
               <w:rPr>
                 <w:rStyle w:val="Hyperlink"/>
                 <w:noProof/>
                 <w:lang w:val="pl-PL"/>
               </w:rPr>
-              <w:t>Modelowanie agent</w:t>
-            </w:r>
-            <w:r>
-              <w:rPr>
-                <w:rStyle w:val="Hyperlink"/>
-                <w:noProof/>
-                <w:lang w:val="pl-PL"/>
-              </w:rPr>
-              <w:t>ó</w:t>
-            </w:r>
-            <w:r>
-              <w:rPr>
-                <w:rStyle w:val="Hyperlink"/>
-                <w:noProof/>
-                <w:lang w:val="pl-PL"/>
-              </w:rPr>
-              <w:t>w</w:t>
+              <w:t>Modelowanie środowiska</w:t>
             </w:r>
             <w:r>
               <w:rPr>
@@ -2943,7 +2927,7 @@
                 <w:noProof/>
                 <w:webHidden/>
               </w:rPr>
-              <w:instrText xml:space="preserve"> PAGEREF _Toc187012667 \h </w:instrText>
+              <w:instrText xml:space="preserve"> PAGEREF _Toc187019321 \h </w:instrText>
             </w:r>
             <w:r>
               <w:rPr>
@@ -2986,14 +2970,14 @@
               <w:lang w:val="en-GB" w:eastAsia="en-GB"/>
             </w:rPr>
           </w:pPr>
-          <w:hyperlink w:anchor="_Toc187012668" w:history="1">
+          <w:hyperlink w:anchor="_Toc187019322" w:history="1">
             <w:r>
               <w:rPr>
                 <w:rStyle w:val="Hyperlink"/>
                 <w:noProof/>
                 <w:lang w:val="pl-PL"/>
               </w:rPr>
-              <w:t>Mechanizmy synchronizacji i harmonogramu</w:t>
+              <w:t>Modelowanie agentów</w:t>
             </w:r>
             <w:r>
               <w:rPr>
@@ -3014,7 +2998,7 @@
                 <w:noProof/>
                 <w:webHidden/>
               </w:rPr>
-              <w:instrText xml:space="preserve"> PAGEREF _Toc187012668 \h </w:instrText>
+              <w:instrText xml:space="preserve"> PAGEREF _Toc187019322 \h </w:instrText>
             </w:r>
             <w:r>
               <w:rPr>
@@ -3034,7 +3018,7 @@
                 <w:noProof/>
                 <w:webHidden/>
               </w:rPr>
-              <w:t>41</w:t>
+              <w:t>42</w:t>
             </w:r>
             <w:r>
               <w:rPr>
@@ -3057,14 +3041,14 @@
               <w:lang w:val="en-GB" w:eastAsia="en-GB"/>
             </w:rPr>
           </w:pPr>
-          <w:hyperlink w:anchor="_Toc187012669" w:history="1">
+          <w:hyperlink w:anchor="_Toc187019323" w:history="1">
             <w:r>
               <w:rPr>
                 <w:rStyle w:val="Hyperlink"/>
                 <w:noProof/>
                 <w:lang w:val="pl-PL"/>
               </w:rPr>
-              <w:t>Konfiguracja i rozszerzalność</w:t>
+              <w:t>Mechanizmy synchronizacji i harmonogramu</w:t>
             </w:r>
             <w:r>
               <w:rPr>
@@ -3085,7 +3069,7 @@
                 <w:noProof/>
                 <w:webHidden/>
               </w:rPr>
-              <w:instrText xml:space="preserve"> PAGEREF _Toc187012669 \h </w:instrText>
+              <w:instrText xml:space="preserve"> PAGEREF _Toc187019323 \h </w:instrText>
             </w:r>
             <w:r>
               <w:rPr>
@@ -3105,7 +3089,7 @@
                 <w:noProof/>
                 <w:webHidden/>
               </w:rPr>
-              <w:t>41</w:t>
+              <w:t>42</w:t>
             </w:r>
             <w:r>
               <w:rPr>
@@ -3128,13 +3112,84 @@
               <w:lang w:val="en-GB" w:eastAsia="en-GB"/>
             </w:rPr>
           </w:pPr>
-          <w:hyperlink w:anchor="_Toc187012670" w:history="1">
+          <w:hyperlink w:anchor="_Toc187019324" w:history="1">
             <w:r>
               <w:rPr>
                 <w:rStyle w:val="Hyperlink"/>
                 <w:noProof/>
                 <w:lang w:val="pl-PL"/>
               </w:rPr>
+              <w:t>Konfiguracja i rozszerzalność</w:t>
+            </w:r>
+            <w:r>
+              <w:rPr>
+                <w:noProof/>
+                <w:webHidden/>
+              </w:rPr>
+              <w:tab/>
+            </w:r>
+            <w:r>
+              <w:rPr>
+                <w:noProof/>
+                <w:webHidden/>
+              </w:rPr>
+              <w:fldChar w:fldCharType="begin"/>
+            </w:r>
+            <w:r>
+              <w:rPr>
+                <w:noProof/>
+                <w:webHidden/>
+              </w:rPr>
+              <w:instrText xml:space="preserve"> PAGEREF _Toc187019324 \h </w:instrText>
+            </w:r>
+            <w:r>
+              <w:rPr>
+                <w:noProof/>
+                <w:webHidden/>
+              </w:rPr>
+            </w:r>
+            <w:r>
+              <w:rPr>
+                <w:noProof/>
+                <w:webHidden/>
+              </w:rPr>
+              <w:fldChar w:fldCharType="separate"/>
+            </w:r>
+            <w:r>
+              <w:rPr>
+                <w:noProof/>
+                <w:webHidden/>
+              </w:rPr>
+              <w:t>43</w:t>
+            </w:r>
+            <w:r>
+              <w:rPr>
+                <w:noProof/>
+                <w:webHidden/>
+              </w:rPr>
+              <w:fldChar w:fldCharType="end"/>
+            </w:r>
+          </w:hyperlink>
+        </w:p>
+        <w:p>
+          <w:pPr>
+            <w:pStyle w:val="TOC2"/>
+            <w:tabs>
+              <w:tab w:val="right" w:leader="dot" w:pos="9350"/>
+            </w:tabs>
+            <w:rPr>
+              <w:rFonts w:eastAsiaTheme="minorEastAsia"/>
+              <w:noProof/>
+              <w:lang w:val="en-GB" w:eastAsia="en-GB"/>
+            </w:rPr>
+          </w:pPr>
+          <w:hyperlink w:anchor="_Toc187019325" w:history="1">
+            <w:r>
+              <w:rPr>
+                <w:rStyle w:val="Hyperlink"/>
+                <w:noProof/>
+                <w:lang w:val="pl-PL"/>
+              </w:rPr>
               <w:t>Przykładowa implementacja scenariusza</w:t>
             </w:r>
             <w:r>
@@ -3156,7 +3211,7 @@
                 <w:noProof/>
                 <w:webHidden/>
               </w:rPr>
-              <w:instrText xml:space="preserve"> PAGEREF _Toc187012670 \h </w:instrText>
+              <w:instrText xml:space="preserve"> PAGEREF _Toc187019325 \h </w:instrText>
             </w:r>
             <w:r>
               <w:rPr>
@@ -3176,7 +3231,7 @@
                 <w:noProof/>
                 <w:webHidden/>
               </w:rPr>
-              <w:t>41</w:t>
+              <w:t>43</w:t>
             </w:r>
             <w:r>
               <w:rPr>
@@ -3199,7 +3254,7 @@
               <w:lang w:val="en-GB" w:eastAsia="en-GB"/>
             </w:rPr>
           </w:pPr>
-          <w:hyperlink w:anchor="_Toc187012671" w:history="1">
+          <w:hyperlink w:anchor="_Toc187019326" w:history="1">
             <w:r>
               <w:rPr>
                 <w:rStyle w:val="Hyperlink"/>
@@ -3227,7 +3282,7 @@
                 <w:noProof/>
                 <w:webHidden/>
               </w:rPr>
-              <w:instrText xml:space="preserve"> PAGEREF _Toc187012671 \h </w:instrText>
+              <w:instrText xml:space="preserve"> PAGEREF _Toc187019326 \h </w:instrText>
             </w:r>
             <w:r>
               <w:rPr>
@@ -3247,7 +3302,7 @@
                 <w:noProof/>
                 <w:webHidden/>
               </w:rPr>
-              <w:t>42</w:t>
+              <w:t>44</w:t>
             </w:r>
             <w:r>
               <w:rPr>
@@ -3270,7 +3325,7 @@
               <w:lang w:val="en-GB" w:eastAsia="en-GB"/>
             </w:rPr>
           </w:pPr>
-          <w:hyperlink w:anchor="_Toc187012672" w:history="1">
+          <w:hyperlink w:anchor="_Toc187019327" w:history="1">
             <w:r>
               <w:rPr>
                 <w:rStyle w:val="Hyperlink"/>
@@ -3298,7 +3353,7 @@
                 <w:noProof/>
                 <w:webHidden/>
               </w:rPr>
-              <w:instrText xml:space="preserve"> PAGEREF _Toc187012672 \h </w:instrText>
+              <w:instrText xml:space="preserve"> PAGEREF _Toc187019327 \h </w:instrText>
             </w:r>
             <w:r>
               <w:rPr>
@@ -3318,7 +3373,7 @@
                 <w:noProof/>
                 <w:webHidden/>
               </w:rPr>
-              <w:t>42</w:t>
+              <w:t>44</w:t>
             </w:r>
             <w:r>
               <w:rPr>
@@ -3341,7 +3396,7 @@
               <w:lang w:val="en-GB" w:eastAsia="en-GB"/>
             </w:rPr>
           </w:pPr>
-          <w:hyperlink w:anchor="_Toc187012673" w:history="1">
+          <w:hyperlink w:anchor="_Toc187019328" w:history="1">
             <w:r>
               <w:rPr>
                 <w:rStyle w:val="Hyperlink"/>
@@ -3369,7 +3424,7 @@
                 <w:noProof/>
                 <w:webHidden/>
               </w:rPr>
-              <w:instrText xml:space="preserve"> PAGEREF _Toc187012673 \h </w:instrText>
+              <w:instrText xml:space="preserve"> PAGEREF _Toc187019328 \h </w:instrText>
             </w:r>
             <w:r>
               <w:rPr>
@@ -3389,7 +3444,7 @@
                 <w:noProof/>
                 <w:webHidden/>
               </w:rPr>
-              <w:t>42</w:t>
+              <w:t>44</w:t>
             </w:r>
             <w:r>
               <w:rPr>
@@ -3412,7 +3467,7 @@
               <w:lang w:val="en-GB" w:eastAsia="en-GB"/>
             </w:rPr>
           </w:pPr>
-          <w:hyperlink w:anchor="_Toc187012674" w:history="1">
+          <w:hyperlink w:anchor="_Toc187019329" w:history="1">
             <w:r>
               <w:rPr>
                 <w:rStyle w:val="Hyperlink"/>
@@ -3440,7 +3495,7 @@
                 <w:noProof/>
                 <w:webHidden/>
               </w:rPr>
-              <w:instrText xml:space="preserve"> PAGEREF _Toc187012674 \h </w:instrText>
+              <w:instrText xml:space="preserve"> PAGEREF _Toc187019329 \h </w:instrText>
             </w:r>
             <w:r>
               <w:rPr>
@@ -3460,7 +3515,7 @@
                 <w:noProof/>
                 <w:webHidden/>
               </w:rPr>
-              <w:t>42</w:t>
+              <w:t>44</w:t>
             </w:r>
             <w:r>
               <w:rPr>
@@ -3483,7 +3538,7 @@
               <w:lang w:val="en-GB" w:eastAsia="en-GB"/>
             </w:rPr>
           </w:pPr>
-          <w:hyperlink w:anchor="_Toc187012675" w:history="1">
+          <w:hyperlink w:anchor="_Toc187019330" w:history="1">
             <w:r>
               <w:rPr>
                 <w:rStyle w:val="Hyperlink"/>
@@ -3511,7 +3566,7 @@
                 <w:noProof/>
                 <w:webHidden/>
               </w:rPr>
-              <w:instrText xml:space="preserve"> PAGEREF _Toc187012675 \h </w:instrText>
+              <w:instrText xml:space="preserve"> PAGEREF _Toc187019330 \h </w:instrText>
             </w:r>
             <w:r>
               <w:rPr>
@@ -3531,7 +3586,7 @@
                 <w:noProof/>
                 <w:webHidden/>
               </w:rPr>
-              <w:t>42</w:t>
+              <w:t>44</w:t>
             </w:r>
             <w:r>
               <w:rPr>
@@ -3554,7 +3609,7 @@
               <w:lang w:val="en-GB" w:eastAsia="en-GB"/>
             </w:rPr>
           </w:pPr>
-          <w:hyperlink w:anchor="_Toc187012676" w:history="1">
+          <w:hyperlink w:anchor="_Toc187019331" w:history="1">
             <w:r>
               <w:rPr>
                 <w:rStyle w:val="Hyperlink"/>
@@ -3582,7 +3637,7 @@
                 <w:noProof/>
                 <w:webHidden/>
               </w:rPr>
-              <w:instrText xml:space="preserve"> PAGEREF _Toc187012676 \h </w:instrText>
+              <w:instrText xml:space="preserve"> PAGEREF _Toc187019331 \h </w:instrText>
             </w:r>
             <w:r>
               <w:rPr>
@@ -3602,7 +3657,7 @@
                 <w:noProof/>
                 <w:webHidden/>
               </w:rPr>
-              <w:t>42</w:t>
+              <w:t>44</w:t>
             </w:r>
             <w:r>
               <w:rPr>
@@ -3625,7 +3680,7 @@
               <w:lang w:val="en-GB" w:eastAsia="en-GB"/>
             </w:rPr>
           </w:pPr>
-          <w:hyperlink w:anchor="_Toc187012677" w:history="1">
+          <w:hyperlink w:anchor="_Toc187019332" w:history="1">
             <w:r>
               <w:rPr>
                 <w:rStyle w:val="Hyperlink"/>
@@ -3653,7 +3708,7 @@
                 <w:noProof/>
                 <w:webHidden/>
               </w:rPr>
-              <w:instrText xml:space="preserve"> PAGEREF _Toc187012677 \h </w:instrText>
+              <w:instrText xml:space="preserve"> PAGEREF _Toc187019332 \h </w:instrText>
             </w:r>
             <w:r>
               <w:rPr>
@@ -3673,7 +3728,7 @@
                 <w:noProof/>
                 <w:webHidden/>
               </w:rPr>
-              <w:t>42</w:t>
+              <w:t>44</w:t>
             </w:r>
             <w:r>
               <w:rPr>
@@ -3696,7 +3751,7 @@
               <w:lang w:val="en-GB" w:eastAsia="en-GB"/>
             </w:rPr>
           </w:pPr>
-          <w:hyperlink w:anchor="_Toc187012678" w:history="1">
+          <w:hyperlink w:anchor="_Toc187019333" w:history="1">
             <w:r>
               <w:rPr>
                 <w:rStyle w:val="Hyperlink"/>
@@ -3724,7 +3779,7 @@
                 <w:noProof/>
                 <w:webHidden/>
               </w:rPr>
-              <w:instrText xml:space="preserve"> PAGEREF _Toc187012678 \h </w:instrText>
+              <w:instrText xml:space="preserve"> PAGEREF _Toc187019333 \h </w:instrText>
             </w:r>
             <w:r>
               <w:rPr>
@@ -3744,7 +3799,7 @@
                 <w:noProof/>
                 <w:webHidden/>
               </w:rPr>
-              <w:t>43</w:t>
+              <w:t>45</w:t>
             </w:r>
             <w:r>
               <w:rPr>
@@ -3767,7 +3822,7 @@
               <w:lang w:val="en-GB" w:eastAsia="en-GB"/>
             </w:rPr>
           </w:pPr>
-          <w:hyperlink w:anchor="_Toc187012679" w:history="1">
+          <w:hyperlink w:anchor="_Toc187019334" w:history="1">
             <w:r>
               <w:rPr>
                 <w:rStyle w:val="Hyperlink"/>
@@ -3795,7 +3850,7 @@
                 <w:noProof/>
                 <w:webHidden/>
               </w:rPr>
-              <w:instrText xml:space="preserve"> PAGEREF _Toc187012679 \h </w:instrText>
+              <w:instrText xml:space="preserve"> PAGEREF _Toc187019334 \h </w:instrText>
             </w:r>
             <w:r>
               <w:rPr>
@@ -3815,7 +3870,7 @@
                 <w:noProof/>
                 <w:webHidden/>
               </w:rPr>
-              <w:t>43</w:t>
+              <w:t>45</w:t>
             </w:r>
             <w:r>
               <w:rPr>
@@ -3838,7 +3893,7 @@
               <w:lang w:val="en-GB" w:eastAsia="en-GB"/>
             </w:rPr>
           </w:pPr>
-          <w:hyperlink w:anchor="_Toc187012680" w:history="1">
+          <w:hyperlink w:anchor="_Toc187019335" w:history="1">
             <w:r>
               <w:rPr>
                 <w:rStyle w:val="Hyperlink"/>
@@ -3866,7 +3921,7 @@
                 <w:noProof/>
                 <w:webHidden/>
               </w:rPr>
-              <w:instrText xml:space="preserve"> PAGEREF _Toc187012680 \h </w:instrText>
+              <w:instrText xml:space="preserve"> PAGEREF _Toc187019335 \h </w:instrText>
             </w:r>
             <w:r>
               <w:rPr>
@@ -3886,7 +3941,7 @@
                 <w:noProof/>
                 <w:webHidden/>
               </w:rPr>
-              <w:t>43</w:t>
+              <w:t>45</w:t>
             </w:r>
             <w:r>
               <w:rPr>
@@ -3928,7 +3983,7 @@
           <w:lang w:val="pl-PL"/>
         </w:rPr>
       </w:pPr>
-      <w:bookmarkStart w:id="0" w:name="_Toc187012628"/>
+      <w:bookmarkStart w:id="0" w:name="_Toc187019282"/>
       <w:r>
         <w:rPr>
           <w:lang w:val="pl-PL"/>
@@ -3951,7 +4006,7 @@
           <w:lang w:val="pl-PL"/>
         </w:rPr>
       </w:pPr>
-      <w:bookmarkStart w:id="1" w:name="_Toc187012629"/>
+      <w:bookmarkStart w:id="1" w:name="_Toc187019283"/>
       <w:r>
         <w:rPr>
           <w:lang w:val="pl-PL"/>
@@ -4270,7 +4325,7 @@
           <w:lang w:val="pl-PL"/>
         </w:rPr>
       </w:pPr>
-      <w:bookmarkStart w:id="2" w:name="_Toc187012630"/>
+      <w:bookmarkStart w:id="2" w:name="_Toc187019284"/>
       <w:r>
         <w:rPr>
           <w:lang w:val="pl-PL"/>
@@ -4354,7 +4409,7 @@
           <w:lang w:val="pl-PL"/>
         </w:rPr>
       </w:pPr>
-      <w:bookmarkStart w:id="3" w:name="_Toc187012631"/>
+      <w:bookmarkStart w:id="3" w:name="_Toc187019285"/>
       <w:r>
         <w:rPr>
           <w:lang w:val="pl-PL"/>
@@ -4418,7 +4473,7 @@
           <w:lang w:val="pl-PL"/>
         </w:rPr>
       </w:pPr>
-      <w:bookmarkStart w:id="4" w:name="_Toc187012632"/>
+      <w:bookmarkStart w:id="4" w:name="_Toc187019286"/>
       <w:r>
         <w:rPr>
           <w:lang w:val="pl-PL"/>
@@ -4489,7 +4544,7 @@
           <w:lang w:val="pl-PL"/>
         </w:rPr>
       </w:pPr>
-      <w:bookmarkStart w:id="5" w:name="_Toc187012633"/>
+      <w:bookmarkStart w:id="5" w:name="_Toc187019287"/>
       <w:r>
         <w:rPr>
           <w:lang w:val="pl-PL"/>
@@ -4539,7 +4594,7 @@
           <w:lang w:val="pl-PL"/>
         </w:rPr>
       </w:pPr>
-      <w:bookmarkStart w:id="6" w:name="_Toc187012634"/>
+      <w:bookmarkStart w:id="6" w:name="_Toc187019288"/>
       <w:r>
         <w:rPr>
           <w:lang w:val="pl-PL"/>
@@ -4589,7 +4644,7 @@
           <w:lang w:val="pl-PL"/>
         </w:rPr>
       </w:pPr>
-      <w:bookmarkStart w:id="7" w:name="_Toc187012635"/>
+      <w:bookmarkStart w:id="7" w:name="_Toc187019289"/>
       <w:r>
         <w:rPr>
           <w:lang w:val="pl-PL"/>
@@ -4653,7 +4708,7 @@
           <w:lang w:val="pl-PL"/>
         </w:rPr>
       </w:pPr>
-      <w:bookmarkStart w:id="8" w:name="_Toc187012636"/>
+      <w:bookmarkStart w:id="8" w:name="_Toc187019290"/>
       <w:r>
         <w:rPr>
           <w:lang w:val="pl-PL"/>
@@ -4704,7 +4759,7 @@
           <w:lang w:val="pl-PL"/>
         </w:rPr>
       </w:pPr>
-      <w:bookmarkStart w:id="9" w:name="_Toc187012637"/>
+      <w:bookmarkStart w:id="9" w:name="_Toc187019291"/>
       <w:r>
         <w:rPr>
           <w:lang w:val="pl-PL"/>
@@ -4740,7 +4795,7 @@
           <w:lang w:val="pl-PL"/>
         </w:rPr>
       </w:pPr>
-      <w:bookmarkStart w:id="10" w:name="_Toc187012638"/>
+      <w:bookmarkStart w:id="10" w:name="_Toc187019292"/>
       <w:r>
         <w:rPr>
           <w:lang w:val="pl-PL"/>
@@ -4796,7 +4851,7 @@
           <w:lang w:val="pl-PL"/>
         </w:rPr>
       </w:pPr>
-      <w:bookmarkStart w:id="11" w:name="_Toc187012639"/>
+      <w:bookmarkStart w:id="11" w:name="_Toc187019293"/>
       <w:r>
         <w:rPr>
           <w:lang w:val="pl-PL"/>
@@ -4813,7 +4868,7 @@
           <w:lang w:val="pl-PL"/>
         </w:rPr>
       </w:pPr>
-      <w:bookmarkStart w:id="12" w:name="_Toc187012640"/>
+      <w:bookmarkStart w:id="12" w:name="_Toc187019294"/>
       <w:r>
         <w:rPr>
           <w:lang w:val="pl-PL"/>
@@ -5290,7 +5345,7 @@
           <w:lang w:val="pl-PL"/>
         </w:rPr>
       </w:pPr>
-      <w:bookmarkStart w:id="13" w:name="_Toc187012641"/>
+      <w:bookmarkStart w:id="13" w:name="_Toc187019295"/>
       <w:r>
         <w:rPr>
           <w:lang w:val="pl-PL"/>
@@ -5326,7 +5381,7 @@
           <w:lang w:val="pl-PL"/>
         </w:rPr>
       </w:pPr>
-      <w:bookmarkStart w:id="14" w:name="_Toc187012642"/>
+      <w:bookmarkStart w:id="14" w:name="_Toc187019296"/>
       <w:r>
         <w:rPr>
           <w:lang w:val="pl-PL"/>
@@ -5604,7 +5659,7 @@
           <w:lang w:val="pl-PL"/>
         </w:rPr>
       </w:pPr>
-      <w:bookmarkStart w:id="15" w:name="_Toc187012643"/>
+      <w:bookmarkStart w:id="15" w:name="_Toc187019297"/>
       <w:r>
         <w:rPr>
           <w:lang w:val="pl-PL"/>
@@ -5836,7 +5891,7 @@
           <w:lang w:val="pl-PL"/>
         </w:rPr>
       </w:pPr>
-      <w:bookmarkStart w:id="16" w:name="_Toc187012644"/>
+      <w:bookmarkStart w:id="16" w:name="_Toc187019298"/>
       <w:r>
         <w:rPr>
           <w:lang w:val="pl-PL"/>
@@ -6364,7 +6419,7 @@
           <w:lang w:val="pl-PL"/>
         </w:rPr>
       </w:pPr>
-      <w:bookmarkStart w:id="17" w:name="_Toc187012645"/>
+      <w:bookmarkStart w:id="17" w:name="_Toc187019299"/>
       <w:r>
         <w:rPr>
           <w:lang w:val="pl-PL"/>
@@ -8667,7 +8722,7 @@
           <w:lang w:val="pl-PL"/>
         </w:rPr>
       </w:pPr>
-      <w:bookmarkStart w:id="18" w:name="_Toc187012646"/>
+      <w:bookmarkStart w:id="18" w:name="_Toc187019300"/>
       <w:r>
         <w:rPr>
           <w:lang w:val="pl-PL"/>
@@ -11014,7 +11069,7 @@
           <w:lang w:val="pl-PL"/>
         </w:rPr>
       </w:pPr>
-      <w:bookmarkStart w:id="19" w:name="_Toc187012647"/>
+      <w:bookmarkStart w:id="19" w:name="_Toc187019301"/>
       <w:r>
         <w:rPr>
           <w:lang w:val="pl-PL"/>
@@ -11031,7 +11086,7 @@
           <w:lang w:val="pl-PL"/>
         </w:rPr>
       </w:pPr>
-      <w:bookmarkStart w:id="20" w:name="_Toc187012648"/>
+      <w:bookmarkStart w:id="20" w:name="_Toc187019302"/>
       <w:r>
         <w:rPr>
           <w:lang w:val="pl-PL"/>
@@ -13087,7 +13142,7 @@
           <w:lang w:val="pl-PL"/>
         </w:rPr>
       </w:pPr>
-      <w:bookmarkStart w:id="21" w:name="_Toc187012649"/>
+      <w:bookmarkStart w:id="21" w:name="_Toc187019303"/>
       <w:r>
         <w:rPr>
           <w:lang w:val="pl-PL"/>
@@ -13103,7 +13158,7 @@
           <w:lang w:val="pl-PL"/>
         </w:rPr>
       </w:pPr>
-      <w:bookmarkStart w:id="22" w:name="_Toc187012650"/>
+      <w:bookmarkStart w:id="22" w:name="_Toc187019304"/>
       <w:r>
         <w:rPr>
           <w:lang w:val="pl-PL"/>
@@ -13420,7 +13475,7 @@
           <w:lang w:val="pl-PL"/>
         </w:rPr>
       </w:pPr>
-      <w:bookmarkStart w:id="23" w:name="_Toc187012651"/>
+      <w:bookmarkStart w:id="23" w:name="_Toc187019305"/>
       <w:r>
         <w:rPr>
           <w:lang w:val="pl-PL"/>
@@ -13510,7 +13565,7 @@
           <w:lang w:val="pl-PL"/>
         </w:rPr>
       </w:pPr>
-      <w:bookmarkStart w:id="24" w:name="_Toc187012652"/>
+      <w:bookmarkStart w:id="24" w:name="_Toc187019306"/>
       <w:r>
         <w:rPr>
           <w:lang w:val="pl-PL"/>
@@ -13595,7 +13650,7 @@
           <w:lang w:val="pl-PL"/>
         </w:rPr>
       </w:pPr>
-      <w:bookmarkStart w:id="25" w:name="_Toc187012653"/>
+      <w:bookmarkStart w:id="25" w:name="_Toc187019307"/>
       <w:r>
         <w:rPr>
           <w:lang w:val="pl-PL"/>
@@ -13624,7 +13679,7 @@
           <w:lang w:val="pl-PL"/>
         </w:rPr>
       </w:pPr>
-      <w:bookmarkStart w:id="26" w:name="_Toc187012654"/>
+      <w:bookmarkStart w:id="26" w:name="_Toc187019308"/>
       <w:r>
         <w:rPr>
           <w:lang w:val="pl-PL"/>
@@ -14555,7 +14610,7 @@
           <w:lang w:val="pl-PL"/>
         </w:rPr>
       </w:pPr>
-      <w:bookmarkStart w:id="27" w:name="_Toc187012655"/>
+      <w:bookmarkStart w:id="27" w:name="_Toc187019309"/>
       <w:r>
         <w:rPr>
           <w:lang w:val="pl-PL"/>
@@ -14572,7 +14627,7 @@
           <w:lang w:val="pl-PL"/>
         </w:rPr>
       </w:pPr>
-      <w:bookmarkStart w:id="28" w:name="_Toc187012656"/>
+      <w:bookmarkStart w:id="28" w:name="_Toc187019310"/>
       <w:r>
         <w:rPr>
           <w:lang w:val="pl-PL"/>
@@ -14653,7 +14708,7 @@
           <w:lang w:val="pl-PL"/>
         </w:rPr>
       </w:pPr>
-      <w:bookmarkStart w:id="29" w:name="_Toc187012657"/>
+      <w:bookmarkStart w:id="29" w:name="_Toc187019311"/>
       <w:r>
         <w:rPr>
           <w:rFonts w:eastAsiaTheme="minorHAnsi"/>
@@ -14833,7 +14888,7 @@
           <w:lang w:val="pl-PL"/>
         </w:rPr>
       </w:pPr>
-      <w:bookmarkStart w:id="30" w:name="_Toc187012658"/>
+      <w:bookmarkStart w:id="30" w:name="_Toc187019312"/>
       <w:r>
         <w:rPr>
           <w:rFonts w:eastAsiaTheme="minorHAnsi"/>
@@ -14978,7 +15033,7 @@
           <w:lang w:val="pl-PL"/>
         </w:rPr>
       </w:pPr>
-      <w:bookmarkStart w:id="31" w:name="_Toc187012659"/>
+      <w:bookmarkStart w:id="31" w:name="_Toc187019313"/>
       <w:r>
         <w:rPr>
           <w:rFonts w:eastAsiaTheme="minorHAnsi"/>
@@ -15077,7 +15132,7 @@
           <w:lang w:val="pl-PL"/>
         </w:rPr>
       </w:pPr>
-      <w:bookmarkStart w:id="32" w:name="_Toc187012660"/>
+      <w:bookmarkStart w:id="32" w:name="_Toc187019314"/>
       <w:r>
         <w:rPr>
           <w:rFonts w:eastAsiaTheme="minorHAnsi"/>
@@ -15173,7 +15228,7 @@
           <w:lang w:val="pl-PL"/>
         </w:rPr>
       </w:pPr>
-      <w:bookmarkStart w:id="33" w:name="_Toc187012661"/>
+      <w:bookmarkStart w:id="33" w:name="_Toc187019315"/>
       <w:proofErr w:type="spellStart"/>
       <w:r>
         <w:rPr>
@@ -15250,7 +15305,7 @@
           <w:lang w:val="pl-PL"/>
         </w:rPr>
       </w:pPr>
-      <w:bookmarkStart w:id="34" w:name="_Toc187012662"/>
+      <w:bookmarkStart w:id="34" w:name="_Toc187019316"/>
       <w:proofErr w:type="spellStart"/>
       <w:r>
         <w:rPr>
@@ -15399,7 +15454,7 @@
           <w:lang w:val="pl-PL"/>
         </w:rPr>
       </w:pPr>
-      <w:bookmarkStart w:id="35" w:name="_Toc187012663"/>
+      <w:bookmarkStart w:id="35" w:name="_Toc187019317"/>
       <w:proofErr w:type="spellStart"/>
       <w:r>
         <w:rPr>
@@ -15532,7 +15587,7 @@
           <w:lang w:val="pl-PL"/>
         </w:rPr>
       </w:pPr>
-      <w:bookmarkStart w:id="36" w:name="_Toc187012664"/>
+      <w:bookmarkStart w:id="36" w:name="_Toc187019318"/>
       <w:proofErr w:type="spellStart"/>
       <w:r>
         <w:rPr>
@@ -15661,7 +15716,7 @@
           <w:lang w:val="pl-PL"/>
         </w:rPr>
       </w:pPr>
-      <w:bookmarkStart w:id="37" w:name="_Toc187012665"/>
+      <w:bookmarkStart w:id="37" w:name="_Toc187019319"/>
       <w:r>
         <w:rPr>
           <w:lang w:val="pl-PL"/>
@@ -15839,7 +15894,7 @@
           <w:lang w:val="pl-PL"/>
         </w:rPr>
       </w:pPr>
-      <w:bookmarkStart w:id="38" w:name="_Toc187012666"/>
+      <w:bookmarkStart w:id="38" w:name="_Toc187019320"/>
       <w:proofErr w:type="spellStart"/>
       <w:r>
         <w:rPr>
@@ -15944,17 +15999,212 @@
           <w:lang w:val="pl-PL"/>
         </w:rPr>
       </w:pPr>
-      <w:bookmarkStart w:id="39" w:name="_Toc187012667"/>
-      <w:r>
-        <w:rPr>
-          <w:lang w:val="pl-PL"/>
-        </w:rPr>
+      <w:bookmarkStart w:id="39" w:name="_Toc187019321"/>
+      <w:r>
+        <w:rPr>
+          <w:lang w:val="pl-PL"/>
+        </w:rPr>
+        <w:t>Modelowanie środowiska</w:t>
+      </w:r>
+      <w:bookmarkEnd w:id="39"/>
+    </w:p>
+    <w:p>
+      <w:pPr>
+        <w:rPr>
+          <w:lang w:val="pl-PL"/>
+        </w:rPr>
+      </w:pPr>
+      <w:r>
+        <w:rPr>
+          <w:lang w:val="pl-PL"/>
+        </w:rPr>
+        <w:t xml:space="preserve">Środowisko jest podstawą symulacji. Bez niego nie uda nam się stworzyć symulacji. Chcąc je stworzyć należy zaimplementować generyczny interfejs </w:t>
+      </w:r>
+      <w:proofErr w:type="spellStart"/>
+      <w:r>
+        <w:rPr>
+          <w:lang w:val="pl-PL"/>
+        </w:rPr>
+        <w:t>ISimulationEnvironment</w:t>
+      </w:r>
+      <w:proofErr w:type="spellEnd"/>
+      <w:r>
+        <w:rPr>
+          <w:lang w:val="pl-PL"/>
+        </w:rPr>
+        <w:t>&lt;SIMULATION_STATE&gt;</w:t>
+      </w:r>
+      <w:r>
+        <w:rPr>
+          <w:lang w:val="pl-PL"/>
+        </w:rPr>
+        <w:t>, który posiada następujące metody:</w:t>
+      </w:r>
+    </w:p>
+    <w:p>
+      <w:pPr>
+        <w:pStyle w:val="ListParagraph"/>
+        <w:numPr>
+          <w:ilvl w:val="0"/>
+          <w:numId w:val="20"/>
+        </w:numPr>
+        <w:rPr>
+          <w:lang w:val="pl-PL"/>
+        </w:rPr>
+      </w:pPr>
+      <w:proofErr w:type="spellStart"/>
+      <w:r>
+        <w:rPr>
+          <w:lang w:val="pl-PL"/>
+        </w:rPr>
+        <w:t>CheckCrashConditions</w:t>
+      </w:r>
+      <w:proofErr w:type="spellEnd"/>
+      <w:r>
+        <w:rPr>
+          <w:lang w:val="pl-PL"/>
+        </w:rPr>
+        <w:t xml:space="preserve"> – sprawdza czy stan środowiska jest prawidłowy. Jeżeli z jakiś powodów wystąpiły zaburzenia symulacji to jest najlepsze miejsce</w:t>
+      </w:r>
+      <w:r>
+        <w:rPr>
+          <w:lang w:val="pl-PL"/>
+        </w:rPr>
+        <w:t>,</w:t>
+      </w:r>
+      <w:r>
+        <w:rPr>
+          <w:lang w:val="pl-PL"/>
+        </w:rPr>
+        <w:t xml:space="preserve"> aby to sprawdzić.</w:t>
+      </w:r>
+    </w:p>
+    <w:p>
+      <w:pPr>
+        <w:pStyle w:val="ListParagraph"/>
+        <w:numPr>
+          <w:ilvl w:val="0"/>
+          <w:numId w:val="20"/>
+        </w:numPr>
+        <w:rPr>
+          <w:lang w:val="pl-PL"/>
+        </w:rPr>
+      </w:pPr>
+      <w:proofErr w:type="spellStart"/>
+      <w:r>
+        <w:rPr>
+          <w:lang w:val="pl-PL"/>
+        </w:rPr>
+        <w:t>LoadState</w:t>
+      </w:r>
+      <w:proofErr w:type="spellEnd"/>
+      <w:r>
+        <w:rPr>
+          <w:lang w:val="pl-PL"/>
+        </w:rPr>
+        <w:t xml:space="preserve"> – ładuję stan środowiska</w:t>
+      </w:r>
+    </w:p>
+    <w:p>
+      <w:pPr>
+        <w:pStyle w:val="ListParagraph"/>
+        <w:numPr>
+          <w:ilvl w:val="0"/>
+          <w:numId w:val="20"/>
+        </w:numPr>
+        <w:rPr>
+          <w:lang w:val="en-GB"/>
+        </w:rPr>
+      </w:pPr>
+      <w:proofErr w:type="spellStart"/>
+      <w:r>
+        <w:rPr>
+          <w:lang w:val="en-GB"/>
+        </w:rPr>
+        <w:t>CreateSnapshot</w:t>
+      </w:r>
+      <w:proofErr w:type="spellEnd"/>
+      <w:r>
+        <w:rPr>
+          <w:lang w:val="en-GB"/>
+        </w:rPr>
+        <w:t xml:space="preserve"> – </w:t>
+      </w:r>
+      <w:proofErr w:type="spellStart"/>
+      <w:r>
+        <w:rPr>
+          <w:lang w:val="en-GB"/>
+        </w:rPr>
+        <w:t>tworzy</w:t>
+      </w:r>
+      <w:proofErr w:type="spellEnd"/>
+      <w:r>
+        <w:rPr>
+          <w:lang w:val="en-GB"/>
+        </w:rPr>
+        <w:t xml:space="preserve"> snapshot</w:t>
+      </w:r>
+    </w:p>
+    <w:p>
+      <w:pPr>
+        <w:rPr>
+          <w:lang w:val="pl-PL"/>
+        </w:rPr>
+      </w:pPr>
+      <w:r>
+        <w:rPr>
+          <w:lang w:val="pl-PL"/>
+        </w:rPr>
+        <w:t xml:space="preserve">Istnieje również </w:t>
+      </w:r>
+      <w:r>
+        <w:rPr>
+          <w:lang w:val="pl-PL"/>
+        </w:rPr>
+        <w:t xml:space="preserve">abstrakcyjna klasa </w:t>
+      </w:r>
+      <w:proofErr w:type="spellStart"/>
+      <w:r>
+        <w:rPr>
+          <w:lang w:val="pl-PL"/>
+        </w:rPr>
+        <w:t>DefaultSimulationEnvironment</w:t>
+      </w:r>
+      <w:proofErr w:type="spellEnd"/>
+      <w:r>
+        <w:rPr>
+          <w:lang w:val="pl-PL"/>
+        </w:rPr>
+        <w:t>&lt;SIMULATION_STATE&gt;</w:t>
+      </w:r>
+      <w:r>
+        <w:rPr>
+          <w:lang w:val="pl-PL"/>
+        </w:rPr>
+        <w:t xml:space="preserve">, którą można używać, aby zaoszczędzić sobie implementacji wszystkich metod. </w:t>
+      </w:r>
+    </w:p>
+    <w:p>
+      <w:pPr>
+        <w:pStyle w:val="Heading2"/>
+        <w:rPr>
+          <w:lang w:val="pl-PL"/>
+        </w:rPr>
+      </w:pPr>
+      <w:bookmarkStart w:id="40" w:name="_Toc187019322"/>
+      <w:r>
+        <w:rPr>
+          <w:lang w:val="pl-PL"/>
+        </w:rPr>
+        <w:lastRenderedPageBreak/>
         <w:t>Modelowanie agentów</w:t>
       </w:r>
-      <w:bookmarkEnd w:id="39"/>
-    </w:p>
-    <w:p>
-      <w:pPr>
+      <w:bookmarkEnd w:id="40"/>
+    </w:p>
+    <w:p>
+      <w:pPr>
+        <w:keepNext/>
+        <w:keepLines/>
         <w:rPr>
           <w:lang w:val="pl-PL"/>
         </w:rPr>
@@ -15995,6 +16245,8 @@
     <w:p>
       <w:pPr>
         <w:pStyle w:val="ListParagraph"/>
+        <w:keepNext/>
+        <w:keepLines/>
         <w:numPr>
           <w:ilvl w:val="0"/>
           <w:numId w:val="17"/>
@@ -16013,6 +16265,8 @@
     <w:p>
       <w:pPr>
         <w:pStyle w:val="ListParagraph"/>
+        <w:keepNext/>
+        <w:keepLines/>
         <w:numPr>
           <w:ilvl w:val="0"/>
           <w:numId w:val="17"/>
@@ -16039,6 +16293,8 @@
     <w:p>
       <w:pPr>
         <w:pStyle w:val="ListParagraph"/>
+        <w:keepNext/>
+        <w:keepLines/>
         <w:numPr>
           <w:ilvl w:val="0"/>
           <w:numId w:val="17"/>
@@ -16059,26 +16315,14 @@
         <w:rPr>
           <w:lang w:val="pl-PL"/>
         </w:rPr>
-        <w:t xml:space="preserve"> </w:t>
-      </w:r>
-      <w:proofErr w:type="gramStart"/>
-      <w:r>
-        <w:rPr>
-          <w:lang w:val="pl-PL"/>
-        </w:rPr>
-        <w:t>–  zmienia</w:t>
-      </w:r>
-      <w:proofErr w:type="gramEnd"/>
-      <w:r>
-        <w:rPr>
-          <w:lang w:val="pl-PL"/>
-        </w:rPr>
-        <w:t xml:space="preserve"> stan agenta</w:t>
+        <w:t xml:space="preserve"> – zmienia stan agenta</w:t>
       </w:r>
     </w:p>
     <w:p>
       <w:pPr>
         <w:pStyle w:val="ListParagraph"/>
+        <w:keepNext/>
+        <w:keepLines/>
         <w:numPr>
           <w:ilvl w:val="0"/>
           <w:numId w:val="17"/>
@@ -16105,6 +16349,8 @@
     <w:p>
       <w:pPr>
         <w:pStyle w:val="ListParagraph"/>
+        <w:keepNext/>
+        <w:keepLines/>
         <w:numPr>
           <w:ilvl w:val="0"/>
           <w:numId w:val="17"/>
@@ -16144,6 +16390,8 @@
     </w:p>
     <w:p>
       <w:pPr>
+        <w:keepNext/>
+        <w:keepLines/>
         <w:rPr>
           <w:lang w:val="pl-PL"/>
         </w:rPr>
@@ -16172,16 +16420,14 @@
         <w:rPr>
           <w:lang w:val="pl-PL"/>
         </w:rPr>
-        <w:t xml:space="preserve"> oparta o wewnętrzny stan agenta, którą można zaimplementować. Przydaje </w:t>
-      </w:r>
-      <w:proofErr w:type="gramStart"/>
-      <w:r>
-        <w:rPr>
-          <w:lang w:val="pl-PL"/>
-        </w:rPr>
-        <w:t>się</w:t>
-      </w:r>
-      <w:proofErr w:type="gramEnd"/>
+        <w:t xml:space="preserve"> oparta o wewnętrzny stan agenta, którą można zaimplementować. Przydaje się</w:t>
+      </w:r>
+      <w:r>
+        <w:rPr>
+          <w:lang w:val="pl-PL"/>
+        </w:rPr>
+        <w:t>,</w:t>
+      </w:r>
       <w:r>
         <w:rPr>
           <w:lang w:val="pl-PL"/>
@@ -16198,6 +16444,8 @@
     <w:p>
       <w:pPr>
         <w:pStyle w:val="ListParagraph"/>
+        <w:keepNext/>
+        <w:keepLines/>
         <w:numPr>
           <w:ilvl w:val="0"/>
           <w:numId w:val="18"/>
@@ -16224,6 +16472,8 @@
     <w:p>
       <w:pPr>
         <w:pStyle w:val="ListParagraph"/>
+        <w:keepNext/>
+        <w:keepLines/>
         <w:numPr>
           <w:ilvl w:val="0"/>
           <w:numId w:val="18"/>
@@ -16249,6 +16499,8 @@
     </w:p>
     <w:p>
       <w:pPr>
+        <w:keepNext/>
+        <w:keepLines/>
         <w:rPr>
           <w:lang w:val="pl-PL"/>
         </w:rPr>
@@ -16263,6 +16515,8 @@
     <w:p>
       <w:pPr>
         <w:pStyle w:val="ListParagraph"/>
+        <w:keepNext/>
+        <w:keepLines/>
         <w:numPr>
           <w:ilvl w:val="0"/>
           <w:numId w:val="19"/>
@@ -16385,6 +16639,8 @@
     <w:p>
       <w:pPr>
         <w:pStyle w:val="ListParagraph"/>
+        <w:keepNext/>
+        <w:keepLines/>
         <w:numPr>
           <w:ilvl w:val="0"/>
           <w:numId w:val="19"/>
@@ -16405,13 +16661,19 @@
         <w:rPr>
           <w:lang w:val="pl-PL"/>
         </w:rPr>
-        <w:t xml:space="preserve"> - </w:t>
-      </w:r>
-      <w:r>
-        <w:rPr>
-          <w:lang w:val="pl-PL"/>
-        </w:rPr>
-        <w:t xml:space="preserve">– robi to samo co w przypadku interfejsu </w:t>
+        <w:t xml:space="preserve"> </w:t>
+      </w:r>
+      <w:r>
+        <w:rPr>
+          <w:lang w:val="pl-PL"/>
+        </w:rPr>
+        <w:t>-</w:t>
+      </w:r>
+      <w:r>
+        <w:rPr>
+          <w:lang w:val="pl-PL"/>
+        </w:rPr>
+        <w:t xml:space="preserve"> robi to samo co w przypadku interfejsu </w:t>
       </w:r>
       <w:proofErr w:type="spellStart"/>
       <w:r>
@@ -16462,73 +16724,665 @@
           <w:lang w:val="pl-PL"/>
         </w:rPr>
       </w:pPr>
-      <w:bookmarkStart w:id="40" w:name="_Toc187012668"/>
+      <w:bookmarkStart w:id="41" w:name="_Toc187019323"/>
+      <w:r>
+        <w:rPr>
+          <w:lang w:val="pl-PL"/>
+        </w:rPr>
+        <w:t>Mechanizmy synchronizacji i harmonogramu</w:t>
+      </w:r>
+      <w:bookmarkEnd w:id="41"/>
+    </w:p>
+    <w:p>
+      <w:pPr>
+        <w:rPr>
+          <w:lang w:val="pl-PL"/>
+        </w:rPr>
+      </w:pPr>
+      <w:r>
+        <w:rPr>
+          <w:lang w:val="pl-PL"/>
+        </w:rPr>
+        <w:t xml:space="preserve">Symulacje tworzone za pomocą tego </w:t>
+      </w:r>
+      <w:proofErr w:type="spellStart"/>
+      <w:r>
+        <w:rPr>
+          <w:lang w:val="pl-PL"/>
+        </w:rPr>
+        <w:t>frameworka</w:t>
+      </w:r>
+      <w:proofErr w:type="spellEnd"/>
+      <w:r>
+        <w:rPr>
+          <w:lang w:val="pl-PL"/>
+        </w:rPr>
+        <w:t xml:space="preserve"> są dyskretne ze stałym krokiem czasowym. Oznacza to, że </w:t>
+      </w:r>
+      <w:r>
+        <w:rPr>
+          <w:lang w:val="pl-PL"/>
+        </w:rPr>
+        <w:t xml:space="preserve">można ustawić czas podczas budowania symulacji za pomocą metody </w:t>
+      </w:r>
+      <w:proofErr w:type="spellStart"/>
+      <w:r>
+        <w:rPr>
+          <w:lang w:val="pl-PL"/>
+        </w:rPr>
+        <w:t>SetSimulationStep</w:t>
+      </w:r>
+      <w:proofErr w:type="spellEnd"/>
+      <w:r>
+        <w:rPr>
+          <w:lang w:val="pl-PL"/>
+        </w:rPr>
+        <w:t xml:space="preserve">. Jeżeli tego nie zrobimy, czas nie będzie aktualizowany, a jedynie co będzie aktualizowane to numer </w:t>
+      </w:r>
+      <w:r>
+        <w:rPr>
+          <w:lang w:val="pl-PL"/>
+        </w:rPr>
+        <w:t xml:space="preserve">iteracji. Za przechowywanie obecnego stanu czasowego odpowiedzialna jest klasa </w:t>
+      </w:r>
+      <w:proofErr w:type="spellStart"/>
+      <w:r>
+        <w:rPr>
+          <w:lang w:val="en-GB"/>
+        </w:rPr>
+        <w:t>SimulationTime</w:t>
+      </w:r>
+      <w:proofErr w:type="spellEnd"/>
+      <w:r>
+        <w:rPr>
+          <w:lang w:val="en-GB"/>
+        </w:rPr>
+        <w:t>.</w:t>
+      </w:r>
+    </w:p>
+    <w:p>
+      <w:pPr>
+        <w:pStyle w:val="Heading2"/>
+        <w:rPr>
+          <w:lang w:val="pl-PL"/>
+        </w:rPr>
+      </w:pPr>
+      <w:bookmarkStart w:id="42" w:name="_Toc187019324"/>
       <w:r>
         <w:rPr>
           <w:lang w:val="pl-PL"/>
         </w:rPr>
         <w:lastRenderedPageBreak/>
-        <w:t>Mechanizmy synchronizacji i harmonogramu</w:t>
-      </w:r>
-      <w:bookmarkEnd w:id="40"/>
-    </w:p>
-    <w:p>
-      <w:pPr>
-        <w:rPr>
-          <w:lang w:val="pl-PL"/>
-        </w:rPr>
-      </w:pPr>
-    </w:p>
-    <w:p>
-      <w:pPr>
-        <w:rPr>
-          <w:lang w:val="pl-PL"/>
-        </w:rPr>
-      </w:pPr>
-      <w:r>
-        <w:rPr>
-          <w:lang w:val="pl-PL"/>
-        </w:rPr>
-        <w:t xml:space="preserve">Jakie mechanizmy oferuje Twój </w:t>
-      </w:r>
-      <w:proofErr w:type="spellStart"/>
-      <w:r>
-        <w:rPr>
-          <w:lang w:val="pl-PL"/>
-        </w:rPr>
-        <w:t>framework</w:t>
-      </w:r>
-      <w:proofErr w:type="spellEnd"/>
-      <w:r>
-        <w:rPr>
-          <w:lang w:val="pl-PL"/>
-        </w:rPr>
-        <w:t xml:space="preserve"> do obsługi wielowątkowości? (np. </w:t>
-      </w:r>
-      <w:proofErr w:type="spellStart"/>
-      <w:r>
-        <w:rPr>
-          <w:lang w:val="pl-PL"/>
-        </w:rPr>
-        <w:t>locki</w:t>
-      </w:r>
-      <w:proofErr w:type="spellEnd"/>
-      <w:r>
-        <w:rPr>
-          <w:lang w:val="pl-PL"/>
-        </w:rPr>
-        <w:t xml:space="preserve">, semafory, kolekcje współbieżne z przestrzeni nazw </w:t>
-      </w:r>
-      <w:proofErr w:type="spellStart"/>
-      <w:proofErr w:type="gramStart"/>
-      <w:r>
-        <w:rPr>
-          <w:lang w:val="pl-PL"/>
-        </w:rPr>
-        <w:t>System.Collections.Concurrent</w:t>
-      </w:r>
-      <w:proofErr w:type="spellEnd"/>
-      <w:proofErr w:type="gramEnd"/>
+        <w:t>Konfiguracja i rozszerzalność</w:t>
+      </w:r>
+      <w:bookmarkEnd w:id="42"/>
+    </w:p>
+    <w:p>
+      <w:pPr>
+        <w:keepNext/>
+        <w:keepLines/>
+        <w:rPr>
+          <w:lang w:val="pl-PL"/>
+        </w:rPr>
+      </w:pPr>
+      <w:r>
+        <w:rPr>
+          <w:lang w:val="pl-PL"/>
+        </w:rPr>
+        <w:t>W procesie konfiguracji symulacji mamy możliwość dodania operacji na różnych etapach pojedynczej iteracji symulacji. Są to</w:t>
+      </w:r>
+      <w:r>
+        <w:rPr>
+          <w:lang w:val="pl-PL"/>
+        </w:rPr>
+        <w:t>:</w:t>
+      </w:r>
+    </w:p>
+    <w:p>
+      <w:pPr>
+        <w:pStyle w:val="ListParagraph"/>
+        <w:keepNext/>
+        <w:keepLines/>
+        <w:numPr>
+          <w:ilvl w:val="0"/>
+          <w:numId w:val="21"/>
+        </w:numPr>
+        <w:rPr>
+          <w:lang w:val="pl-PL"/>
+        </w:rPr>
+      </w:pPr>
+      <w:r>
+        <w:rPr>
+          <w:lang w:val="pl-PL"/>
+        </w:rPr>
+        <w:t>aktualizacje środowiska przed działaniem agentów</w:t>
+      </w:r>
+    </w:p>
+    <w:p>
+      <w:pPr>
+        <w:pStyle w:val="ListParagraph"/>
+        <w:keepNext/>
+        <w:keepLines/>
+        <w:numPr>
+          <w:ilvl w:val="0"/>
+          <w:numId w:val="21"/>
+        </w:numPr>
+        <w:rPr>
+          <w:lang w:val="pl-PL"/>
+        </w:rPr>
+      </w:pPr>
+      <w:r>
+        <w:rPr>
+          <w:lang w:val="pl-PL"/>
+        </w:rPr>
+        <w:t>dodatkow</w:t>
+      </w:r>
+      <w:r>
+        <w:rPr>
+          <w:lang w:val="pl-PL"/>
+        </w:rPr>
+        <w:t>e</w:t>
+      </w:r>
+      <w:r>
+        <w:rPr>
+          <w:lang w:val="pl-PL"/>
+        </w:rPr>
+        <w:t xml:space="preserve"> zdarze</w:t>
+      </w:r>
+      <w:r>
+        <w:rPr>
+          <w:lang w:val="pl-PL"/>
+        </w:rPr>
+        <w:t>nia</w:t>
+      </w:r>
+      <w:r>
+        <w:rPr>
+          <w:lang w:val="pl-PL"/>
+        </w:rPr>
+        <w:t>, którym możemy zdefiniować</w:t>
+      </w:r>
+      <w:r>
+        <w:rPr>
+          <w:lang w:val="pl-PL"/>
+        </w:rPr>
+        <w:t xml:space="preserve"> moment odpalenia</w:t>
+      </w:r>
+    </w:p>
+    <w:p>
+      <w:pPr>
+        <w:pStyle w:val="ListParagraph"/>
+        <w:keepNext/>
+        <w:keepLines/>
+        <w:numPr>
+          <w:ilvl w:val="0"/>
+          <w:numId w:val="21"/>
+        </w:numPr>
+        <w:rPr>
+          <w:lang w:val="pl-PL"/>
+        </w:rPr>
+      </w:pPr>
+      <w:r>
+        <w:rPr>
+          <w:lang w:val="pl-PL"/>
+        </w:rPr>
+        <w:t>niezależni agenci, którzy mogą być zarówno elementami bezpośrednimi testu symulacji jak i pomagać w eksperymencie</w:t>
+      </w:r>
+    </w:p>
+    <w:p>
+      <w:pPr>
+        <w:pStyle w:val="ListParagraph"/>
+        <w:keepNext/>
+        <w:keepLines/>
+        <w:numPr>
+          <w:ilvl w:val="0"/>
+          <w:numId w:val="21"/>
+        </w:numPr>
+        <w:rPr>
+          <w:lang w:val="pl-PL"/>
+        </w:rPr>
+      </w:pPr>
+      <w:proofErr w:type="spellStart"/>
+      <w:r>
+        <w:rPr>
+          <w:lang w:val="pl-PL"/>
+        </w:rPr>
+        <w:t>callback</w:t>
+      </w:r>
+      <w:r>
+        <w:rPr>
+          <w:lang w:val="pl-PL"/>
+        </w:rPr>
+        <w:t>s</w:t>
+      </w:r>
+      <w:proofErr w:type="spellEnd"/>
+      <w:r>
+        <w:rPr>
+          <w:lang w:val="pl-PL"/>
+        </w:rPr>
+        <w:t>,</w:t>
+      </w:r>
+      <w:r>
+        <w:rPr>
+          <w:lang w:val="pl-PL"/>
+        </w:rPr>
+        <w:t xml:space="preserve"> czyli akcje</w:t>
+      </w:r>
+      <w:r>
+        <w:rPr>
+          <w:lang w:val="pl-PL"/>
+        </w:rPr>
+        <w:t xml:space="preserve"> odpalane zawsze na koniec iteracji</w:t>
+      </w:r>
+    </w:p>
+    <w:p>
+      <w:pPr>
+        <w:keepNext/>
+        <w:keepLines/>
+        <w:rPr>
+          <w:lang w:val="pl-PL"/>
+        </w:rPr>
+      </w:pPr>
+    </w:p>
+    <w:p>
+      <w:pPr>
+        <w:pStyle w:val="Heading2"/>
+        <w:rPr>
+          <w:lang w:val="pl-PL"/>
+        </w:rPr>
+      </w:pPr>
+      <w:bookmarkStart w:id="43" w:name="_Toc187019325"/>
+      <w:r>
+        <w:rPr>
+          <w:lang w:val="pl-PL"/>
+        </w:rPr>
+        <w:t>Przykładowa implementacja scenariusza</w:t>
+      </w:r>
+      <w:bookmarkEnd w:id="43"/>
+    </w:p>
+    <w:p>
+      <w:pPr>
+        <w:keepNext/>
+        <w:keepLines/>
+        <w:rPr>
+          <w:lang w:val="pl-PL"/>
+        </w:rPr>
+      </w:pPr>
+      <w:r>
+        <w:rPr>
+          <w:lang w:val="pl-PL"/>
+        </w:rPr>
+        <w:t>Weźmy sobie przykład generowania symulacji obsługi lotniska</w:t>
+      </w:r>
+      <w:r>
+        <w:rPr>
+          <w:lang w:val="pl-PL"/>
+        </w:rPr>
+        <w:t>:</w:t>
+      </w:r>
+      <w:r>
+        <w:rPr>
+          <w:lang w:val="pl-PL"/>
+        </w:rPr>
+        <w:t xml:space="preserve"> </w:t>
+      </w:r>
+    </w:p>
+    <w:p>
+      <w:pPr>
+        <w:pStyle w:val="ListParagraph"/>
+        <w:keepNext/>
+        <w:keepLines/>
+        <w:numPr>
+          <w:ilvl w:val="0"/>
+          <w:numId w:val="22"/>
+        </w:numPr>
+        <w:rPr>
+          <w:lang w:val="pl-PL"/>
+        </w:rPr>
+      </w:pPr>
+      <w:r>
+        <w:rPr>
+          <w:lang w:val="pl-PL"/>
+        </w:rPr>
+        <w:t xml:space="preserve">Środowiskiem będzie u nas reprezentacja lotniska. </w:t>
+      </w:r>
+    </w:p>
+    <w:p>
+      <w:pPr>
+        <w:pStyle w:val="ListParagraph"/>
+        <w:keepNext/>
+        <w:keepLines/>
+        <w:numPr>
+          <w:ilvl w:val="0"/>
+          <w:numId w:val="22"/>
+        </w:numPr>
+        <w:rPr>
+          <w:lang w:val="pl-PL"/>
+        </w:rPr>
+      </w:pPr>
+      <w:r>
+        <w:rPr>
+          <w:lang w:val="pl-PL"/>
+        </w:rPr>
+        <w:t>Mam</w:t>
+      </w:r>
+      <w:r>
+        <w:rPr>
+          <w:lang w:val="pl-PL"/>
+        </w:rPr>
+        <w:t>y</w:t>
+      </w:r>
+      <w:r>
+        <w:rPr>
+          <w:lang w:val="pl-PL"/>
+        </w:rPr>
+        <w:t xml:space="preserve"> jednego agenta </w:t>
+      </w:r>
+      <w:proofErr w:type="spellStart"/>
+      <w:r>
+        <w:rPr>
+          <w:lang w:val="pl-PL"/>
+        </w:rPr>
+        <w:t>reprezentuającego</w:t>
+      </w:r>
+      <w:proofErr w:type="spellEnd"/>
+      <w:r>
+        <w:rPr>
+          <w:lang w:val="pl-PL"/>
+        </w:rPr>
+        <w:t xml:space="preserve"> koordynatora lotniska. </w:t>
+      </w:r>
+    </w:p>
+    <w:p>
+      <w:pPr>
+        <w:pStyle w:val="ListParagraph"/>
+        <w:keepNext/>
+        <w:keepLines/>
+        <w:numPr>
+          <w:ilvl w:val="0"/>
+          <w:numId w:val="22"/>
+        </w:numPr>
+        <w:rPr>
+          <w:lang w:val="pl-PL"/>
+        </w:rPr>
+      </w:pPr>
+      <w:r>
+        <w:rPr>
+          <w:lang w:val="pl-PL"/>
+        </w:rPr>
+        <w:t xml:space="preserve">Zdarzenie, które polega na przybyciu nowego samolotu. </w:t>
+      </w:r>
+    </w:p>
+    <w:p>
+      <w:pPr>
+        <w:pStyle w:val="ListParagraph"/>
+        <w:keepNext/>
+        <w:keepLines/>
+        <w:numPr>
+          <w:ilvl w:val="0"/>
+          <w:numId w:val="22"/>
+        </w:numPr>
+        <w:rPr>
+          <w:lang w:val="pl-PL"/>
+        </w:rPr>
+      </w:pPr>
+      <w:r>
+        <w:rPr>
+          <w:lang w:val="pl-PL"/>
+        </w:rPr>
+        <w:t xml:space="preserve">Zbiór aktualizacji stanu lotniska. </w:t>
+      </w:r>
+    </w:p>
+    <w:p>
+      <w:pPr>
+        <w:pStyle w:val="ListParagraph"/>
+        <w:keepNext/>
+        <w:keepLines/>
+        <w:numPr>
+          <w:ilvl w:val="0"/>
+          <w:numId w:val="22"/>
+        </w:numPr>
+        <w:rPr>
+          <w:lang w:val="pl-PL"/>
+        </w:rPr>
+      </w:pPr>
+      <w:r>
+        <w:rPr>
+          <w:lang w:val="pl-PL"/>
+        </w:rPr>
+        <w:t>Posiadamy metodę renderującą obecny stan.</w:t>
+      </w:r>
+    </w:p>
+    <w:p>
+      <w:pPr>
+        <w:pStyle w:val="ListParagraph"/>
+        <w:keepNext/>
+        <w:keepLines/>
+        <w:numPr>
+          <w:ilvl w:val="0"/>
+          <w:numId w:val="22"/>
+        </w:numPr>
+        <w:rPr>
+          <w:lang w:val="pl-PL"/>
+        </w:rPr>
+      </w:pPr>
+      <w:r>
+        <w:rPr>
+          <w:lang w:val="pl-PL"/>
+        </w:rPr>
+        <w:t>Ustawiamy, aby co jedną minutę była aktualizacja obecnego stanu.</w:t>
+      </w:r>
+    </w:p>
+    <w:p>
+      <w:pPr>
+        <w:pStyle w:val="ListParagraph"/>
+        <w:keepNext/>
+        <w:keepLines/>
+        <w:numPr>
+          <w:ilvl w:val="0"/>
+          <w:numId w:val="22"/>
+        </w:numPr>
+        <w:rPr>
+          <w:lang w:val="pl-PL"/>
+        </w:rPr>
+      </w:pPr>
+      <w:r>
+        <w:rPr>
+          <w:lang w:val="pl-PL"/>
+        </w:rPr>
+        <w:t>W ramach wizualizacji odczekujemy 0.1s na kolejną iterację.</w:t>
+      </w:r>
+    </w:p>
+    <w:p>
+      <w:pPr>
+        <w:pStyle w:val="ListParagraph"/>
+        <w:keepNext/>
+        <w:keepLines/>
+        <w:numPr>
+          <w:ilvl w:val="0"/>
+          <w:numId w:val="22"/>
+        </w:numPr>
+        <w:rPr>
+          <w:lang w:val="pl-PL"/>
+        </w:rPr>
+      </w:pPr>
+      <w:r>
+        <w:rPr>
+          <w:lang w:val="pl-PL"/>
+        </w:rPr>
+        <w:t>Ustawiamy ziarno losowości.</w:t>
+      </w:r>
+    </w:p>
+    <w:p>
+      <w:pPr>
+        <w:pStyle w:val="ListParagraph"/>
+        <w:keepNext/>
+        <w:keepLines/>
+        <w:numPr>
+          <w:ilvl w:val="0"/>
+          <w:numId w:val="22"/>
+        </w:numPr>
+        <w:rPr>
+          <w:lang w:val="pl-PL"/>
+        </w:rPr>
+      </w:pPr>
+      <w:r>
+        <w:rPr>
+          <w:lang w:val="pl-PL"/>
+        </w:rPr>
+        <w:t xml:space="preserve">Dodajemy </w:t>
+      </w:r>
+      <w:proofErr w:type="spellStart"/>
+      <w:r>
+        <w:rPr>
+          <w:lang w:val="pl-PL"/>
+        </w:rPr>
+        <w:t>snapshoty</w:t>
+      </w:r>
+      <w:proofErr w:type="spellEnd"/>
+      <w:r>
+        <w:rPr>
+          <w:lang w:val="pl-PL"/>
+        </w:rPr>
+        <w:t>.</w:t>
+      </w:r>
+    </w:p>
+    <w:p>
+      <w:pPr>
+        <w:keepNext/>
+        <w:keepLines/>
+        <w:rPr>
+          <w:lang w:val="pl-PL"/>
+        </w:rPr>
+      </w:pPr>
+      <w:r>
+        <w:rPr>
+          <w:lang w:val="pl-PL"/>
+        </w:rPr>
+        <w:drawing>
+          <wp:inline distT="0" distB="0" distL="0" distR="0" wp14:anchorId="6AEF1FB1" wp14:editId="7BB686EE">
+            <wp:extent cx="5943600" cy="2726690"/>
+            <wp:effectExtent l="0" t="0" r="0" b="0"/>
+            <wp:docPr id="1261021881" name="Picture 1" descr="A computer screen shot of a program code&#10;&#10;Description automatically generated"/>
+            <wp:cNvGraphicFramePr>
+              <a:graphicFrameLocks xmlns:a="http://schemas.openxmlformats.org/drawingml/2006/main" noChangeAspect="1"/>
+            </wp:cNvGraphicFramePr>
+            <a:graphic xmlns:a="http://schemas.openxmlformats.org/drawingml/2006/main">
+              <a:graphicData uri="http://schemas.openxmlformats.org/drawingml/2006/picture">
+                <pic:pic xmlns:pic="http://schemas.openxmlformats.org/drawingml/2006/picture">
+                  <pic:nvPicPr>
+                    <pic:cNvPr id="1261021881" name="Picture 1" descr="A computer screen shot of a program code&#10;&#10;Description automatically generated"/>
+                    <pic:cNvPicPr/>
+                  </pic:nvPicPr>
+                  <pic:blipFill>
+                    <a:blip r:embed="rId11"/>
+                    <a:stretch>
+                      <a:fillRect/>
+                    </a:stretch>
+                  </pic:blipFill>
+                  <pic:spPr>
+                    <a:xfrm>
+                      <a:off x="0" y="0"/>
+                      <a:ext cx="5943600" cy="2726690"/>
+                    </a:xfrm>
+                    <a:prstGeom prst="rect">
+                      <a:avLst/>
+                    </a:prstGeom>
+                  </pic:spPr>
+                </pic:pic>
+              </a:graphicData>
+            </a:graphic>
+          </wp:inline>
+        </w:drawing>
+      </w:r>
+    </w:p>
+    <w:p>
+      <w:pPr>
+        <w:pStyle w:val="Heading1"/>
+        <w:rPr>
+          <w:lang w:val="pl-PL"/>
+        </w:rPr>
+      </w:pPr>
+      <w:bookmarkStart w:id="44" w:name="_Toc187019326"/>
+      <w:r>
+        <w:rPr>
+          <w:lang w:val="pl-PL"/>
+        </w:rPr>
+        <w:lastRenderedPageBreak/>
+        <w:t>Testy i eksperymenty</w:t>
+      </w:r>
+      <w:bookmarkEnd w:id="44"/>
+    </w:p>
+    <w:p>
+      <w:pPr>
+        <w:pStyle w:val="Heading2"/>
+        <w:rPr>
+          <w:lang w:val="pl-PL"/>
+        </w:rPr>
+      </w:pPr>
+      <w:bookmarkStart w:id="45" w:name="_Toc187019327"/>
+      <w:r>
+        <w:rPr>
+          <w:lang w:val="pl-PL"/>
+        </w:rPr>
+        <w:t>Testy jednostkowe i integracyjne</w:t>
+      </w:r>
+      <w:bookmarkEnd w:id="45"/>
+    </w:p>
+    <w:p>
+      <w:pPr>
+        <w:rPr>
+          <w:lang w:val="pl-PL"/>
+        </w:rPr>
+      </w:pPr>
+    </w:p>
+    <w:p>
+      <w:pPr>
+        <w:rPr>
+          <w:lang w:val="pl-PL"/>
+        </w:rPr>
+      </w:pPr>
+      <w:r>
+        <w:rPr>
+          <w:lang w:val="pl-PL"/>
+        </w:rPr>
+        <w:t>Przykłady testów w C# (</w:t>
+      </w:r>
+      <w:proofErr w:type="spellStart"/>
+      <w:r>
+        <w:rPr>
+          <w:lang w:val="pl-PL"/>
+        </w:rPr>
+        <w:t>xUnit</w:t>
+      </w:r>
+      <w:proofErr w:type="spellEnd"/>
+      <w:r>
+        <w:rPr>
+          <w:lang w:val="pl-PL"/>
+        </w:rPr>
+        <w:t xml:space="preserve">, </w:t>
+      </w:r>
+      <w:proofErr w:type="spellStart"/>
+      <w:r>
+        <w:rPr>
+          <w:lang w:val="pl-PL"/>
+        </w:rPr>
+        <w:t>NUnit</w:t>
+      </w:r>
+      <w:proofErr w:type="spellEnd"/>
+      <w:r>
+        <w:rPr>
+          <w:lang w:val="pl-PL"/>
+        </w:rPr>
+        <w:t xml:space="preserve">, </w:t>
+      </w:r>
+      <w:proofErr w:type="spellStart"/>
+      <w:r>
+        <w:rPr>
+          <w:lang w:val="pl-PL"/>
+        </w:rPr>
+        <w:t>MSTest</w:t>
+      </w:r>
+      <w:proofErr w:type="spellEnd"/>
       <w:r>
         <w:rPr>
           <w:lang w:val="pl-PL"/>
@@ -16546,34 +17400,7 @@
         <w:rPr>
           <w:lang w:val="pl-PL"/>
         </w:rPr>
-        <w:t xml:space="preserve">Czy symulacja jest dyskretna (taktowana co określony krok czasowy) czy ciągła (z delta </w:t>
-      </w:r>
-      <w:proofErr w:type="spellStart"/>
-      <w:r>
-        <w:rPr>
-          <w:lang w:val="pl-PL"/>
-        </w:rPr>
-        <w:t>time</w:t>
-      </w:r>
-      <w:proofErr w:type="spellEnd"/>
-      <w:r>
-        <w:rPr>
-          <w:lang w:val="pl-PL"/>
-        </w:rPr>
-        <w:t>)?</w:t>
-      </w:r>
-    </w:p>
-    <w:p>
-      <w:pPr>
-        <w:rPr>
-          <w:lang w:val="pl-PL"/>
-        </w:rPr>
-      </w:pPr>
-      <w:r>
-        <w:rPr>
-          <w:lang w:val="pl-PL"/>
-        </w:rPr>
-        <w:t>Czy każdy agent dostaje „przedział czasu”, w którym się uaktywnia?</w:t>
+        <w:t>Jakie aspekty testujemy? (poprawność komunikacji między agentami, rejestrowanie danych, stabilność działania).</w:t>
       </w:r>
     </w:p>
     <w:p>
@@ -16583,46 +17410,73 @@
           <w:lang w:val="pl-PL"/>
         </w:rPr>
       </w:pPr>
-      <w:bookmarkStart w:id="41" w:name="_Toc187012669"/>
-      <w:r>
-        <w:rPr>
-          <w:lang w:val="pl-PL"/>
-        </w:rPr>
-        <w:t>Konfiguracja i rozszerzalność</w:t>
-      </w:r>
-      <w:bookmarkEnd w:id="41"/>
-    </w:p>
-    <w:p>
-      <w:pPr>
-        <w:rPr>
-          <w:lang w:val="pl-PL"/>
-        </w:rPr>
-      </w:pPr>
-    </w:p>
-    <w:p>
-      <w:pPr>
-        <w:rPr>
-          <w:lang w:val="pl-PL"/>
-        </w:rPr>
-      </w:pPr>
-      <w:r>
-        <w:rPr>
-          <w:lang w:val="pl-PL"/>
-        </w:rPr>
-        <w:t>Czy użytkownik może w prosty sposób tworzyć nowe typy agentów?</w:t>
-      </w:r>
-    </w:p>
-    <w:p>
-      <w:pPr>
-        <w:rPr>
-          <w:lang w:val="pl-PL"/>
-        </w:rPr>
-      </w:pPr>
-      <w:r>
-        <w:rPr>
-          <w:lang w:val="pl-PL"/>
-        </w:rPr>
-        <w:t>Możliwość podmiany modułów (np. inny sposób komunikacji, inny model środowiska).</w:t>
+      <w:bookmarkStart w:id="46" w:name="_Toc187019328"/>
+      <w:r>
+        <w:rPr>
+          <w:lang w:val="pl-PL"/>
+        </w:rPr>
+        <w:t>Eksperymenty wydajnościowe</w:t>
+      </w:r>
+      <w:bookmarkEnd w:id="46"/>
+    </w:p>
+    <w:p>
+      <w:pPr>
+        <w:rPr>
+          <w:lang w:val="pl-PL"/>
+        </w:rPr>
+      </w:pPr>
+    </w:p>
+    <w:p>
+      <w:pPr>
+        <w:rPr>
+          <w:lang w:val="pl-PL"/>
+        </w:rPr>
+      </w:pPr>
+      <w:r>
+        <w:rPr>
+          <w:lang w:val="pl-PL"/>
+        </w:rPr>
+        <w:t>Porównanie czasu działania w zależności od liczby agentów.</w:t>
+      </w:r>
+    </w:p>
+    <w:p>
+      <w:pPr>
+        <w:rPr>
+          <w:lang w:val="pl-PL"/>
+        </w:rPr>
+      </w:pPr>
+      <w:r>
+        <w:rPr>
+          <w:lang w:val="pl-PL"/>
+        </w:rPr>
+        <w:t>Skalowalność przy różnej liczbie wątków.</w:t>
+      </w:r>
+    </w:p>
+    <w:p>
+      <w:pPr>
+        <w:rPr>
+          <w:lang w:val="pl-PL"/>
+        </w:rPr>
+      </w:pPr>
+      <w:r>
+        <w:rPr>
+          <w:lang w:val="pl-PL"/>
+        </w:rPr>
+        <w:t xml:space="preserve">Ewentualne optymalizacje (np. </w:t>
+      </w:r>
+      <w:proofErr w:type="spellStart"/>
+      <w:r>
+        <w:rPr>
+          <w:lang w:val="pl-PL"/>
+        </w:rPr>
+        <w:t>pooling</w:t>
+      </w:r>
+      <w:proofErr w:type="spellEnd"/>
+      <w:r>
+        <w:rPr>
+          <w:lang w:val="pl-PL"/>
+        </w:rPr>
+        <w:t xml:space="preserve"> obiektów, używanie struktur tablicowych zamiast list).</w:t>
       </w:r>
     </w:p>
     <w:p>
@@ -16632,61 +17486,46 @@
           <w:lang w:val="pl-PL"/>
         </w:rPr>
       </w:pPr>
-      <w:bookmarkStart w:id="42" w:name="_Toc187012670"/>
-      <w:r>
-        <w:rPr>
-          <w:lang w:val="pl-PL"/>
-        </w:rPr>
-        <w:t>Przykładowa implementacja scenariusza</w:t>
-      </w:r>
-      <w:bookmarkEnd w:id="42"/>
-    </w:p>
-    <w:p>
-      <w:pPr>
-        <w:rPr>
-          <w:lang w:val="pl-PL"/>
-        </w:rPr>
-      </w:pPr>
-    </w:p>
-    <w:p>
-      <w:pPr>
-        <w:rPr>
-          <w:lang w:val="pl-PL"/>
-        </w:rPr>
-      </w:pPr>
-      <w:r>
-        <w:rPr>
-          <w:lang w:val="pl-PL"/>
-        </w:rPr>
-        <w:t xml:space="preserve">Konkretny scenariusz (np. symulacja roju robotów, symulacja </w:t>
-      </w:r>
-      <w:proofErr w:type="spellStart"/>
-      <w:r>
-        <w:rPr>
-          <w:lang w:val="pl-PL"/>
-        </w:rPr>
-        <w:t>zachowań</w:t>
-      </w:r>
-      <w:proofErr w:type="spellEnd"/>
-      <w:r>
-        <w:rPr>
-          <w:lang w:val="pl-PL"/>
-        </w:rPr>
-        <w:t xml:space="preserve"> handlowych na giełdzie, symulacja ruchu drogowego) pokazujący, jak użyć Twojego </w:t>
-      </w:r>
-      <w:proofErr w:type="spellStart"/>
-      <w:r>
-        <w:rPr>
-          <w:lang w:val="pl-PL"/>
-        </w:rPr>
-        <w:t>frameworku</w:t>
-      </w:r>
-      <w:proofErr w:type="spellEnd"/>
-      <w:r>
-        <w:rPr>
-          <w:lang w:val="pl-PL"/>
-        </w:rPr>
-        <w:t>.</w:t>
+      <w:bookmarkStart w:id="47" w:name="_Toc187019329"/>
+      <w:r>
+        <w:rPr>
+          <w:lang w:val="pl-PL"/>
+        </w:rPr>
+        <w:t>Analiza wyników</w:t>
+      </w:r>
+      <w:bookmarkEnd w:id="47"/>
+    </w:p>
+    <w:p>
+      <w:pPr>
+        <w:rPr>
+          <w:lang w:val="pl-PL"/>
+        </w:rPr>
+      </w:pPr>
+    </w:p>
+    <w:p>
+      <w:pPr>
+        <w:rPr>
+          <w:lang w:val="pl-PL"/>
+        </w:rPr>
+      </w:pPr>
+      <w:r>
+        <w:rPr>
+          <w:lang w:val="pl-PL"/>
+        </w:rPr>
+        <w:t>Czy narzędzie spełnia założone wymagania?</w:t>
+      </w:r>
+    </w:p>
+    <w:p>
+      <w:pPr>
+        <w:rPr>
+          <w:lang w:val="pl-PL"/>
+        </w:rPr>
+      </w:pPr>
+      <w:r>
+        <w:rPr>
+          <w:lang w:val="pl-PL"/>
+        </w:rPr>
+        <w:t>Jak wypada w porównaniu do istniejących rozwiązań (jeśli da się to łatwo zmierzyć)?</w:t>
       </w:r>
     </w:p>
     <w:p>
@@ -16696,14 +17535,14 @@
           <w:lang w:val="pl-PL"/>
         </w:rPr>
       </w:pPr>
-      <w:bookmarkStart w:id="43" w:name="_Toc187012671"/>
-      <w:r>
-        <w:rPr>
-          <w:lang w:val="pl-PL"/>
-        </w:rPr>
-        <w:t>Testy i eksperymenty</w:t>
-      </w:r>
-      <w:bookmarkEnd w:id="43"/>
+      <w:bookmarkStart w:id="48" w:name="_Toc187019330"/>
+      <w:r>
+        <w:rPr>
+          <w:lang w:val="pl-PL"/>
+        </w:rPr>
+        <w:t>Podsumowanie i kierunki dalszego rozwoju</w:t>
+      </w:r>
+      <w:bookmarkEnd w:id="48"/>
     </w:p>
     <w:p>
       <w:pPr>
@@ -16712,88 +17551,46 @@
           <w:lang w:val="pl-PL"/>
         </w:rPr>
       </w:pPr>
-      <w:bookmarkStart w:id="44" w:name="_Toc187012672"/>
-      <w:r>
-        <w:rPr>
-          <w:lang w:val="pl-PL"/>
-        </w:rPr>
-        <w:t>Testy jednostkowe i integracyjne</w:t>
-      </w:r>
-      <w:bookmarkEnd w:id="44"/>
-    </w:p>
-    <w:p>
-      <w:pPr>
-        <w:rPr>
-          <w:lang w:val="pl-PL"/>
-        </w:rPr>
-      </w:pPr>
-    </w:p>
-    <w:p>
-      <w:pPr>
-        <w:rPr>
-          <w:lang w:val="pl-PL"/>
-        </w:rPr>
-      </w:pPr>
-      <w:r>
-        <w:rPr>
-          <w:lang w:val="pl-PL"/>
-        </w:rPr>
-        <w:t>Przykłady testów w C# (</w:t>
-      </w:r>
-      <w:proofErr w:type="spellStart"/>
-      <w:r>
-        <w:rPr>
-          <w:lang w:val="pl-PL"/>
-        </w:rPr>
-        <w:t>xUnit</w:t>
-      </w:r>
-      <w:proofErr w:type="spellEnd"/>
-      <w:r>
-        <w:rPr>
-          <w:lang w:val="pl-PL"/>
-        </w:rPr>
-        <w:t xml:space="preserve">, </w:t>
-      </w:r>
-      <w:proofErr w:type="spellStart"/>
-      <w:r>
-        <w:rPr>
-          <w:lang w:val="pl-PL"/>
-        </w:rPr>
-        <w:t>NUnit</w:t>
-      </w:r>
-      <w:proofErr w:type="spellEnd"/>
-      <w:r>
-        <w:rPr>
-          <w:lang w:val="pl-PL"/>
-        </w:rPr>
-        <w:t xml:space="preserve">, </w:t>
-      </w:r>
-      <w:proofErr w:type="spellStart"/>
-      <w:r>
-        <w:rPr>
-          <w:lang w:val="pl-PL"/>
-        </w:rPr>
-        <w:t>MSTest</w:t>
-      </w:r>
-      <w:proofErr w:type="spellEnd"/>
-      <w:r>
-        <w:rPr>
-          <w:lang w:val="pl-PL"/>
-        </w:rPr>
-        <w:t>).</w:t>
-      </w:r>
-    </w:p>
-    <w:p>
-      <w:pPr>
-        <w:rPr>
-          <w:lang w:val="pl-PL"/>
-        </w:rPr>
-      </w:pPr>
-      <w:r>
-        <w:rPr>
-          <w:lang w:val="pl-PL"/>
-        </w:rPr>
-        <w:t>Jakie aspekty testujemy? (poprawność komunikacji między agentami, rejestrowanie danych, stabilność działania).</w:t>
+      <w:bookmarkStart w:id="49" w:name="_Toc187019331"/>
+      <w:r>
+        <w:rPr>
+          <w:lang w:val="pl-PL"/>
+        </w:rPr>
+        <w:t>Podsumowanie osiągnięć</w:t>
+      </w:r>
+      <w:bookmarkEnd w:id="49"/>
+    </w:p>
+    <w:p>
+      <w:pPr>
+        <w:rPr>
+          <w:lang w:val="pl-PL"/>
+        </w:rPr>
+      </w:pPr>
+    </w:p>
+    <w:p>
+      <w:pPr>
+        <w:rPr>
+          <w:lang w:val="pl-PL"/>
+        </w:rPr>
+      </w:pPr>
+      <w:r>
+        <w:rPr>
+          <w:lang w:val="pl-PL"/>
+        </w:rPr>
+        <w:t>Najważniejsze cechy i funkcjonalności pakietu.</w:t>
+      </w:r>
+    </w:p>
+    <w:p>
+      <w:pPr>
+        <w:rPr>
+          <w:lang w:val="pl-PL"/>
+        </w:rPr>
+      </w:pPr>
+      <w:r>
+        <w:rPr>
+          <w:lang w:val="pl-PL"/>
+        </w:rPr>
+        <w:t>Czy udało się zrealizować wszystkie założenia?</w:t>
       </w:r>
     </w:p>
     <w:p>
@@ -16803,74 +17600,124 @@
           <w:lang w:val="pl-PL"/>
         </w:rPr>
       </w:pPr>
-      <w:bookmarkStart w:id="45" w:name="_Toc187012673"/>
-      <w:r>
-        <w:rPr>
-          <w:lang w:val="pl-PL"/>
-        </w:rPr>
-        <w:t>Eksperymenty wydajnościowe</w:t>
-      </w:r>
-      <w:bookmarkEnd w:id="45"/>
-    </w:p>
-    <w:p>
-      <w:pPr>
-        <w:rPr>
-          <w:lang w:val="pl-PL"/>
-        </w:rPr>
-      </w:pPr>
-    </w:p>
-    <w:p>
-      <w:pPr>
-        <w:rPr>
-          <w:lang w:val="pl-PL"/>
-        </w:rPr>
-      </w:pPr>
-      <w:r>
-        <w:rPr>
-          <w:lang w:val="pl-PL"/>
-        </w:rPr>
-        <w:t>Porównanie czasu działania w zależności od liczby agentów.</w:t>
-      </w:r>
-    </w:p>
-    <w:p>
-      <w:pPr>
-        <w:rPr>
-          <w:lang w:val="pl-PL"/>
-        </w:rPr>
-      </w:pPr>
-      <w:r>
-        <w:rPr>
-          <w:lang w:val="pl-PL"/>
-        </w:rPr>
-        <w:t>Skalowalność przy różnej liczbie wątków.</w:t>
-      </w:r>
-    </w:p>
-    <w:p>
-      <w:pPr>
-        <w:rPr>
-          <w:lang w:val="pl-PL"/>
-        </w:rPr>
-      </w:pPr>
+      <w:bookmarkStart w:id="50" w:name="_Toc187019332"/>
+      <w:r>
+        <w:rPr>
+          <w:lang w:val="pl-PL"/>
+        </w:rPr>
+        <w:t>Ograniczenia</w:t>
+      </w:r>
+      <w:bookmarkEnd w:id="50"/>
+    </w:p>
+    <w:p>
+      <w:pPr>
+        <w:rPr>
+          <w:lang w:val="pl-PL"/>
+        </w:rPr>
+      </w:pPr>
+    </w:p>
+    <w:p>
+      <w:pPr>
+        <w:rPr>
+          <w:lang w:val="pl-PL"/>
+        </w:rPr>
+      </w:pPr>
+      <w:r>
+        <w:rPr>
+          <w:lang w:val="pl-PL"/>
+        </w:rPr>
+        <w:t>Co wymaga dalszego rozwoju lub optymalizacji (np. brak rozbudowanej wizualizacji 3D, problemy ze skalowalnością powyżej pewnej liczby agentów).</w:t>
+      </w:r>
+    </w:p>
+    <w:p>
+      <w:pPr>
+        <w:pStyle w:val="Heading2"/>
+        <w:rPr>
+          <w:lang w:val="pl-PL"/>
+        </w:rPr>
+      </w:pPr>
+      <w:bookmarkStart w:id="51" w:name="_Toc187019333"/>
       <w:r>
         <w:rPr>
           <w:lang w:val="pl-PL"/>
         </w:rPr>
         <w:lastRenderedPageBreak/>
-        <w:t xml:space="preserve">Ewentualne optymalizacje (np. </w:t>
-      </w:r>
-      <w:proofErr w:type="spellStart"/>
-      <w:r>
-        <w:rPr>
-          <w:lang w:val="pl-PL"/>
-        </w:rPr>
-        <w:t>pooling</w:t>
-      </w:r>
-      <w:proofErr w:type="spellEnd"/>
-      <w:r>
-        <w:rPr>
-          <w:lang w:val="pl-PL"/>
-        </w:rPr>
-        <w:t xml:space="preserve"> obiektów, używanie struktur tablicowych zamiast list).</w:t>
+        <w:t>Możliwe rozszerzenia</w:t>
+      </w:r>
+      <w:bookmarkEnd w:id="51"/>
+    </w:p>
+    <w:p>
+      <w:pPr>
+        <w:rPr>
+          <w:lang w:val="pl-PL"/>
+        </w:rPr>
+      </w:pPr>
+    </w:p>
+    <w:p>
+      <w:pPr>
+        <w:rPr>
+          <w:lang w:val="pl-PL"/>
+        </w:rPr>
+      </w:pPr>
+      <w:r>
+        <w:rPr>
+          <w:lang w:val="pl-PL"/>
+        </w:rPr>
+        <w:t>Integracja z innymi bibliotekami (np. do wizualizacji 2D/3D, sztucznej inteligencji).</w:t>
+      </w:r>
+    </w:p>
+    <w:p>
+      <w:pPr>
+        <w:rPr>
+          <w:lang w:val="pl-PL"/>
+        </w:rPr>
+      </w:pPr>
+      <w:r>
+        <w:rPr>
+          <w:lang w:val="pl-PL"/>
+        </w:rPr>
+        <w:t xml:space="preserve">Rozszerzenie komunikacji agentów (np. wdrożenie protokołów ACL – Agent </w:t>
+      </w:r>
+      <w:proofErr w:type="spellStart"/>
+      <w:r>
+        <w:rPr>
+          <w:lang w:val="pl-PL"/>
+        </w:rPr>
+        <w:t>Communication</w:t>
+      </w:r>
+      <w:proofErr w:type="spellEnd"/>
+      <w:r>
+        <w:rPr>
+          <w:lang w:val="pl-PL"/>
+        </w:rPr>
+        <w:t xml:space="preserve"> Language).</w:t>
+      </w:r>
+    </w:p>
+    <w:p>
+      <w:pPr>
+        <w:rPr>
+          <w:lang w:val="pl-PL"/>
+        </w:rPr>
+      </w:pPr>
+      <w:r>
+        <w:rPr>
+          <w:lang w:val="pl-PL"/>
+        </w:rPr>
+        <w:t xml:space="preserve">Udostępnienie wersji webowej (np. w ASP.NET, </w:t>
+      </w:r>
+      <w:proofErr w:type="spellStart"/>
+      <w:r>
+        <w:rPr>
+          <w:lang w:val="pl-PL"/>
+        </w:rPr>
+        <w:t>Blazor</w:t>
+      </w:r>
+      <w:proofErr w:type="spellEnd"/>
+      <w:r>
+        <w:rPr>
+          <w:lang w:val="pl-PL"/>
+        </w:rPr>
+        <w:t>) do zdalnego uruchamiania symulacji.</w:t>
       </w:r>
     </w:p>
     <w:p>
@@ -16880,47 +17727,21 @@
           <w:lang w:val="pl-PL"/>
         </w:rPr>
       </w:pPr>
-      <w:bookmarkStart w:id="46" w:name="_Toc187012674"/>
-      <w:r>
-        <w:rPr>
-          <w:lang w:val="pl-PL"/>
-        </w:rPr>
-        <w:t>Analiza wyników</w:t>
-      </w:r>
-      <w:bookmarkEnd w:id="46"/>
-    </w:p>
-    <w:p>
-      <w:pPr>
-        <w:rPr>
-          <w:lang w:val="pl-PL"/>
-        </w:rPr>
-      </w:pPr>
-    </w:p>
-    <w:p>
-      <w:pPr>
-        <w:rPr>
-          <w:lang w:val="pl-PL"/>
-        </w:rPr>
-      </w:pPr>
-      <w:r>
-        <w:rPr>
-          <w:lang w:val="pl-PL"/>
-        </w:rPr>
-        <w:t>Czy narzędzie spełnia założone wymagania?</w:t>
-      </w:r>
-    </w:p>
-    <w:p>
-      <w:pPr>
-        <w:rPr>
-          <w:lang w:val="pl-PL"/>
-        </w:rPr>
-      </w:pPr>
-      <w:r>
-        <w:rPr>
-          <w:lang w:val="pl-PL"/>
-        </w:rPr>
-        <w:t>Jak wypada w porównaniu do istniejących rozwiązań (jeśli da się to łatwo zmierzyć)?</w:t>
-      </w:r>
+      <w:bookmarkStart w:id="52" w:name="_Toc187019334"/>
+      <w:r>
+        <w:rPr>
+          <w:lang w:val="pl-PL"/>
+        </w:rPr>
+        <w:t>Wnioski końcowe</w:t>
+      </w:r>
+      <w:bookmarkEnd w:id="52"/>
+    </w:p>
+    <w:p>
+      <w:pPr>
+        <w:rPr>
+          <w:lang w:val="pl-PL"/>
+        </w:rPr>
+      </w:pPr>
     </w:p>
     <w:p>
       <w:pPr>
@@ -16929,229 +17750,14 @@
           <w:lang w:val="pl-PL"/>
         </w:rPr>
       </w:pPr>
-      <w:bookmarkStart w:id="47" w:name="_Toc187012675"/>
-      <w:r>
-        <w:rPr>
-          <w:lang w:val="pl-PL"/>
-        </w:rPr>
-        <w:t>Podsumowanie i kierunki dalszego rozwoju</w:t>
-      </w:r>
-      <w:bookmarkEnd w:id="47"/>
-    </w:p>
-    <w:p>
-      <w:pPr>
-        <w:pStyle w:val="Heading2"/>
-        <w:rPr>
-          <w:lang w:val="pl-PL"/>
-        </w:rPr>
-      </w:pPr>
-      <w:bookmarkStart w:id="48" w:name="_Toc187012676"/>
-      <w:r>
-        <w:rPr>
-          <w:lang w:val="pl-PL"/>
-        </w:rPr>
-        <w:t>Podsumowanie osiągnięć</w:t>
-      </w:r>
-      <w:bookmarkEnd w:id="48"/>
-    </w:p>
-    <w:p>
-      <w:pPr>
-        <w:rPr>
-          <w:lang w:val="pl-PL"/>
-        </w:rPr>
-      </w:pPr>
-    </w:p>
-    <w:p>
-      <w:pPr>
-        <w:rPr>
-          <w:lang w:val="pl-PL"/>
-        </w:rPr>
-      </w:pPr>
-      <w:r>
-        <w:rPr>
-          <w:lang w:val="pl-PL"/>
-        </w:rPr>
-        <w:t>Najważniejsze cechy i funkcjonalności pakietu.</w:t>
-      </w:r>
-    </w:p>
-    <w:p>
-      <w:pPr>
-        <w:rPr>
-          <w:lang w:val="pl-PL"/>
-        </w:rPr>
-      </w:pPr>
-      <w:r>
-        <w:rPr>
-          <w:lang w:val="pl-PL"/>
-        </w:rPr>
-        <w:t>Czy udało się zrealizować wszystkie założenia?</w:t>
-      </w:r>
-    </w:p>
-    <w:p>
-      <w:pPr>
-        <w:pStyle w:val="Heading2"/>
-        <w:rPr>
-          <w:lang w:val="pl-PL"/>
-        </w:rPr>
-      </w:pPr>
-      <w:bookmarkStart w:id="49" w:name="_Toc187012677"/>
-      <w:r>
-        <w:rPr>
-          <w:lang w:val="pl-PL"/>
-        </w:rPr>
-        <w:t>Ograniczenia</w:t>
-      </w:r>
-      <w:bookmarkEnd w:id="49"/>
-    </w:p>
-    <w:p>
-      <w:pPr>
-        <w:rPr>
-          <w:lang w:val="pl-PL"/>
-        </w:rPr>
-      </w:pPr>
-    </w:p>
-    <w:p>
-      <w:pPr>
-        <w:rPr>
-          <w:lang w:val="pl-PL"/>
-        </w:rPr>
-      </w:pPr>
-      <w:r>
-        <w:rPr>
-          <w:lang w:val="pl-PL"/>
-        </w:rPr>
-        <w:t>Co wymaga dalszego rozwoju lub optymalizacji (np. brak rozbudowanej wizualizacji 3D, problemy ze skalowalnością powyżej pewnej liczby agentów).</w:t>
-      </w:r>
-    </w:p>
-    <w:p>
-      <w:pPr>
-        <w:pStyle w:val="Heading2"/>
-        <w:rPr>
-          <w:lang w:val="pl-PL"/>
-        </w:rPr>
-      </w:pPr>
-      <w:bookmarkStart w:id="50" w:name="_Toc187012678"/>
-      <w:r>
-        <w:rPr>
-          <w:lang w:val="pl-PL"/>
-        </w:rPr>
-        <w:t>Możliwe rozszerzenia</w:t>
-      </w:r>
-      <w:bookmarkEnd w:id="50"/>
-    </w:p>
-    <w:p>
-      <w:pPr>
-        <w:rPr>
-          <w:lang w:val="pl-PL"/>
-        </w:rPr>
-      </w:pPr>
-    </w:p>
-    <w:p>
-      <w:pPr>
-        <w:rPr>
-          <w:lang w:val="pl-PL"/>
-        </w:rPr>
-      </w:pPr>
-      <w:r>
-        <w:rPr>
-          <w:lang w:val="pl-PL"/>
-        </w:rPr>
-        <w:t>Integracja z innymi bibliotekami (np. do wizualizacji 2D/3D, sztucznej inteligencji).</w:t>
-      </w:r>
-    </w:p>
-    <w:p>
-      <w:pPr>
-        <w:rPr>
-          <w:lang w:val="pl-PL"/>
-        </w:rPr>
-      </w:pPr>
-      <w:r>
-        <w:rPr>
-          <w:lang w:val="pl-PL"/>
-        </w:rPr>
-        <w:t xml:space="preserve">Rozszerzenie komunikacji agentów (np. wdrożenie protokołów ACL – Agent </w:t>
-      </w:r>
-      <w:proofErr w:type="spellStart"/>
-      <w:r>
-        <w:rPr>
-          <w:lang w:val="pl-PL"/>
-        </w:rPr>
-        <w:t>Communication</w:t>
-      </w:r>
-      <w:proofErr w:type="spellEnd"/>
-      <w:r>
-        <w:rPr>
-          <w:lang w:val="pl-PL"/>
-        </w:rPr>
-        <w:t xml:space="preserve"> Language).</w:t>
-      </w:r>
-    </w:p>
-    <w:p>
-      <w:pPr>
-        <w:rPr>
-          <w:lang w:val="pl-PL"/>
-        </w:rPr>
-      </w:pPr>
-      <w:r>
-        <w:rPr>
-          <w:lang w:val="pl-PL"/>
-        </w:rPr>
-        <w:t xml:space="preserve">Udostępnienie wersji webowej (np. w ASP.NET, </w:t>
-      </w:r>
-      <w:proofErr w:type="spellStart"/>
-      <w:r>
-        <w:rPr>
-          <w:lang w:val="pl-PL"/>
-        </w:rPr>
-        <w:t>Blazor</w:t>
-      </w:r>
-      <w:proofErr w:type="spellEnd"/>
-      <w:r>
-        <w:rPr>
-          <w:lang w:val="pl-PL"/>
-        </w:rPr>
-        <w:t>) do zdalnego uruchamiania symulacji.</w:t>
-      </w:r>
-    </w:p>
-    <w:p>
-      <w:pPr>
-        <w:pStyle w:val="Heading2"/>
-        <w:rPr>
-          <w:lang w:val="pl-PL"/>
-        </w:rPr>
-      </w:pPr>
-      <w:bookmarkStart w:id="51" w:name="_Toc187012679"/>
-      <w:r>
-        <w:rPr>
-          <w:lang w:val="pl-PL"/>
-        </w:rPr>
-        <w:t>Wnioski końcowe</w:t>
-      </w:r>
-      <w:bookmarkEnd w:id="51"/>
-    </w:p>
-    <w:p>
-      <w:pPr>
-        <w:rPr>
-          <w:lang w:val="pl-PL"/>
-        </w:rPr>
-      </w:pPr>
-    </w:p>
-    <w:p>
-      <w:pPr>
-        <w:pStyle w:val="Heading1"/>
-        <w:rPr>
-          <w:lang w:val="pl-PL"/>
-        </w:rPr>
-      </w:pPr>
-      <w:bookmarkStart w:id="52" w:name="_Toc187012680"/>
-      <w:r>
-        <w:rPr>
-          <w:lang w:val="pl-PL"/>
-        </w:rPr>
-        <w:lastRenderedPageBreak/>
+      <w:bookmarkStart w:id="53" w:name="_Toc187019335"/>
+      <w:r>
+        <w:rPr>
+          <w:lang w:val="pl-PL"/>
+        </w:rPr>
         <w:t>Bibliografia</w:t>
       </w:r>
-      <w:bookmarkEnd w:id="52"/>
+      <w:bookmarkEnd w:id="53"/>
     </w:p>
     <w:p>
       <w:pPr>
@@ -17173,9 +17779,9 @@
 <file path=word/numbering.xml><?xml version="1.0" encoding="utf-8"?>
 <w:numbering xmlns:wpc="http://schemas.microsoft.com/office/word/2010/wordprocessingCanvas" xmlns:cx="http://schemas.microsoft.com/office/drawing/2014/chartex" xmlns:cx1="http://schemas.microsoft.com/office/drawing/2015/9/8/chartex" xmlns:cx2="http://schemas.microsoft.com/office/drawing/2015/10/21/chartex" xmlns:cx3="http://schemas.microsoft.com/office/drawing/2016/5/9/chartex" xmlns:cx4="http://schemas.microsoft.com/office/drawing/2016/5/10/chartex" xmlns:cx5="http://schemas.microsoft.com/office/drawing/2016/5/11/chartex" xmlns:cx6="http://schemas.microsoft.com/office/drawing/2016/5/12/chartex" xmlns:cx7="http://schemas.microsoft.com/office/drawing/2016/5/13/chartex" xmlns:cx8="http://schemas.microsoft.com/office/drawing/2016/5/14/chartex" xmlns:mc="http://schemas.openxmlformats.org/markup-compatibility/2006" xmlns:aink="http://schemas.microsoft.com/office/drawing/2016/ink" xmlns:am3d="http://schemas.microsoft.com/office/drawing/2017/model3d" xmlns:o="urn:schemas-microsoft-com:office:office" xmlns:oel="http://schemas.microsoft.com/office/2019/extlst" xmlns:r="http://schemas.openxmlformats.org/officeDocument/2006/relationships" xmlns:m="http://schemas.openxmlformats.org/officeDocument/2006/math" xmlns:v="urn:schemas-microsoft-com:vml" xmlns:wp14="http://schemas.microsoft.com/office/word/2010/wordprocessingDrawing" xmlns:wp="http://schemas.openxmlformats.org/drawingml/2006/wordprocessingDrawing" xmlns:w10="urn:schemas-microsoft-com:office:word" xmlns:w="http://schemas.openxmlformats.org/wordprocessingml/2006/main" xmlns:w14="http://schemas.microsoft.com/office/word/2010/wordml" xmlns:w15="http://schemas.microsoft.com/office/word/2012/wordml" xmlns:w16cex="http://schemas.microsoft.com/office/word/2018/wordml/cex" xmlns:w16cid="http://schemas.microsoft.com/office/word/2016/wordml/cid" xmlns:w16="http://schemas.microsoft.com/office/word/2018/wordml" xmlns:w16du="http://schemas.microsoft.com/office/word/2023/wordml/word16du" xmlns:w16sdtdh="http://schemas.microsoft.com/office/word/2020/wordml/sdtdatahash" xmlns:w16sdtfl="http://schemas.microsoft.com/office/word/2024/wordml/sdtformatlock" xmlns:w16se="http://schemas.microsoft.com/office/word/2015/wordml/symex" xmlns:wpg="http://schemas.microsoft.com/office/word/2010/wordprocessingGroup" xmlns:wpi="http://schemas.microsoft.com/office/word/2010/wordprocessingInk" xmlns:wne="http://schemas.microsoft.com/office/word/2006/wordml" xmlns:wps="http://schemas.microsoft.com/office/word/2010/wordprocessingShape" mc:Ignorable="w14 w15 w16se w16cid w16 w16cex w16sdtdh w16sdtfl w16du wp14">
   <w:abstractNum w:abstractNumId="0" w15:restartNumberingAfterBreak="0">
-    <w:nsid w:val="041133AA"/>
+    <w:nsid w:val="03D77B73"/>
     <w:multiLevelType w:val="hybridMultilevel"/>
-    <w:tmpl w:val="65A007AC"/>
+    <w:tmpl w:val="8F228854"/>
     <w:lvl w:ilvl="0" w:tplc="08090001">
       <w:start w:val="1"/>
       <w:numFmt w:val="bullet"/>
@@ -17286,6 +17892,232 @@
     </w:lvl>
   </w:abstractNum>
   <w:abstractNum w:abstractNumId="1" w15:restartNumberingAfterBreak="0">
+    <w:nsid w:val="041133AA"/>
+    <w:multiLevelType w:val="hybridMultilevel"/>
+    <w:tmpl w:val="65A007AC"/>
+    <w:lvl w:ilvl="0" w:tplc="08090001">
+      <w:start w:val="1"/>
+      <w:numFmt w:val="bullet"/>
+      <w:lvlText w:val=""/>
+      <w:lvlJc w:val="left"/>
+      <w:pPr>
+        <w:ind w:left="720" w:hanging="360"/>
+      </w:pPr>
+      <w:rPr>
+        <w:rFonts w:ascii="Symbol" w:hAnsi="Symbol" w:hint="default"/>
+      </w:rPr>
+    </w:lvl>
+    <w:lvl w:ilvl="1" w:tplc="08090003" w:tentative="1">
+      <w:start w:val="1"/>
+      <w:numFmt w:val="bullet"/>
+      <w:lvlText w:val="o"/>
+      <w:lvlJc w:val="left"/>
+      <w:pPr>
+        <w:ind w:left="1440" w:hanging="360"/>
+      </w:pPr>
+      <w:rPr>
+        <w:rFonts w:ascii="Courier New" w:hAnsi="Courier New" w:cs="Courier New" w:hint="default"/>
+      </w:rPr>
+    </w:lvl>
+    <w:lvl w:ilvl="2" w:tplc="08090005" w:tentative="1">
+      <w:start w:val="1"/>
+      <w:numFmt w:val="bullet"/>
+      <w:lvlText w:val=""/>
+      <w:lvlJc w:val="left"/>
+      <w:pPr>
+        <w:ind w:left="2160" w:hanging="360"/>
+      </w:pPr>
+      <w:rPr>
+        <w:rFonts w:ascii="Wingdings" w:hAnsi="Wingdings" w:hint="default"/>
+      </w:rPr>
+    </w:lvl>
+    <w:lvl w:ilvl="3" w:tplc="08090001" w:tentative="1">
+      <w:start w:val="1"/>
+      <w:numFmt w:val="bullet"/>
+      <w:lvlText w:val=""/>
+      <w:lvlJc w:val="left"/>
+      <w:pPr>
+        <w:ind w:left="2880" w:hanging="360"/>
+      </w:pPr>
+      <w:rPr>
+        <w:rFonts w:ascii="Symbol" w:hAnsi="Symbol" w:hint="default"/>
+      </w:rPr>
+    </w:lvl>
+    <w:lvl w:ilvl="4" w:tplc="08090003" w:tentative="1">
+      <w:start w:val="1"/>
+      <w:numFmt w:val="bullet"/>
+      <w:lvlText w:val="o"/>
+      <w:lvlJc w:val="left"/>
+      <w:pPr>
+        <w:ind w:left="3600" w:hanging="360"/>
+      </w:pPr>
+      <w:rPr>
+        <w:rFonts w:ascii="Courier New" w:hAnsi="Courier New" w:cs="Courier New" w:hint="default"/>
+      </w:rPr>
+    </w:lvl>
+    <w:lvl w:ilvl="5" w:tplc="08090005" w:tentative="1">
+      <w:start w:val="1"/>
+      <w:numFmt w:val="bullet"/>
+      <w:lvlText w:val=""/>
+      <w:lvlJc w:val="left"/>
+      <w:pPr>
+        <w:ind w:left="4320" w:hanging="360"/>
+      </w:pPr>
+      <w:rPr>
+        <w:rFonts w:ascii="Wingdings" w:hAnsi="Wingdings" w:hint="default"/>
+      </w:rPr>
+    </w:lvl>
+    <w:lvl w:ilvl="6" w:tplc="08090001" w:tentative="1">
+      <w:start w:val="1"/>
+      <w:numFmt w:val="bullet"/>
+      <w:lvlText w:val=""/>
+      <w:lvlJc w:val="left"/>
+      <w:pPr>
+        <w:ind w:left="5040" w:hanging="360"/>
+      </w:pPr>
+      <w:rPr>
+        <w:rFonts w:ascii="Symbol" w:hAnsi="Symbol" w:hint="default"/>
+      </w:rPr>
+    </w:lvl>
+    <w:lvl w:ilvl="7" w:tplc="08090003" w:tentative="1">
+      <w:start w:val="1"/>
+      <w:numFmt w:val="bullet"/>
+      <w:lvlText w:val="o"/>
+      <w:lvlJc w:val="left"/>
+      <w:pPr>
+        <w:ind w:left="5760" w:hanging="360"/>
+      </w:pPr>
+      <w:rPr>
+        <w:rFonts w:ascii="Courier New" w:hAnsi="Courier New" w:cs="Courier New" w:hint="default"/>
+      </w:rPr>
+    </w:lvl>
+    <w:lvl w:ilvl="8" w:tplc="08090005" w:tentative="1">
+      <w:start w:val="1"/>
+      <w:numFmt w:val="bullet"/>
+      <w:lvlText w:val=""/>
+      <w:lvlJc w:val="left"/>
+      <w:pPr>
+        <w:ind w:left="6480" w:hanging="360"/>
+      </w:pPr>
+      <w:rPr>
+        <w:rFonts w:ascii="Wingdings" w:hAnsi="Wingdings" w:hint="default"/>
+      </w:rPr>
+    </w:lvl>
+  </w:abstractNum>
+  <w:abstractNum w:abstractNumId="2" w15:restartNumberingAfterBreak="0">
+    <w:nsid w:val="082B7D50"/>
+    <w:multiLevelType w:val="hybridMultilevel"/>
+    <w:tmpl w:val="6BF64586"/>
+    <w:lvl w:ilvl="0" w:tplc="08090001">
+      <w:start w:val="1"/>
+      <w:numFmt w:val="bullet"/>
+      <w:lvlText w:val=""/>
+      <w:lvlJc w:val="left"/>
+      <w:pPr>
+        <w:ind w:left="720" w:hanging="360"/>
+      </w:pPr>
+      <w:rPr>
+        <w:rFonts w:ascii="Symbol" w:hAnsi="Symbol" w:hint="default"/>
+      </w:rPr>
+    </w:lvl>
+    <w:lvl w:ilvl="1" w:tplc="08090003" w:tentative="1">
+      <w:start w:val="1"/>
+      <w:numFmt w:val="bullet"/>
+      <w:lvlText w:val="o"/>
+      <w:lvlJc w:val="left"/>
+      <w:pPr>
+        <w:ind w:left="1440" w:hanging="360"/>
+      </w:pPr>
+      <w:rPr>
+        <w:rFonts w:ascii="Courier New" w:hAnsi="Courier New" w:cs="Courier New" w:hint="default"/>
+      </w:rPr>
+    </w:lvl>
+    <w:lvl w:ilvl="2" w:tplc="08090005" w:tentative="1">
+      <w:start w:val="1"/>
+      <w:numFmt w:val="bullet"/>
+      <w:lvlText w:val=""/>
+      <w:lvlJc w:val="left"/>
+      <w:pPr>
+        <w:ind w:left="2160" w:hanging="360"/>
+      </w:pPr>
+      <w:rPr>
+        <w:rFonts w:ascii="Wingdings" w:hAnsi="Wingdings" w:hint="default"/>
+      </w:rPr>
+    </w:lvl>
+    <w:lvl w:ilvl="3" w:tplc="08090001" w:tentative="1">
+      <w:start w:val="1"/>
+      <w:numFmt w:val="bullet"/>
+      <w:lvlText w:val=""/>
+      <w:lvlJc w:val="left"/>
+      <w:pPr>
+        <w:ind w:left="2880" w:hanging="360"/>
+      </w:pPr>
+      <w:rPr>
+        <w:rFonts w:ascii="Symbol" w:hAnsi="Symbol" w:hint="default"/>
+      </w:rPr>
+    </w:lvl>
+    <w:lvl w:ilvl="4" w:tplc="08090003" w:tentative="1">
+      <w:start w:val="1"/>
+      <w:numFmt w:val="bullet"/>
+      <w:lvlText w:val="o"/>
+      <w:lvlJc w:val="left"/>
+      <w:pPr>
+        <w:ind w:left="3600" w:hanging="360"/>
+      </w:pPr>
+      <w:rPr>
+        <w:rFonts w:ascii="Courier New" w:hAnsi="Courier New" w:cs="Courier New" w:hint="default"/>
+      </w:rPr>
+    </w:lvl>
+    <w:lvl w:ilvl="5" w:tplc="08090005" w:tentative="1">
+      <w:start w:val="1"/>
+      <w:numFmt w:val="bullet"/>
+      <w:lvlText w:val=""/>
+      <w:lvlJc w:val="left"/>
+      <w:pPr>
+        <w:ind w:left="4320" w:hanging="360"/>
+      </w:pPr>
+      <w:rPr>
+        <w:rFonts w:ascii="Wingdings" w:hAnsi="Wingdings" w:hint="default"/>
+      </w:rPr>
+    </w:lvl>
+    <w:lvl w:ilvl="6" w:tplc="08090001" w:tentative="1">
+      <w:start w:val="1"/>
+      <w:numFmt w:val="bullet"/>
+      <w:lvlText w:val=""/>
+      <w:lvlJc w:val="left"/>
+      <w:pPr>
+        <w:ind w:left="5040" w:hanging="360"/>
+      </w:pPr>
+      <w:rPr>
+        <w:rFonts w:ascii="Symbol" w:hAnsi="Symbol" w:hint="default"/>
+      </w:rPr>
+    </w:lvl>
+    <w:lvl w:ilvl="7" w:tplc="08090003" w:tentative="1">
+      <w:start w:val="1"/>
+      <w:numFmt w:val="bullet"/>
+      <w:lvlText w:val="o"/>
+      <w:lvlJc w:val="left"/>
+      <w:pPr>
+        <w:ind w:left="5760" w:hanging="360"/>
+      </w:pPr>
+      <w:rPr>
+        <w:rFonts w:ascii="Courier New" w:hAnsi="Courier New" w:cs="Courier New" w:hint="default"/>
+      </w:rPr>
+    </w:lvl>
+    <w:lvl w:ilvl="8" w:tplc="08090005" w:tentative="1">
+      <w:start w:val="1"/>
+      <w:numFmt w:val="bullet"/>
+      <w:lvlText w:val=""/>
+      <w:lvlJc w:val="left"/>
+      <w:pPr>
+        <w:ind w:left="6480" w:hanging="360"/>
+      </w:pPr>
+      <w:rPr>
+        <w:rFonts w:ascii="Wingdings" w:hAnsi="Wingdings" w:hint="default"/>
+      </w:rPr>
+    </w:lvl>
+  </w:abstractNum>
+  <w:abstractNum w:abstractNumId="3" w15:restartNumberingAfterBreak="0">
     <w:nsid w:val="0CE67FC4"/>
     <w:multiLevelType w:val="multilevel"/>
     <w:tmpl w:val="BF6E678C"/>
@@ -17402,7 +18234,7 @@
       </w:pPr>
     </w:lvl>
   </w:abstractNum>
-  <w:abstractNum w:abstractNumId="2" w15:restartNumberingAfterBreak="0">
+  <w:abstractNum w:abstractNumId="4" w15:restartNumberingAfterBreak="0">
     <w:nsid w:val="0E5513C0"/>
     <w:multiLevelType w:val="multilevel"/>
     <w:tmpl w:val="E098D676"/>
@@ -17519,7 +18351,7 @@
       </w:pPr>
     </w:lvl>
   </w:abstractNum>
-  <w:abstractNum w:abstractNumId="3" w15:restartNumberingAfterBreak="0">
+  <w:abstractNum w:abstractNumId="5" w15:restartNumberingAfterBreak="0">
     <w:nsid w:val="10110349"/>
     <w:multiLevelType w:val="multilevel"/>
     <w:tmpl w:val="4E380E10"/>
@@ -17668,7 +18500,7 @@
       </w:rPr>
     </w:lvl>
   </w:abstractNum>
-  <w:abstractNum w:abstractNumId="4" w15:restartNumberingAfterBreak="0">
+  <w:abstractNum w:abstractNumId="6" w15:restartNumberingAfterBreak="0">
     <w:nsid w:val="10C87B47"/>
     <w:multiLevelType w:val="multilevel"/>
     <w:tmpl w:val="49245952"/>
@@ -17817,10 +18649,10 @@
       </w:rPr>
     </w:lvl>
   </w:abstractNum>
-  <w:abstractNum w:abstractNumId="5" w15:restartNumberingAfterBreak="0">
-    <w:nsid w:val="190763CC"/>
+  <w:abstractNum w:abstractNumId="7" w15:restartNumberingAfterBreak="0">
+    <w:nsid w:val="1457104E"/>
     <w:multiLevelType w:val="hybridMultilevel"/>
-    <w:tmpl w:val="9612BED8"/>
+    <w:tmpl w:val="56AED74A"/>
     <w:lvl w:ilvl="0" w:tplc="08090001">
       <w:start w:val="1"/>
       <w:numFmt w:val="bullet"/>
@@ -17930,7 +18762,120 @@
       </w:rPr>
     </w:lvl>
   </w:abstractNum>
-  <w:abstractNum w:abstractNumId="6" w15:restartNumberingAfterBreak="0">
+  <w:abstractNum w:abstractNumId="8" w15:restartNumberingAfterBreak="0">
+    <w:nsid w:val="190763CC"/>
+    <w:multiLevelType w:val="hybridMultilevel"/>
+    <w:tmpl w:val="9612BED8"/>
+    <w:lvl w:ilvl="0" w:tplc="08090001">
+      <w:start w:val="1"/>
+      <w:numFmt w:val="bullet"/>
+      <w:lvlText w:val=""/>
+      <w:lvlJc w:val="left"/>
+      <w:pPr>
+        <w:ind w:left="720" w:hanging="360"/>
+      </w:pPr>
+      <w:rPr>
+        <w:rFonts w:ascii="Symbol" w:hAnsi="Symbol" w:hint="default"/>
+      </w:rPr>
+    </w:lvl>
+    <w:lvl w:ilvl="1" w:tplc="08090003" w:tentative="1">
+      <w:start w:val="1"/>
+      <w:numFmt w:val="bullet"/>
+      <w:lvlText w:val="o"/>
+      <w:lvlJc w:val="left"/>
+      <w:pPr>
+        <w:ind w:left="1440" w:hanging="360"/>
+      </w:pPr>
+      <w:rPr>
+        <w:rFonts w:ascii="Courier New" w:hAnsi="Courier New" w:cs="Courier New" w:hint="default"/>
+      </w:rPr>
+    </w:lvl>
+    <w:lvl w:ilvl="2" w:tplc="08090005" w:tentative="1">
+      <w:start w:val="1"/>
+      <w:numFmt w:val="bullet"/>
+      <w:lvlText w:val=""/>
+      <w:lvlJc w:val="left"/>
+      <w:pPr>
+        <w:ind w:left="2160" w:hanging="360"/>
+      </w:pPr>
+      <w:rPr>
+        <w:rFonts w:ascii="Wingdings" w:hAnsi="Wingdings" w:hint="default"/>
+      </w:rPr>
+    </w:lvl>
+    <w:lvl w:ilvl="3" w:tplc="08090001" w:tentative="1">
+      <w:start w:val="1"/>
+      <w:numFmt w:val="bullet"/>
+      <w:lvlText w:val=""/>
+      <w:lvlJc w:val="left"/>
+      <w:pPr>
+        <w:ind w:left="2880" w:hanging="360"/>
+      </w:pPr>
+      <w:rPr>
+        <w:rFonts w:ascii="Symbol" w:hAnsi="Symbol" w:hint="default"/>
+      </w:rPr>
+    </w:lvl>
+    <w:lvl w:ilvl="4" w:tplc="08090003" w:tentative="1">
+      <w:start w:val="1"/>
+      <w:numFmt w:val="bullet"/>
+      <w:lvlText w:val="o"/>
+      <w:lvlJc w:val="left"/>
+      <w:pPr>
+        <w:ind w:left="3600" w:hanging="360"/>
+      </w:pPr>
+      <w:rPr>
+        <w:rFonts w:ascii="Courier New" w:hAnsi="Courier New" w:cs="Courier New" w:hint="default"/>
+      </w:rPr>
+    </w:lvl>
+    <w:lvl w:ilvl="5" w:tplc="08090005" w:tentative="1">
+      <w:start w:val="1"/>
+      <w:numFmt w:val="bullet"/>
+      <w:lvlText w:val=""/>
+      <w:lvlJc w:val="left"/>
+      <w:pPr>
+        <w:ind w:left="4320" w:hanging="360"/>
+      </w:pPr>
+      <w:rPr>
+        <w:rFonts w:ascii="Wingdings" w:hAnsi="Wingdings" w:hint="default"/>
+      </w:rPr>
+    </w:lvl>
+    <w:lvl w:ilvl="6" w:tplc="08090001" w:tentative="1">
+      <w:start w:val="1"/>
+      <w:numFmt w:val="bullet"/>
+      <w:lvlText w:val=""/>
+      <w:lvlJc w:val="left"/>
+      <w:pPr>
+        <w:ind w:left="5040" w:hanging="360"/>
+      </w:pPr>
+      <w:rPr>
+        <w:rFonts w:ascii="Symbol" w:hAnsi="Symbol" w:hint="default"/>
+      </w:rPr>
+    </w:lvl>
+    <w:lvl w:ilvl="7" w:tplc="08090003" w:tentative="1">
+      <w:start w:val="1"/>
+      <w:numFmt w:val="bullet"/>
+      <w:lvlText w:val="o"/>
+      <w:lvlJc w:val="left"/>
+      <w:pPr>
+        <w:ind w:left="5760" w:hanging="360"/>
+      </w:pPr>
+      <w:rPr>
+        <w:rFonts w:ascii="Courier New" w:hAnsi="Courier New" w:cs="Courier New" w:hint="default"/>
+      </w:rPr>
+    </w:lvl>
+    <w:lvl w:ilvl="8" w:tplc="08090005" w:tentative="1">
+      <w:start w:val="1"/>
+      <w:numFmt w:val="bullet"/>
+      <w:lvlText w:val=""/>
+      <w:lvlJc w:val="left"/>
+      <w:pPr>
+        <w:ind w:left="6480" w:hanging="360"/>
+      </w:pPr>
+      <w:rPr>
+        <w:rFonts w:ascii="Wingdings" w:hAnsi="Wingdings" w:hint="default"/>
+      </w:rPr>
+    </w:lvl>
+  </w:abstractNum>
+  <w:abstractNum w:abstractNumId="9" w15:restartNumberingAfterBreak="0">
     <w:nsid w:val="1C4822C8"/>
     <w:multiLevelType w:val="multilevel"/>
     <w:tmpl w:val="FAF8B0C6"/>
@@ -18079,7 +19024,7 @@
       </w:rPr>
     </w:lvl>
   </w:abstractNum>
-  <w:abstractNum w:abstractNumId="7" w15:restartNumberingAfterBreak="0">
+  <w:abstractNum w:abstractNumId="10" w15:restartNumberingAfterBreak="0">
     <w:nsid w:val="1FDB5596"/>
     <w:multiLevelType w:val="multilevel"/>
     <w:tmpl w:val="3F24AF50"/>
@@ -18228,7 +19173,7 @@
       </w:rPr>
     </w:lvl>
   </w:abstractNum>
-  <w:abstractNum w:abstractNumId="8" w15:restartNumberingAfterBreak="0">
+  <w:abstractNum w:abstractNumId="11" w15:restartNumberingAfterBreak="0">
     <w:nsid w:val="1FFF41DA"/>
     <w:multiLevelType w:val="hybridMultilevel"/>
     <w:tmpl w:val="BA7A73DC"/>
@@ -18317,7 +19262,7 @@
       </w:pPr>
     </w:lvl>
   </w:abstractNum>
-  <w:abstractNum w:abstractNumId="9" w15:restartNumberingAfterBreak="0">
+  <w:abstractNum w:abstractNumId="12" w15:restartNumberingAfterBreak="0">
     <w:nsid w:val="3B2B1D13"/>
     <w:multiLevelType w:val="multilevel"/>
     <w:tmpl w:val="44827E28"/>
@@ -18434,7 +19379,7 @@
       </w:pPr>
     </w:lvl>
   </w:abstractNum>
-  <w:abstractNum w:abstractNumId="10" w15:restartNumberingAfterBreak="0">
+  <w:abstractNum w:abstractNumId="13" w15:restartNumberingAfterBreak="0">
     <w:nsid w:val="44CF6A0B"/>
     <w:multiLevelType w:val="hybridMultilevel"/>
     <w:tmpl w:val="CD20C29C"/>
@@ -18547,7 +19492,7 @@
       </w:rPr>
     </w:lvl>
   </w:abstractNum>
-  <w:abstractNum w:abstractNumId="11" w15:restartNumberingAfterBreak="0">
+  <w:abstractNum w:abstractNumId="14" w15:restartNumberingAfterBreak="0">
     <w:nsid w:val="4AB71921"/>
     <w:multiLevelType w:val="multilevel"/>
     <w:tmpl w:val="797CFC40"/>
@@ -18660,7 +19605,7 @@
       </w:pPr>
     </w:lvl>
   </w:abstractNum>
-  <w:abstractNum w:abstractNumId="12" w15:restartNumberingAfterBreak="0">
+  <w:abstractNum w:abstractNumId="15" w15:restartNumberingAfterBreak="0">
     <w:nsid w:val="557B2768"/>
     <w:multiLevelType w:val="hybridMultilevel"/>
     <w:tmpl w:val="1446271E"/>
@@ -18773,7 +19718,7 @@
       </w:rPr>
     </w:lvl>
   </w:abstractNum>
-  <w:abstractNum w:abstractNumId="13" w15:restartNumberingAfterBreak="0">
+  <w:abstractNum w:abstractNumId="16" w15:restartNumberingAfterBreak="0">
     <w:nsid w:val="5FCA1D65"/>
     <w:multiLevelType w:val="hybridMultilevel"/>
     <w:tmpl w:val="DB4215FE"/>
@@ -18886,7 +19831,7 @@
       </w:rPr>
     </w:lvl>
   </w:abstractNum>
-  <w:abstractNum w:abstractNumId="14" w15:restartNumberingAfterBreak="0">
+  <w:abstractNum w:abstractNumId="17" w15:restartNumberingAfterBreak="0">
     <w:nsid w:val="6A546B84"/>
     <w:multiLevelType w:val="hybridMultilevel"/>
     <w:tmpl w:val="0C9C04BA"/>
@@ -18972,7 +19917,7 @@
       </w:pPr>
     </w:lvl>
   </w:abstractNum>
-  <w:abstractNum w:abstractNumId="15" w15:restartNumberingAfterBreak="0">
+  <w:abstractNum w:abstractNumId="18" w15:restartNumberingAfterBreak="0">
     <w:nsid w:val="6B1F5553"/>
     <w:multiLevelType w:val="hybridMultilevel"/>
     <w:tmpl w:val="240895EA"/>
@@ -19058,7 +20003,7 @@
       </w:pPr>
     </w:lvl>
   </w:abstractNum>
-  <w:abstractNum w:abstractNumId="16" w15:restartNumberingAfterBreak="0">
+  <w:abstractNum w:abstractNumId="19" w15:restartNumberingAfterBreak="0">
     <w:nsid w:val="76683E12"/>
     <w:multiLevelType w:val="multilevel"/>
     <w:tmpl w:val="11B48CD6"/>
@@ -19207,7 +20152,7 @@
       </w:rPr>
     </w:lvl>
   </w:abstractNum>
-  <w:abstractNum w:abstractNumId="17" w15:restartNumberingAfterBreak="0">
+  <w:abstractNum w:abstractNumId="20" w15:restartNumberingAfterBreak="0">
     <w:nsid w:val="7AD04DCB"/>
     <w:multiLevelType w:val="hybridMultilevel"/>
     <w:tmpl w:val="5476C924"/>
@@ -19320,7 +20265,7 @@
       </w:rPr>
     </w:lvl>
   </w:abstractNum>
-  <w:abstractNum w:abstractNumId="18" w15:restartNumberingAfterBreak="0">
+  <w:abstractNum w:abstractNumId="21" w15:restartNumberingAfterBreak="0">
     <w:nsid w:val="7EB545A5"/>
     <w:multiLevelType w:val="multilevel"/>
     <w:tmpl w:val="29D2CFBE"/>
@@ -19470,61 +20415,70 @@
     </w:lvl>
   </w:abstractNum>
   <w:num w:numId="1" w16cid:durableId="1832409379">
+    <w:abstractNumId w:val="16"/>
+  </w:num>
+  <w:num w:numId="2" w16cid:durableId="1693071863">
+    <w:abstractNumId w:val="18"/>
+  </w:num>
+  <w:num w:numId="3" w16cid:durableId="590818128">
+    <w:abstractNumId w:val="11"/>
+  </w:num>
+  <w:num w:numId="4" w16cid:durableId="1864198346">
+    <w:abstractNumId w:val="17"/>
+  </w:num>
+  <w:num w:numId="5" w16cid:durableId="160781474">
+    <w:abstractNumId w:val="10"/>
+  </w:num>
+  <w:num w:numId="6" w16cid:durableId="287055466">
+    <w:abstractNumId w:val="6"/>
+  </w:num>
+  <w:num w:numId="7" w16cid:durableId="602343524">
+    <w:abstractNumId w:val="21"/>
+  </w:num>
+  <w:num w:numId="8" w16cid:durableId="1872108248">
+    <w:abstractNumId w:val="5"/>
+  </w:num>
+  <w:num w:numId="9" w16cid:durableId="673415080">
+    <w:abstractNumId w:val="19"/>
+  </w:num>
+  <w:num w:numId="10" w16cid:durableId="319238398">
+    <w:abstractNumId w:val="9"/>
+  </w:num>
+  <w:num w:numId="11" w16cid:durableId="1461800508">
+    <w:abstractNumId w:val="14"/>
+  </w:num>
+  <w:num w:numId="12" w16cid:durableId="181208053">
+    <w:abstractNumId w:val="4"/>
+  </w:num>
+  <w:num w:numId="13" w16cid:durableId="1982687023">
+    <w:abstractNumId w:val="3"/>
+  </w:num>
+  <w:num w:numId="14" w16cid:durableId="614601445">
+    <w:abstractNumId w:val="12"/>
+  </w:num>
+  <w:num w:numId="15" w16cid:durableId="550189897">
+    <w:abstractNumId w:val="8"/>
+  </w:num>
+  <w:num w:numId="16" w16cid:durableId="1444424766">
+    <w:abstractNumId w:val="1"/>
+  </w:num>
+  <w:num w:numId="17" w16cid:durableId="63651833">
+    <w:abstractNumId w:val="20"/>
+  </w:num>
+  <w:num w:numId="18" w16cid:durableId="818812567">
+    <w:abstractNumId w:val="15"/>
+  </w:num>
+  <w:num w:numId="19" w16cid:durableId="1227570061">
     <w:abstractNumId w:val="13"/>
   </w:num>
-  <w:num w:numId="2" w16cid:durableId="1693071863">
-    <w:abstractNumId w:val="15"/>
+  <w:num w:numId="20" w16cid:durableId="727531153">
+    <w:abstractNumId w:val="0"/>
   </w:num>
-  <w:num w:numId="3" w16cid:durableId="590818128">
-    <w:abstractNumId w:val="8"/>
-  </w:num>
-  <w:num w:numId="4" w16cid:durableId="1864198346">
-    <w:abstractNumId w:val="14"/>
-  </w:num>
-  <w:num w:numId="5" w16cid:durableId="160781474">
+  <w:num w:numId="21" w16cid:durableId="672952778">
     <w:abstractNumId w:val="7"/>
   </w:num>
-  <w:num w:numId="6" w16cid:durableId="287055466">
-    <w:abstractNumId w:val="4"/>
-  </w:num>
-  <w:num w:numId="7" w16cid:durableId="602343524">
-    <w:abstractNumId w:val="18"/>
-  </w:num>
-  <w:num w:numId="8" w16cid:durableId="1872108248">
-    <w:abstractNumId w:val="3"/>
-  </w:num>
-  <w:num w:numId="9" w16cid:durableId="673415080">
-    <w:abstractNumId w:val="16"/>
-  </w:num>
-  <w:num w:numId="10" w16cid:durableId="319238398">
-    <w:abstractNumId w:val="6"/>
-  </w:num>
-  <w:num w:numId="11" w16cid:durableId="1461800508">
-    <w:abstractNumId w:val="11"/>
-  </w:num>
-  <w:num w:numId="12" w16cid:durableId="181208053">
+  <w:num w:numId="22" w16cid:durableId="864831422">
     <w:abstractNumId w:val="2"/>
-  </w:num>
-  <w:num w:numId="13" w16cid:durableId="1982687023">
-    <w:abstractNumId w:val="1"/>
-  </w:num>
-  <w:num w:numId="14" w16cid:durableId="614601445">
-    <w:abstractNumId w:val="9"/>
-  </w:num>
-  <w:num w:numId="15" w16cid:durableId="550189897">
-    <w:abstractNumId w:val="5"/>
-  </w:num>
-  <w:num w:numId="16" w16cid:durableId="1444424766">
-    <w:abstractNumId w:val="0"/>
-  </w:num>
-  <w:num w:numId="17" w16cid:durableId="63651833">
-    <w:abstractNumId w:val="17"/>
-  </w:num>
-  <w:num w:numId="18" w16cid:durableId="818812567">
-    <w:abstractNumId w:val="12"/>
-  </w:num>
-  <w:num w:numId="19" w16cid:durableId="1227570061">
-    <w:abstractNumId w:val="10"/>
   </w:num>
 </w:numbering>
 </file>

</xml_diff>